<commit_message>
week 3 update to html, css and javascript
</commit_message>
<xml_diff>
--- a/exam-report.docx
+++ b/exam-report.docx
@@ -3,6 +3,11 @@
 <w:document xmlns:wpc="http://schemas.microsoft.com/office/word/2010/wordprocessingCanvas" xmlns:cx="http://schemas.microsoft.com/office/drawing/2014/chartex" xmlns:cx1="http://schemas.microsoft.com/office/drawing/2015/9/8/chartex" xmlns:cx2="http://schemas.microsoft.com/office/drawing/2015/10/21/chartex" xmlns:cx3="http://schemas.microsoft.com/office/drawing/2016/5/9/chartex" xmlns:cx4="http://schemas.microsoft.com/office/drawing/2016/5/10/chartex" xmlns:cx5="http://schemas.microsoft.com/office/drawing/2016/5/11/chartex" xmlns:cx6="http://schemas.microsoft.com/office/drawing/2016/5/12/chartex" xmlns:cx7="http://schemas.microsoft.com/office/drawing/2016/5/13/chartex" xmlns:cx8="http://schemas.microsoft.com/office/drawing/2016/5/14/chartex" xmlns:mc="http://schemas.openxmlformats.org/markup-compatibility/2006" xmlns:aink="http://schemas.microsoft.com/office/drawing/2016/ink" xmlns:am3d="http://schemas.microsoft.com/office/drawing/2017/model3d" xmlns:o="urn:schemas-microsoft-com:office:office" xmlns:r="http://schemas.openxmlformats.org/officeDocument/2006/relationships" xmlns:m="http://schemas.openxmlformats.org/officeDocument/2006/math" xmlns:v="urn:schemas-microsoft-com:vml" xmlns:wp14="http://schemas.microsoft.com/office/word/2010/wordprocessingDrawing" xmlns:wp="http://schemas.openxmlformats.org/drawingml/2006/wordprocessingDrawing" xmlns:w10="urn:schemas-microsoft-com:office:word" xmlns:w="http://schemas.openxmlformats.org/wordprocessingml/2006/main" xmlns:w14="http://schemas.microsoft.com/office/word/2010/wordml" xmlns:w15="http://schemas.microsoft.com/office/word/2012/wordml" xmlns:w16cid="http://schemas.microsoft.com/office/word/2016/wordml/cid" xmlns:w16se="http://schemas.microsoft.com/office/word/2015/wordml/symex" xmlns:wpg="http://schemas.microsoft.com/office/word/2010/wordprocessingGroup" xmlns:wpi="http://schemas.microsoft.com/office/word/2010/wordprocessingInk" xmlns:wne="http://schemas.microsoft.com/office/word/2006/wordml" xmlns:wps="http://schemas.microsoft.com/office/word/2010/wordprocessingShape" mc:Ignorable="w14 w15 w16se w16cid wp14">
   <w:body>
     <w:p>
+      <w:pPr>
+        <w:rPr>
+          <w:lang w:val="en-US"/>
+        </w:rPr>
+      </w:pPr>
       <w:r>
         <w:rPr>
           <w:noProof/>
@@ -67,10 +72,34 @@
         </w:drawing>
       </w:r>
     </w:p>
-    <w:p/>
-    <w:p/>
-    <w:p/>
-    <w:p/>
+    <w:p>
+      <w:pPr>
+        <w:rPr>
+          <w:lang w:val="en-US"/>
+        </w:rPr>
+      </w:pPr>
+    </w:p>
+    <w:p>
+      <w:pPr>
+        <w:rPr>
+          <w:lang w:val="en-US"/>
+        </w:rPr>
+      </w:pPr>
+    </w:p>
+    <w:p>
+      <w:pPr>
+        <w:rPr>
+          <w:lang w:val="en-US"/>
+        </w:rPr>
+      </w:pPr>
+    </w:p>
+    <w:p>
+      <w:pPr>
+        <w:rPr>
+          <w:lang w:val="en-US"/>
+        </w:rPr>
+      </w:pPr>
+    </w:p>
     <w:p>
       <w:pPr>
         <w:jc w:val="center"/>
@@ -78,6 +107,7 @@
           <w:rFonts w:ascii="Helvetica Neue" w:hAnsi="Helvetica Neue"/>
           <w:sz w:val="80"/>
           <w:szCs w:val="80"/>
+          <w:lang w:val="en-US"/>
         </w:rPr>
       </w:pPr>
     </w:p>
@@ -88,6 +118,7 @@
           <w:rFonts w:ascii="Helvetica Neue" w:hAnsi="Helvetica Neue"/>
           <w:sz w:val="80"/>
           <w:szCs w:val="80"/>
+          <w:lang w:val="en-US"/>
         </w:rPr>
       </w:pPr>
       <w:r>
@@ -95,6 +126,7 @@
           <w:rFonts w:ascii="Helvetica Neue" w:hAnsi="Helvetica Neue"/>
           <w:sz w:val="80"/>
           <w:szCs w:val="80"/>
+          <w:lang w:val="en-US"/>
         </w:rPr>
         <w:t>Technical Report</w:t>
       </w:r>
@@ -106,6 +138,7 @@
           <w:rFonts w:ascii="Helvetica Neue Light" w:hAnsi="Helvetica Neue Light"/>
           <w:sz w:val="80"/>
           <w:szCs w:val="80"/>
+          <w:lang w:val="en-US"/>
         </w:rPr>
       </w:pPr>
     </w:p>
@@ -116,6 +149,7 @@
           <w:rFonts w:ascii="Helvetica Neue Thin" w:hAnsi="Helvetica Neue Thin"/>
           <w:sz w:val="56"/>
           <w:szCs w:val="56"/>
+          <w:lang w:val="en-US"/>
         </w:rPr>
       </w:pPr>
       <w:r>
@@ -123,6 +157,7 @@
           <w:rFonts w:ascii="Helvetica Neue Thin" w:hAnsi="Helvetica Neue Thin"/>
           <w:sz w:val="56"/>
           <w:szCs w:val="56"/>
+          <w:lang w:val="en-US"/>
         </w:rPr>
         <w:t>Exam</w:t>
       </w:r>
@@ -134,6 +169,7 @@
           <w:rFonts w:ascii="Helvetica Neue Thin" w:hAnsi="Helvetica Neue Thin"/>
           <w:sz w:val="56"/>
           <w:szCs w:val="56"/>
+          <w:lang w:val="en-US"/>
         </w:rPr>
       </w:pPr>
     </w:p>
@@ -144,6 +180,7 @@
           <w:rFonts w:ascii="Helvetica Neue Thin" w:hAnsi="Helvetica Neue Thin"/>
           <w:sz w:val="56"/>
           <w:szCs w:val="56"/>
+          <w:lang w:val="en-US"/>
         </w:rPr>
       </w:pPr>
       <w:r>
@@ -151,6 +188,7 @@
           <w:rFonts w:ascii="Helvetica Neue Thin" w:hAnsi="Helvetica Neue Thin"/>
           <w:sz w:val="56"/>
           <w:szCs w:val="56"/>
+          <w:lang w:val="en-US"/>
         </w:rPr>
         <w:t xml:space="preserve">Christian </w:t>
       </w:r>
@@ -160,6 +198,7 @@
           <w:rFonts w:ascii="Helvetica Neue Thin" w:hAnsi="Helvetica Neue Thin"/>
           <w:sz w:val="56"/>
           <w:szCs w:val="56"/>
+          <w:lang w:val="en-US"/>
         </w:rPr>
         <w:t>Skilbred</w:t>
       </w:r>
@@ -169,6 +208,7 @@
           <w:rFonts w:ascii="Helvetica Neue Thin" w:hAnsi="Helvetica Neue Thin"/>
           <w:sz w:val="56"/>
           <w:szCs w:val="56"/>
+          <w:lang w:val="en-US"/>
         </w:rPr>
         <w:t xml:space="preserve"> Larsen</w:t>
       </w:r>
@@ -180,137 +220,31 @@
           <w:rFonts w:ascii="Helvetica Neue Thin" w:hAnsi="Helvetica Neue Thin"/>
           <w:sz w:val="56"/>
           <w:szCs w:val="56"/>
-        </w:rPr>
-      </w:pPr>
-    </w:p>
-    <w:p>
-      <w:pPr>
-        <w:spacing w:line="276" w:lineRule="auto"/>
+          <w:lang w:val="en-US"/>
+        </w:rPr>
+      </w:pPr>
+    </w:p>
+    <w:p>
+      <w:pPr>
         <w:jc w:val="center"/>
         <w:rPr>
           <w:rFonts w:ascii="Helvetica Neue Thin" w:hAnsi="Helvetica Neue Thin"/>
           <w:sz w:val="56"/>
           <w:szCs w:val="56"/>
-        </w:rPr>
-      </w:pPr>
-      <w:r>
-        <w:rPr>
-          <w:rFonts w:ascii="Helvetica Neue Thin" w:hAnsi="Helvetica Neue Thin"/>
-          <w:noProof/>
-          <w:sz w:val="56"/>
-          <w:szCs w:val="56"/>
-          <w:lang w:val="en-US"/>
-        </w:rPr>
-        <w:drawing>
-          <wp:anchor distT="0" distB="0" distL="114300" distR="114300" simplePos="0" relativeHeight="251659264" behindDoc="1" locked="0" layoutInCell="1" allowOverlap="1" wp14:anchorId="63084056" wp14:editId="4E990D31">
-            <wp:simplePos x="0" y="0"/>
-            <wp:positionH relativeFrom="column">
-              <wp:posOffset>-914400</wp:posOffset>
-            </wp:positionH>
-            <wp:positionV relativeFrom="paragraph">
-              <wp:posOffset>3916446</wp:posOffset>
-            </wp:positionV>
-            <wp:extent cx="8030210" cy="728980"/>
-            <wp:effectExtent l="0" t="0" r="0" b="0"/>
-            <wp:wrapNone/>
-            <wp:docPr id="3" name="Picture 3"/>
-            <wp:cNvGraphicFramePr>
-              <a:graphicFrameLocks xmlns:a="http://schemas.openxmlformats.org/drawingml/2006/main" noChangeAspect="1"/>
-            </wp:cNvGraphicFramePr>
-            <a:graphic xmlns:a="http://schemas.openxmlformats.org/drawingml/2006/main">
-              <a:graphicData uri="http://schemas.openxmlformats.org/drawingml/2006/picture">
-                <pic:pic xmlns:pic="http://schemas.openxmlformats.org/drawingml/2006/picture">
-                  <pic:nvPicPr>
-                    <pic:cNvPr id="3" name="Footer_2.jpg"/>
-                    <pic:cNvPicPr/>
-                  </pic:nvPicPr>
-                  <pic:blipFill>
-                    <a:blip r:embed="rId9" cstate="print">
-                      <a:extLst>
-                        <a:ext uri="{28A0092B-C50C-407E-A947-70E740481C1C}">
-                          <a14:useLocalDpi xmlns:a14="http://schemas.microsoft.com/office/drawing/2010/main" val="0"/>
-                        </a:ext>
-                      </a:extLst>
-                    </a:blip>
-                    <a:stretch>
-                      <a:fillRect/>
-                    </a:stretch>
-                  </pic:blipFill>
-                  <pic:spPr>
-                    <a:xfrm>
-                      <a:off x="0" y="0"/>
-                      <a:ext cx="8030210" cy="728980"/>
-                    </a:xfrm>
-                    <a:prstGeom prst="rect">
-                      <a:avLst/>
-                    </a:prstGeom>
-                  </pic:spPr>
-                </pic:pic>
-              </a:graphicData>
-            </a:graphic>
-          </wp:anchor>
-        </w:drawing>
-      </w:r>
-      <w:r>
+          <w:lang w:val="en-US"/>
+        </w:rPr>
+      </w:pPr>
+    </w:p>
+    <w:p>
+      <w:pPr>
+        <w:jc w:val="center"/>
         <w:rPr>
           <w:rFonts w:ascii="Helvetica Neue Thin" w:hAnsi="Helvetica Neue Thin"/>
           <w:sz w:val="56"/>
           <w:szCs w:val="56"/>
-        </w:rPr>
-        <w:t>Word count</w:t>
-      </w:r>
-    </w:p>
-    <w:p>
-      <w:pPr>
-        <w:jc w:val="center"/>
-        <w:rPr>
-          <w:rFonts w:ascii="Helvetica Neue Thin" w:hAnsi="Helvetica Neue Thin"/>
-          <w:sz w:val="44"/>
-          <w:szCs w:val="44"/>
-        </w:rPr>
-      </w:pPr>
-      <w:r>
-        <w:rPr>
-          <w:rFonts w:ascii="Helvetica Neue Thin" w:hAnsi="Helvetica Neue Thin"/>
-          <w:sz w:val="44"/>
-          <w:szCs w:val="44"/>
-        </w:rPr>
-        <w:t>Summary:</w:t>
-      </w:r>
-      <w:r>
-        <w:rPr>
-          <w:rFonts w:ascii="Helvetica Neue Thin" w:hAnsi="Helvetica Neue Thin"/>
-          <w:sz w:val="44"/>
-          <w:szCs w:val="44"/>
-        </w:rPr>
-        <w:t xml:space="preserve"> 250</w:t>
-      </w:r>
-      <w:r>
-        <w:rPr>
-          <w:rFonts w:ascii="Helvetica Neue Thin" w:hAnsi="Helvetica Neue Thin"/>
-          <w:sz w:val="44"/>
-          <w:szCs w:val="44"/>
-        </w:rPr>
-        <w:tab/>
-        <w:t xml:space="preserve"> |  </w:t>
-      </w:r>
-      <w:r>
-        <w:rPr>
-          <w:rFonts w:ascii="Helvetica Neue Thin" w:hAnsi="Helvetica Neue Thin"/>
-          <w:sz w:val="44"/>
-          <w:szCs w:val="44"/>
-        </w:rPr>
-        <w:t>Main text:</w:t>
-      </w:r>
-      <w:r>
-        <w:rPr>
-          <w:rFonts w:ascii="Helvetica Neue Thin" w:hAnsi="Helvetica Neue Thin"/>
-          <w:noProof/>
-          <w:sz w:val="44"/>
-          <w:szCs w:val="44"/>
-        </w:rPr>
-        <w:t>500</w:t>
-      </w:r>
+          <w:lang w:val="en-US"/>
+        </w:rPr>
+      </w:pPr>
     </w:p>
     <w:p>
       <w:pPr>
@@ -320,16 +254,32 @@
           <w:noProof/>
           <w:sz w:val="72"/>
           <w:szCs w:val="72"/>
+          <w:lang w:val="en-US"/>
         </w:rPr>
       </w:pPr>
     </w:p>
     <w:p>
       <w:pPr>
         <w:pStyle w:val="Overskrift1"/>
-      </w:pPr>
-    </w:p>
-    <w:p/>
-    <w:p/>
+        <w:rPr>
+          <w:lang w:val="en-US"/>
+        </w:rPr>
+      </w:pPr>
+    </w:p>
+    <w:p>
+      <w:pPr>
+        <w:rPr>
+          <w:lang w:val="en-US"/>
+        </w:rPr>
+      </w:pPr>
+    </w:p>
+    <w:p>
+      <w:pPr>
+        <w:rPr>
+          <w:lang w:val="en-US"/>
+        </w:rPr>
+      </w:pPr>
+    </w:p>
     <w:p>
       <w:pPr>
         <w:spacing w:line="360" w:lineRule="auto"/>
@@ -340,6 +290,7 @@
           <w:color w:val="595959" w:themeColor="text1" w:themeTint="A6"/>
           <w:sz w:val="32"/>
           <w:szCs w:val="32"/>
+          <w:lang w:val="en-US"/>
         </w:rPr>
       </w:pPr>
       <w:r>
@@ -350,6 +301,7 @@
           <w:color w:val="595959" w:themeColor="text1" w:themeTint="A6"/>
           <w:sz w:val="32"/>
           <w:szCs w:val="32"/>
+          <w:lang w:val="en-US"/>
         </w:rPr>
         <w:lastRenderedPageBreak/>
         <w:t>Brief:</w:t>
@@ -362,6 +314,7 @@
           <w:color w:val="595959" w:themeColor="text1" w:themeTint="A6"/>
           <w:sz w:val="32"/>
           <w:szCs w:val="32"/>
+          <w:lang w:val="en-US"/>
         </w:rPr>
         <w:t xml:space="preserve"> </w:t>
       </w:r>
@@ -376,6 +329,7 @@
           <w:color w:val="808080" w:themeColor="background1" w:themeShade="80"/>
           <w:sz w:val="40"/>
           <w:szCs w:val="40"/>
+          <w:lang w:val="en-US"/>
         </w:rPr>
       </w:pPr>
       <w:r>
@@ -402,6 +356,7 @@
         <w:rPr>
           <w:rFonts w:ascii="Century Gothic" w:hAnsi="Century Gothic"/>
           <w:color w:val="808080" w:themeColor="background1" w:themeShade="80"/>
+          <w:lang w:val="en-US"/>
         </w:rPr>
         <w:t>Should focus</w:t>
       </w:r>
@@ -409,6 +364,7 @@
         <w:rPr>
           <w:rFonts w:ascii="Century Gothic" w:hAnsi="Century Gothic"/>
           <w:color w:val="808080" w:themeColor="background1" w:themeShade="80"/>
+          <w:lang w:val="en-US"/>
         </w:rPr>
         <w:t xml:space="preserve"> on</w:t>
       </w:r>
@@ -612,6 +568,7 @@
           <w:color w:val="595959" w:themeColor="text1" w:themeTint="A6"/>
           <w:sz w:val="32"/>
           <w:szCs w:val="32"/>
+          <w:lang w:val="en-US"/>
         </w:rPr>
       </w:pPr>
       <w:r>
@@ -622,6 +579,7 @@
           <w:color w:val="595959" w:themeColor="text1" w:themeTint="A6"/>
           <w:sz w:val="32"/>
           <w:szCs w:val="32"/>
+          <w:lang w:val="en-US"/>
         </w:rPr>
         <w:t>Week 1</w:t>
       </w:r>
@@ -633,6 +591,7 @@
           <w:color w:val="595959" w:themeColor="text1" w:themeTint="A6"/>
           <w:sz w:val="32"/>
           <w:szCs w:val="32"/>
+          <w:lang w:val="en-US"/>
         </w:rPr>
         <w:t>:</w:t>
       </w:r>
@@ -645,6 +604,7 @@
           <w:rFonts w:ascii="Century Gothic" w:hAnsi="Century Gothic" w:cs="Arial"/>
           <w:bCs/>
           <w:color w:val="808080" w:themeColor="background1" w:themeShade="80"/>
+          <w:lang w:val="en-US"/>
         </w:rPr>
       </w:pPr>
       <w:r>
@@ -652,6 +612,7 @@
           <w:rFonts w:ascii="Century Gothic" w:hAnsi="Century Gothic" w:cs="Arial"/>
           <w:bCs/>
           <w:color w:val="808080" w:themeColor="background1" w:themeShade="80"/>
+          <w:lang w:val="en-US"/>
         </w:rPr>
         <w:t xml:space="preserve">This first week should go to reading and understanding the exam project. Planning for the first delivery, which is 26.04.2020. this delivery will include the project planning, functional spec and a Gantt-chart. </w:t>
       </w:r>
@@ -660,6 +621,7 @@
           <w:rFonts w:ascii="Century Gothic" w:hAnsi="Century Gothic" w:cs="Arial"/>
           <w:bCs/>
           <w:color w:val="808080" w:themeColor="background1" w:themeShade="80"/>
+          <w:lang w:val="en-US"/>
         </w:rPr>
         <w:t>So that is what I will do first</w:t>
       </w:r>
@@ -668,6 +630,7 @@
           <w:rFonts w:ascii="Century Gothic" w:hAnsi="Century Gothic" w:cs="Arial"/>
           <w:bCs/>
           <w:color w:val="808080" w:themeColor="background1" w:themeShade="80"/>
+          <w:lang w:val="en-US"/>
         </w:rPr>
         <w:t xml:space="preserve">. </w:t>
       </w:r>
@@ -676,6 +639,7 @@
           <w:rFonts w:ascii="Century Gothic" w:hAnsi="Century Gothic" w:cs="Arial"/>
           <w:bCs/>
           <w:color w:val="808080" w:themeColor="background1" w:themeShade="80"/>
+          <w:lang w:val="en-US"/>
         </w:rPr>
         <w:t>T</w:t>
       </w:r>
@@ -684,6 +648,7 @@
           <w:rFonts w:ascii="Century Gothic" w:hAnsi="Century Gothic" w:cs="Arial"/>
           <w:bCs/>
           <w:color w:val="808080" w:themeColor="background1" w:themeShade="80"/>
+          <w:lang w:val="en-US"/>
         </w:rPr>
         <w:t xml:space="preserve">hat </w:t>
       </w:r>
@@ -692,6 +657,7 @@
           <w:rFonts w:ascii="Century Gothic" w:hAnsi="Century Gothic" w:cs="Arial"/>
           <w:bCs/>
           <w:color w:val="808080" w:themeColor="background1" w:themeShade="80"/>
+          <w:lang w:val="en-US"/>
         </w:rPr>
         <w:t>means that</w:t>
       </w:r>
@@ -700,6 +666,7 @@
           <w:rFonts w:ascii="Century Gothic" w:hAnsi="Century Gothic" w:cs="Arial"/>
           <w:bCs/>
           <w:color w:val="808080" w:themeColor="background1" w:themeShade="80"/>
+          <w:lang w:val="en-US"/>
         </w:rPr>
         <w:t xml:space="preserve"> I </w:t>
       </w:r>
@@ -708,6 +675,7 @@
           <w:rFonts w:ascii="Century Gothic" w:hAnsi="Century Gothic" w:cs="Arial"/>
           <w:bCs/>
           <w:color w:val="808080" w:themeColor="background1" w:themeShade="80"/>
+          <w:lang w:val="en-US"/>
         </w:rPr>
         <w:t xml:space="preserve">have to get a good look </w:t>
       </w:r>
@@ -716,6 +684,7 @@
           <w:rFonts w:ascii="Century Gothic" w:hAnsi="Century Gothic" w:cs="Arial"/>
           <w:bCs/>
           <w:color w:val="808080" w:themeColor="background1" w:themeShade="80"/>
+          <w:lang w:val="en-US"/>
         </w:rPr>
         <w:t>at</w:t>
       </w:r>
@@ -724,6 +693,7 @@
           <w:rFonts w:ascii="Century Gothic" w:hAnsi="Century Gothic" w:cs="Arial"/>
           <w:bCs/>
           <w:color w:val="808080" w:themeColor="background1" w:themeShade="80"/>
+          <w:lang w:val="en-US"/>
         </w:rPr>
         <w:t xml:space="preserve"> the task</w:t>
       </w:r>
@@ -732,6 +702,7 @@
           <w:rFonts w:ascii="Century Gothic" w:hAnsi="Century Gothic" w:cs="Arial"/>
           <w:bCs/>
           <w:color w:val="808080" w:themeColor="background1" w:themeShade="80"/>
+          <w:lang w:val="en-US"/>
         </w:rPr>
         <w:t xml:space="preserve"> and </w:t>
       </w:r>
@@ -740,6 +711,7 @@
           <w:rFonts w:ascii="Century Gothic" w:hAnsi="Century Gothic" w:cs="Arial"/>
           <w:bCs/>
           <w:color w:val="808080" w:themeColor="background1" w:themeShade="80"/>
+          <w:lang w:val="en-US"/>
         </w:rPr>
         <w:t>understand it</w:t>
       </w:r>
@@ -748,6 +720,7 @@
           <w:rFonts w:ascii="Century Gothic" w:hAnsi="Century Gothic" w:cs="Arial"/>
           <w:bCs/>
           <w:color w:val="808080" w:themeColor="background1" w:themeShade="80"/>
+          <w:lang w:val="en-US"/>
         </w:rPr>
         <w:t>.</w:t>
       </w:r>
@@ -756,6 +729,7 @@
           <w:rFonts w:ascii="Century Gothic" w:hAnsi="Century Gothic" w:cs="Arial"/>
           <w:bCs/>
           <w:color w:val="808080" w:themeColor="background1" w:themeShade="80"/>
+          <w:lang w:val="en-US"/>
         </w:rPr>
         <w:t xml:space="preserve"> </w:t>
       </w:r>
@@ -764,6 +738,7 @@
           <w:rFonts w:ascii="Century Gothic" w:hAnsi="Century Gothic" w:cs="Arial"/>
           <w:bCs/>
           <w:color w:val="808080" w:themeColor="background1" w:themeShade="80"/>
+          <w:lang w:val="en-US"/>
         </w:rPr>
         <w:t xml:space="preserve">I will also have to go back to some lessons to refresh my memory </w:t>
       </w:r>
@@ -772,6 +747,7 @@
           <w:rFonts w:ascii="Century Gothic" w:hAnsi="Century Gothic" w:cs="Arial"/>
           <w:bCs/>
           <w:color w:val="808080" w:themeColor="background1" w:themeShade="80"/>
+          <w:lang w:val="en-US"/>
         </w:rPr>
         <w:t>on what goes in a functional spec doc.</w:t>
       </w:r>
@@ -780,6 +756,7 @@
           <w:rFonts w:ascii="Century Gothic" w:hAnsi="Century Gothic" w:cs="Arial"/>
           <w:bCs/>
           <w:color w:val="808080" w:themeColor="background1" w:themeShade="80"/>
+          <w:lang w:val="en-US"/>
         </w:rPr>
         <w:t xml:space="preserve"> I will write the report as </w:t>
       </w:r>
@@ -788,6 +765,7 @@
           <w:rFonts w:ascii="Century Gothic" w:hAnsi="Century Gothic" w:cs="Arial"/>
           <w:bCs/>
           <w:color w:val="808080" w:themeColor="background1" w:themeShade="80"/>
+          <w:lang w:val="en-US"/>
         </w:rPr>
         <w:t>much</w:t>
       </w:r>
@@ -796,6 +774,7 @@
           <w:rFonts w:ascii="Century Gothic" w:hAnsi="Century Gothic" w:cs="Arial"/>
           <w:bCs/>
           <w:color w:val="808080" w:themeColor="background1" w:themeShade="80"/>
+          <w:lang w:val="en-US"/>
         </w:rPr>
         <w:t xml:space="preserve"> as possible during the 5 weeks, so that I </w:t>
       </w:r>
@@ -804,6 +783,7 @@
           <w:rFonts w:ascii="Century Gothic" w:hAnsi="Century Gothic" w:cs="Arial"/>
           <w:bCs/>
           <w:color w:val="808080" w:themeColor="background1" w:themeShade="80"/>
+          <w:lang w:val="en-US"/>
         </w:rPr>
         <w:t>can have a god and detailed report</w:t>
       </w:r>
@@ -812,6 +792,7 @@
           <w:rFonts w:ascii="Century Gothic" w:hAnsi="Century Gothic" w:cs="Arial"/>
           <w:bCs/>
           <w:color w:val="808080" w:themeColor="background1" w:themeShade="80"/>
+          <w:lang w:val="en-US"/>
         </w:rPr>
         <w:t xml:space="preserve"> as possible</w:t>
       </w:r>
@@ -820,6 +801,7 @@
           <w:rFonts w:ascii="Century Gothic" w:hAnsi="Century Gothic" w:cs="Arial"/>
           <w:bCs/>
           <w:color w:val="808080" w:themeColor="background1" w:themeShade="80"/>
+          <w:lang w:val="en-US"/>
         </w:rPr>
         <w:t>.</w:t>
       </w:r>
@@ -828,6 +810,7 @@
           <w:rFonts w:ascii="Century Gothic" w:hAnsi="Century Gothic" w:cs="Arial"/>
           <w:bCs/>
           <w:color w:val="808080" w:themeColor="background1" w:themeShade="80"/>
+          <w:lang w:val="en-US"/>
         </w:rPr>
         <w:t xml:space="preserve"> </w:t>
       </w:r>
@@ -840,6 +823,7 @@
           <w:rFonts w:ascii="Century Gothic" w:hAnsi="Century Gothic" w:cs="Arial"/>
           <w:bCs/>
           <w:color w:val="808080" w:themeColor="background1" w:themeShade="80"/>
+          <w:lang w:val="en-US"/>
         </w:rPr>
       </w:pPr>
       <w:r>
@@ -847,6 +831,7 @@
           <w:rFonts w:ascii="Century Gothic" w:hAnsi="Century Gothic" w:cs="Arial"/>
           <w:bCs/>
           <w:color w:val="808080" w:themeColor="background1" w:themeShade="80"/>
+          <w:lang w:val="en-US"/>
         </w:rPr>
         <w:t xml:space="preserve">I have worked more then I was supposed to this week, this I have </w:t>
       </w:r>
@@ -855,6 +840,7 @@
           <w:rFonts w:ascii="Century Gothic" w:hAnsi="Century Gothic" w:cs="Arial"/>
           <w:bCs/>
           <w:color w:val="808080" w:themeColor="background1" w:themeShade="80"/>
+          <w:lang w:val="en-US"/>
         </w:rPr>
         <w:t>done</w:t>
       </w:r>
@@ -863,6 +849,7 @@
           <w:rFonts w:ascii="Century Gothic" w:hAnsi="Century Gothic" w:cs="Arial"/>
           <w:bCs/>
           <w:color w:val="808080" w:themeColor="background1" w:themeShade="80"/>
+          <w:lang w:val="en-US"/>
         </w:rPr>
         <w:t xml:space="preserve"> because I want</w:t>
       </w:r>
@@ -871,6 +858,7 @@
           <w:rFonts w:ascii="Century Gothic" w:hAnsi="Century Gothic" w:cs="Arial"/>
           <w:bCs/>
           <w:color w:val="808080" w:themeColor="background1" w:themeShade="80"/>
+          <w:lang w:val="en-US"/>
         </w:rPr>
         <w:t xml:space="preserve"> to stay ahead of the schedule</w:t>
       </w:r>
@@ -879,14 +867,36 @@
           <w:rFonts w:ascii="Century Gothic" w:hAnsi="Century Gothic" w:cs="Arial"/>
           <w:bCs/>
           <w:color w:val="808080" w:themeColor="background1" w:themeShade="80"/>
-        </w:rPr>
-        <w:t>. So I have also made a git repository</w:t>
-      </w:r>
+          <w:lang w:val="en-US"/>
+        </w:rPr>
+        <w:t xml:space="preserve">. </w:t>
+      </w:r>
+      <w:proofErr w:type="gramStart"/>
       <w:r>
         <w:rPr>
           <w:rFonts w:ascii="Century Gothic" w:hAnsi="Century Gothic" w:cs="Arial"/>
           <w:bCs/>
           <w:color w:val="808080" w:themeColor="background1" w:themeShade="80"/>
+          <w:lang w:val="en-US"/>
+        </w:rPr>
+        <w:t>So</w:t>
+      </w:r>
+      <w:proofErr w:type="gramEnd"/>
+      <w:r>
+        <w:rPr>
+          <w:rFonts w:ascii="Century Gothic" w:hAnsi="Century Gothic" w:cs="Arial"/>
+          <w:bCs/>
+          <w:color w:val="808080" w:themeColor="background1" w:themeShade="80"/>
+          <w:lang w:val="en-US"/>
+        </w:rPr>
+        <w:t xml:space="preserve"> I have also made a git repository</w:t>
+      </w:r>
+      <w:r>
+        <w:rPr>
+          <w:rFonts w:ascii="Century Gothic" w:hAnsi="Century Gothic" w:cs="Arial"/>
+          <w:bCs/>
+          <w:color w:val="808080" w:themeColor="background1" w:themeShade="80"/>
+          <w:lang w:val="en-US"/>
         </w:rPr>
         <w:t xml:space="preserve">, </w:t>
       </w:r>
@@ -895,6 +905,7 @@
           <w:rFonts w:ascii="Century Gothic" w:hAnsi="Century Gothic" w:cs="Arial"/>
           <w:bCs/>
           <w:color w:val="808080" w:themeColor="background1" w:themeShade="80"/>
+          <w:lang w:val="en-US"/>
         </w:rPr>
         <w:t>which</w:t>
       </w:r>
@@ -903,6 +914,7 @@
           <w:rFonts w:ascii="Century Gothic" w:hAnsi="Century Gothic" w:cs="Arial"/>
           <w:bCs/>
           <w:color w:val="808080" w:themeColor="background1" w:themeShade="80"/>
+          <w:lang w:val="en-US"/>
         </w:rPr>
         <w:t xml:space="preserve"> I update every time I am done </w:t>
       </w:r>
@@ -911,14 +923,36 @@
           <w:rFonts w:ascii="Century Gothic" w:hAnsi="Century Gothic" w:cs="Arial"/>
           <w:bCs/>
           <w:color w:val="808080" w:themeColor="background1" w:themeShade="80"/>
-        </w:rPr>
-        <w:t>with something. So the first week I have done</w:t>
-      </w:r>
+          <w:lang w:val="en-US"/>
+        </w:rPr>
+        <w:t xml:space="preserve">with something. </w:t>
+      </w:r>
+      <w:proofErr w:type="gramStart"/>
       <w:r>
         <w:rPr>
           <w:rFonts w:ascii="Century Gothic" w:hAnsi="Century Gothic" w:cs="Arial"/>
           <w:bCs/>
           <w:color w:val="808080" w:themeColor="background1" w:themeShade="80"/>
+          <w:lang w:val="en-US"/>
+        </w:rPr>
+        <w:t>So</w:t>
+      </w:r>
+      <w:proofErr w:type="gramEnd"/>
+      <w:r>
+        <w:rPr>
+          <w:rFonts w:ascii="Century Gothic" w:hAnsi="Century Gothic" w:cs="Arial"/>
+          <w:bCs/>
+          <w:color w:val="808080" w:themeColor="background1" w:themeShade="80"/>
+          <w:lang w:val="en-US"/>
+        </w:rPr>
+        <w:t xml:space="preserve"> the first week I have done</w:t>
+      </w:r>
+      <w:r>
+        <w:rPr>
+          <w:rFonts w:ascii="Century Gothic" w:hAnsi="Century Gothic" w:cs="Arial"/>
+          <w:bCs/>
+          <w:color w:val="808080" w:themeColor="background1" w:themeShade="80"/>
+          <w:lang w:val="en-US"/>
         </w:rPr>
         <w:t>:</w:t>
       </w:r>
@@ -937,6 +971,7 @@
           <w:color w:val="808080" w:themeColor="background1" w:themeShade="80"/>
           <w:sz w:val="24"/>
           <w:szCs w:val="24"/>
+          <w:lang w:val="en-US"/>
         </w:rPr>
       </w:pPr>
       <w:r>
@@ -946,6 +981,7 @@
           <w:color w:val="808080" w:themeColor="background1" w:themeShade="80"/>
           <w:sz w:val="24"/>
           <w:szCs w:val="24"/>
+          <w:lang w:val="en-US"/>
         </w:rPr>
         <w:t>Project planning document</w:t>
       </w:r>
@@ -964,6 +1000,7 @@
           <w:color w:val="808080" w:themeColor="background1" w:themeShade="80"/>
           <w:sz w:val="24"/>
           <w:szCs w:val="24"/>
+          <w:lang w:val="en-US"/>
         </w:rPr>
       </w:pPr>
       <w:r>
@@ -973,6 +1010,7 @@
           <w:color w:val="808080" w:themeColor="background1" w:themeShade="80"/>
           <w:sz w:val="24"/>
           <w:szCs w:val="24"/>
+          <w:lang w:val="en-US"/>
         </w:rPr>
         <w:t xml:space="preserve">Functional specification </w:t>
       </w:r>
@@ -991,6 +1029,7 @@
           <w:color w:val="808080" w:themeColor="background1" w:themeShade="80"/>
           <w:sz w:val="24"/>
           <w:szCs w:val="24"/>
+          <w:lang w:val="en-US"/>
         </w:rPr>
       </w:pPr>
       <w:r>
@@ -1000,6 +1039,7 @@
           <w:color w:val="808080" w:themeColor="background1" w:themeShade="80"/>
           <w:sz w:val="24"/>
           <w:szCs w:val="24"/>
+          <w:lang w:val="en-US"/>
         </w:rPr>
         <w:t>Gantt-chart</w:t>
       </w:r>
@@ -1032,7 +1072,7 @@
         </w:rPr>
         <w:t xml:space="preserve">Made a git repository, link: </w:t>
       </w:r>
-      <w:hyperlink r:id="rId10" w:history="1">
+      <w:hyperlink r:id="rId9" w:history="1">
         <w:r>
           <w:rPr>
             <w:rStyle w:val="Hyperkobling"/>
@@ -1081,6 +1121,7 @@
         <w:rPr>
           <w:rFonts w:ascii="Century Gothic" w:hAnsi="Century Gothic"/>
           <w:color w:val="808080" w:themeColor="background1" w:themeShade="80"/>
+          <w:lang w:val="en-US"/>
         </w:rPr>
       </w:pPr>
     </w:p>
@@ -1094,6 +1135,7 @@
           <w:color w:val="808080" w:themeColor="background1" w:themeShade="80"/>
           <w:sz w:val="32"/>
           <w:szCs w:val="32"/>
+          <w:lang w:val="en-US"/>
         </w:rPr>
       </w:pPr>
     </w:p>
@@ -1108,6 +1150,7 @@
           <w:color w:val="595959" w:themeColor="text1" w:themeTint="A6"/>
           <w:sz w:val="32"/>
           <w:szCs w:val="32"/>
+          <w:lang w:val="en-US"/>
         </w:rPr>
       </w:pPr>
       <w:r>
@@ -1118,6 +1161,7 @@
           <w:color w:val="595959" w:themeColor="text1" w:themeTint="A6"/>
           <w:sz w:val="32"/>
           <w:szCs w:val="32"/>
+          <w:lang w:val="en-US"/>
         </w:rPr>
         <w:lastRenderedPageBreak/>
         <w:t>Week 2</w:t>
@@ -1130,6 +1174,7 @@
           <w:color w:val="595959" w:themeColor="text1" w:themeTint="A6"/>
           <w:sz w:val="32"/>
           <w:szCs w:val="32"/>
+          <w:lang w:val="en-US"/>
         </w:rPr>
         <w:t>:</w:t>
       </w:r>
@@ -1141,12 +1186,14 @@
         <w:rPr>
           <w:rFonts w:ascii="Century Gothic" w:hAnsi="Century Gothic"/>
           <w:color w:val="808080" w:themeColor="background1" w:themeShade="80"/>
-        </w:rPr>
-      </w:pPr>
-      <w:r>
-        <w:rPr>
-          <w:rFonts w:ascii="Century Gothic" w:hAnsi="Century Gothic"/>
-          <w:color w:val="808080" w:themeColor="background1" w:themeShade="80"/>
+          <w:lang w:val="en-US"/>
+        </w:rPr>
+      </w:pPr>
+      <w:r>
+        <w:rPr>
+          <w:rFonts w:ascii="Century Gothic" w:hAnsi="Century Gothic"/>
+          <w:color w:val="808080" w:themeColor="background1" w:themeShade="80"/>
+          <w:lang w:val="en-US"/>
         </w:rPr>
         <w:t>Delivery for this week is our target audience</w:t>
       </w:r>
@@ -1154,20 +1201,33 @@
         <w:rPr>
           <w:rFonts w:ascii="Century Gothic" w:hAnsi="Century Gothic"/>
           <w:color w:val="808080" w:themeColor="background1" w:themeShade="80"/>
+          <w:lang w:val="en-US"/>
         </w:rPr>
         <w:t xml:space="preserve">, personas, storyboard and a wireframe or prototype. </w:t>
       </w:r>
-      <w:r>
-        <w:rPr>
-          <w:rFonts w:ascii="Century Gothic" w:hAnsi="Century Gothic"/>
-          <w:color w:val="808080" w:themeColor="background1" w:themeShade="80"/>
-        </w:rPr>
-        <w:t>So it is best to start with finding my target audience</w:t>
-      </w:r>
-      <w:r>
-        <w:rPr>
-          <w:rFonts w:ascii="Century Gothic" w:hAnsi="Century Gothic"/>
-          <w:color w:val="808080" w:themeColor="background1" w:themeShade="80"/>
+      <w:proofErr w:type="gramStart"/>
+      <w:r>
+        <w:rPr>
+          <w:rFonts w:ascii="Century Gothic" w:hAnsi="Century Gothic"/>
+          <w:color w:val="808080" w:themeColor="background1" w:themeShade="80"/>
+          <w:lang w:val="en-US"/>
+        </w:rPr>
+        <w:t>So</w:t>
+      </w:r>
+      <w:proofErr w:type="gramEnd"/>
+      <w:r>
+        <w:rPr>
+          <w:rFonts w:ascii="Century Gothic" w:hAnsi="Century Gothic"/>
+          <w:color w:val="808080" w:themeColor="background1" w:themeShade="80"/>
+          <w:lang w:val="en-US"/>
+        </w:rPr>
+        <w:t xml:space="preserve"> it is best to start with finding my target audience</w:t>
+      </w:r>
+      <w:r>
+        <w:rPr>
+          <w:rFonts w:ascii="Century Gothic" w:hAnsi="Century Gothic"/>
+          <w:color w:val="808080" w:themeColor="background1" w:themeShade="80"/>
+          <w:lang w:val="en-US"/>
         </w:rPr>
         <w:t xml:space="preserve">. This is hard, because I want to have </w:t>
       </w:r>
@@ -1175,6 +1235,7 @@
         <w:rPr>
           <w:rFonts w:ascii="Century Gothic" w:hAnsi="Century Gothic"/>
           <w:color w:val="808080" w:themeColor="background1" w:themeShade="80"/>
+          <w:lang w:val="en-US"/>
         </w:rPr>
         <w:t xml:space="preserve">candidates that are astronauts, in school </w:t>
       </w:r>
@@ -1182,20 +1243,33 @@
         <w:rPr>
           <w:rFonts w:ascii="Century Gothic" w:hAnsi="Century Gothic"/>
           <w:color w:val="808080" w:themeColor="background1" w:themeShade="80"/>
+          <w:lang w:val="en-US"/>
         </w:rPr>
         <w:t xml:space="preserve">that focus on space related stuff or people that just are interested in </w:t>
       </w:r>
-      <w:r>
-        <w:rPr>
-          <w:rFonts w:ascii="Century Gothic" w:hAnsi="Century Gothic"/>
-          <w:color w:val="808080" w:themeColor="background1" w:themeShade="80"/>
-        </w:rPr>
-        <w:t>space, and want to know</w:t>
-      </w:r>
-      <w:r>
-        <w:rPr>
-          <w:rFonts w:ascii="Century Gothic" w:hAnsi="Century Gothic"/>
-          <w:color w:val="808080" w:themeColor="background1" w:themeShade="80"/>
+      <w:proofErr w:type="gramStart"/>
+      <w:r>
+        <w:rPr>
+          <w:rFonts w:ascii="Century Gothic" w:hAnsi="Century Gothic"/>
+          <w:color w:val="808080" w:themeColor="background1" w:themeShade="80"/>
+          <w:lang w:val="en-US"/>
+        </w:rPr>
+        <w:t>space, and</w:t>
+      </w:r>
+      <w:proofErr w:type="gramEnd"/>
+      <w:r>
+        <w:rPr>
+          <w:rFonts w:ascii="Century Gothic" w:hAnsi="Century Gothic"/>
+          <w:color w:val="808080" w:themeColor="background1" w:themeShade="80"/>
+          <w:lang w:val="en-US"/>
+        </w:rPr>
+        <w:t xml:space="preserve"> want to know</w:t>
+      </w:r>
+      <w:r>
+        <w:rPr>
+          <w:rFonts w:ascii="Century Gothic" w:hAnsi="Century Gothic"/>
+          <w:color w:val="808080" w:themeColor="background1" w:themeShade="80"/>
+          <w:lang w:val="en-US"/>
         </w:rPr>
         <w:t>/learn</w:t>
       </w:r>
@@ -1203,6 +1277,7 @@
         <w:rPr>
           <w:rFonts w:ascii="Century Gothic" w:hAnsi="Century Gothic"/>
           <w:color w:val="808080" w:themeColor="background1" w:themeShade="80"/>
+          <w:lang w:val="en-US"/>
         </w:rPr>
         <w:t xml:space="preserve"> more</w:t>
       </w:r>
@@ -1210,6 +1285,7 @@
         <w:rPr>
           <w:rFonts w:ascii="Century Gothic" w:hAnsi="Century Gothic"/>
           <w:color w:val="808080" w:themeColor="background1" w:themeShade="80"/>
+          <w:lang w:val="en-US"/>
         </w:rPr>
         <w:t xml:space="preserve">. </w:t>
       </w:r>
@@ -1217,6 +1293,7 @@
         <w:rPr>
           <w:rFonts w:ascii="Century Gothic" w:hAnsi="Century Gothic"/>
           <w:color w:val="808080" w:themeColor="background1" w:themeShade="80"/>
+          <w:lang w:val="en-US"/>
         </w:rPr>
         <w:t xml:space="preserve">I don’t know anyone that are astronauts or that </w:t>
       </w:r>
@@ -1224,13 +1301,33 @@
         <w:rPr>
           <w:rFonts w:ascii="Century Gothic" w:hAnsi="Century Gothic"/>
           <w:color w:val="808080" w:themeColor="background1" w:themeShade="80"/>
-        </w:rPr>
-        <w:t>goes to school for that. So I have to use myself or my “alias”</w:t>
-      </w:r>
-      <w:r>
-        <w:rPr>
-          <w:rFonts w:ascii="Century Gothic" w:hAnsi="Century Gothic"/>
-          <w:color w:val="808080" w:themeColor="background1" w:themeShade="80"/>
+          <w:lang w:val="en-US"/>
+        </w:rPr>
+        <w:t xml:space="preserve">goes to school for that. </w:t>
+      </w:r>
+      <w:proofErr w:type="gramStart"/>
+      <w:r>
+        <w:rPr>
+          <w:rFonts w:ascii="Century Gothic" w:hAnsi="Century Gothic"/>
+          <w:color w:val="808080" w:themeColor="background1" w:themeShade="80"/>
+          <w:lang w:val="en-US"/>
+        </w:rPr>
+        <w:t>So</w:t>
+      </w:r>
+      <w:proofErr w:type="gramEnd"/>
+      <w:r>
+        <w:rPr>
+          <w:rFonts w:ascii="Century Gothic" w:hAnsi="Century Gothic"/>
+          <w:color w:val="808080" w:themeColor="background1" w:themeShade="80"/>
+          <w:lang w:val="en-US"/>
+        </w:rPr>
+        <w:t xml:space="preserve"> I have to use myself or my “alias”</w:t>
+      </w:r>
+      <w:r>
+        <w:rPr>
+          <w:rFonts w:ascii="Century Gothic" w:hAnsi="Century Gothic"/>
+          <w:color w:val="808080" w:themeColor="background1" w:themeShade="80"/>
+          <w:lang w:val="en-US"/>
         </w:rPr>
         <w:t xml:space="preserve"> for one, I have a friend that I can use, and 1 I have to imagine. </w:t>
       </w:r>
@@ -1238,6 +1335,7 @@
         <w:rPr>
           <w:rFonts w:ascii="Century Gothic" w:hAnsi="Century Gothic"/>
           <w:color w:val="808080" w:themeColor="background1" w:themeShade="80"/>
+          <w:lang w:val="en-US"/>
         </w:rPr>
         <w:t>For what I have learned, this is probably not the right way to do it</w:t>
       </w:r>
@@ -1245,6 +1343,7 @@
         <w:rPr>
           <w:rFonts w:ascii="Century Gothic" w:hAnsi="Century Gothic"/>
           <w:color w:val="808080" w:themeColor="background1" w:themeShade="80"/>
+          <w:lang w:val="en-US"/>
         </w:rPr>
         <w:t xml:space="preserve">, but I don’t know how else to solve this task, hope it is </w:t>
       </w:r>
@@ -1252,6 +1351,7 @@
         <w:rPr>
           <w:rFonts w:ascii="Century Gothic" w:hAnsi="Century Gothic"/>
           <w:color w:val="808080" w:themeColor="background1" w:themeShade="80"/>
+          <w:lang w:val="en-US"/>
         </w:rPr>
         <w:t xml:space="preserve">ok. </w:t>
       </w:r>
@@ -1259,13 +1359,33 @@
         <w:rPr>
           <w:rFonts w:ascii="Century Gothic" w:hAnsi="Century Gothic"/>
           <w:color w:val="808080" w:themeColor="background1" w:themeShade="80"/>
-        </w:rPr>
-        <w:t>I know, or think the best way</w:t>
-      </w:r>
-      <w:r>
-        <w:rPr>
-          <w:rFonts w:ascii="Century Gothic" w:hAnsi="Century Gothic"/>
-          <w:color w:val="808080" w:themeColor="background1" w:themeShade="80"/>
+          <w:lang w:val="en-US"/>
+        </w:rPr>
+        <w:t xml:space="preserve">I </w:t>
+      </w:r>
+      <w:proofErr w:type="gramStart"/>
+      <w:r>
+        <w:rPr>
+          <w:rFonts w:ascii="Century Gothic" w:hAnsi="Century Gothic"/>
+          <w:color w:val="808080" w:themeColor="background1" w:themeShade="80"/>
+          <w:lang w:val="en-US"/>
+        </w:rPr>
+        <w:t>know, or</w:t>
+      </w:r>
+      <w:proofErr w:type="gramEnd"/>
+      <w:r>
+        <w:rPr>
+          <w:rFonts w:ascii="Century Gothic" w:hAnsi="Century Gothic"/>
+          <w:color w:val="808080" w:themeColor="background1" w:themeShade="80"/>
+          <w:lang w:val="en-US"/>
+        </w:rPr>
+        <w:t xml:space="preserve"> think the best way</w:t>
+      </w:r>
+      <w:r>
+        <w:rPr>
+          <w:rFonts w:ascii="Century Gothic" w:hAnsi="Century Gothic"/>
+          <w:color w:val="808080" w:themeColor="background1" w:themeShade="80"/>
+          <w:lang w:val="en-US"/>
         </w:rPr>
         <w:t xml:space="preserve"> would be to have a big group of people</w:t>
       </w:r>
@@ -1273,6 +1393,7 @@
         <w:rPr>
           <w:rFonts w:ascii="Century Gothic" w:hAnsi="Century Gothic"/>
           <w:color w:val="808080" w:themeColor="background1" w:themeShade="80"/>
+          <w:lang w:val="en-US"/>
         </w:rPr>
         <w:t>,</w:t>
       </w:r>
@@ -1280,6 +1401,7 @@
         <w:rPr>
           <w:rFonts w:ascii="Century Gothic" w:hAnsi="Century Gothic"/>
           <w:color w:val="808080" w:themeColor="background1" w:themeShade="80"/>
+          <w:lang w:val="en-US"/>
         </w:rPr>
         <w:t xml:space="preserve"> that are within the </w:t>
       </w:r>
@@ -1287,6 +1409,7 @@
         <w:rPr>
           <w:rFonts w:ascii="Century Gothic" w:hAnsi="Century Gothic"/>
           <w:color w:val="808080" w:themeColor="background1" w:themeShade="80"/>
+          <w:lang w:val="en-US"/>
         </w:rPr>
         <w:t>group that I am searching for, and have them preform a card sort</w:t>
       </w:r>
@@ -1294,6 +1417,7 @@
         <w:rPr>
           <w:rFonts w:ascii="Century Gothic" w:hAnsi="Century Gothic"/>
           <w:color w:val="808080" w:themeColor="background1" w:themeShade="80"/>
+          <w:lang w:val="en-US"/>
         </w:rPr>
         <w:t>.</w:t>
       </w:r>
@@ -1305,6 +1429,7 @@
         <w:rPr>
           <w:rFonts w:ascii="Century Gothic" w:hAnsi="Century Gothic"/>
           <w:color w:val="808080" w:themeColor="background1" w:themeShade="80"/>
+          <w:lang w:val="en-US"/>
         </w:rPr>
       </w:pPr>
     </w:p>
@@ -1315,12 +1440,14 @@
         <w:rPr>
           <w:rFonts w:ascii="Century Gothic" w:hAnsi="Century Gothic"/>
           <w:color w:val="808080" w:themeColor="background1" w:themeShade="80"/>
-        </w:rPr>
-      </w:pPr>
-      <w:r>
-        <w:rPr>
-          <w:rFonts w:ascii="Century Gothic" w:hAnsi="Century Gothic"/>
-          <w:color w:val="808080" w:themeColor="background1" w:themeShade="80"/>
+          <w:lang w:val="en-US"/>
+        </w:rPr>
+      </w:pPr>
+      <w:r>
+        <w:rPr>
+          <w:rFonts w:ascii="Century Gothic" w:hAnsi="Century Gothic"/>
+          <w:color w:val="808080" w:themeColor="background1" w:themeShade="80"/>
+          <w:lang w:val="en-US"/>
         </w:rPr>
         <w:t xml:space="preserve">After I have found, or found up </w:t>
       </w:r>
@@ -1328,6 +1455,7 @@
         <w:rPr>
           <w:rFonts w:ascii="Century Gothic" w:hAnsi="Century Gothic"/>
           <w:color w:val="808080" w:themeColor="background1" w:themeShade="80"/>
+          <w:lang w:val="en-US"/>
         </w:rPr>
         <w:t xml:space="preserve">my audience, I want to make some personas. I used a </w:t>
       </w:r>
@@ -1335,6 +1463,7 @@
         <w:rPr>
           <w:rFonts w:ascii="Century Gothic" w:hAnsi="Century Gothic"/>
           <w:color w:val="808080" w:themeColor="background1" w:themeShade="80"/>
+          <w:lang w:val="en-US"/>
         </w:rPr>
         <w:t>template</w:t>
       </w:r>
@@ -1342,6 +1471,7 @@
         <w:rPr>
           <w:rFonts w:ascii="Century Gothic" w:hAnsi="Century Gothic"/>
           <w:color w:val="808080" w:themeColor="background1" w:themeShade="80"/>
+          <w:lang w:val="en-US"/>
         </w:rPr>
         <w:t xml:space="preserve"> that </w:t>
       </w:r>
@@ -1349,6 +1479,7 @@
         <w:rPr>
           <w:rFonts w:ascii="Century Gothic" w:hAnsi="Century Gothic"/>
           <w:color w:val="808080" w:themeColor="background1" w:themeShade="80"/>
+          <w:lang w:val="en-US"/>
         </w:rPr>
         <w:t xml:space="preserve">I did find online, (link is under resources) </w:t>
       </w:r>
@@ -1356,6 +1487,7 @@
         <w:rPr>
           <w:rFonts w:ascii="Century Gothic" w:hAnsi="Century Gothic"/>
           <w:color w:val="808080" w:themeColor="background1" w:themeShade="80"/>
+          <w:lang w:val="en-US"/>
         </w:rPr>
         <w:t xml:space="preserve">then it was just to fill out with the right information, </w:t>
       </w:r>
@@ -1363,6 +1495,7 @@
         <w:rPr>
           <w:rFonts w:ascii="Century Gothic" w:hAnsi="Century Gothic"/>
           <w:color w:val="808080" w:themeColor="background1" w:themeShade="80"/>
+          <w:lang w:val="en-US"/>
         </w:rPr>
         <w:t xml:space="preserve">especially with goals and pain point. </w:t>
       </w:r>
@@ -1374,6 +1507,7 @@
         <w:rPr>
           <w:rFonts w:ascii="Century Gothic" w:hAnsi="Century Gothic"/>
           <w:color w:val="808080" w:themeColor="background1" w:themeShade="80"/>
+          <w:lang w:val="en-US"/>
         </w:rPr>
       </w:pPr>
     </w:p>
@@ -1384,12 +1518,14 @@
         <w:rPr>
           <w:rFonts w:ascii="Century Gothic" w:hAnsi="Century Gothic"/>
           <w:color w:val="808080" w:themeColor="background1" w:themeShade="80"/>
-        </w:rPr>
-      </w:pPr>
-      <w:r>
-        <w:rPr>
-          <w:rFonts w:ascii="Century Gothic" w:hAnsi="Century Gothic"/>
-          <w:color w:val="808080" w:themeColor="background1" w:themeShade="80"/>
+          <w:lang w:val="en-US"/>
+        </w:rPr>
+      </w:pPr>
+      <w:r>
+        <w:rPr>
+          <w:rFonts w:ascii="Century Gothic" w:hAnsi="Century Gothic"/>
+          <w:color w:val="808080" w:themeColor="background1" w:themeShade="80"/>
+          <w:lang w:val="en-US"/>
         </w:rPr>
         <w:t>The storyboards I made I used</w:t>
       </w:r>
@@ -1397,13 +1533,33 @@
         <w:rPr>
           <w:rFonts w:ascii="Century Gothic" w:hAnsi="Century Gothic"/>
           <w:color w:val="808080" w:themeColor="background1" w:themeShade="80"/>
-        </w:rPr>
-        <w:t xml:space="preserve"> a tool I found online, this was very useful! Helped me out a lot with getting the right </w:t>
-      </w:r>
-      <w:r>
-        <w:rPr>
-          <w:rFonts w:ascii="Century Gothic" w:hAnsi="Century Gothic"/>
-          <w:color w:val="808080" w:themeColor="background1" w:themeShade="80"/>
+          <w:lang w:val="en-US"/>
+        </w:rPr>
+        <w:t xml:space="preserve"> a tool I found </w:t>
+      </w:r>
+      <w:proofErr w:type="gramStart"/>
+      <w:r>
+        <w:rPr>
+          <w:rFonts w:ascii="Century Gothic" w:hAnsi="Century Gothic"/>
+          <w:color w:val="808080" w:themeColor="background1" w:themeShade="80"/>
+          <w:lang w:val="en-US"/>
+        </w:rPr>
+        <w:t>online,</w:t>
+      </w:r>
+      <w:proofErr w:type="gramEnd"/>
+      <w:r>
+        <w:rPr>
+          <w:rFonts w:ascii="Century Gothic" w:hAnsi="Century Gothic"/>
+          <w:color w:val="808080" w:themeColor="background1" w:themeShade="80"/>
+          <w:lang w:val="en-US"/>
+        </w:rPr>
+        <w:t xml:space="preserve"> this was very useful! Helped me out a lot with getting the right </w:t>
+      </w:r>
+      <w:r>
+        <w:rPr>
+          <w:rFonts w:ascii="Century Gothic" w:hAnsi="Century Gothic"/>
+          <w:color w:val="808080" w:themeColor="background1" w:themeShade="80"/>
+          <w:lang w:val="en-US"/>
         </w:rPr>
         <w:t>scenario and expression. I would never have made it</w:t>
       </w:r>
@@ -1411,6 +1567,7 @@
         <w:rPr>
           <w:rFonts w:ascii="Century Gothic" w:hAnsi="Century Gothic"/>
           <w:color w:val="808080" w:themeColor="background1" w:themeShade="80"/>
+          <w:lang w:val="en-US"/>
         </w:rPr>
         <w:t xml:space="preserve"> look that good</w:t>
       </w:r>
@@ -1418,6 +1575,7 @@
         <w:rPr>
           <w:rFonts w:ascii="Century Gothic" w:hAnsi="Century Gothic"/>
           <w:color w:val="808080" w:themeColor="background1" w:themeShade="80"/>
+          <w:lang w:val="en-US"/>
         </w:rPr>
         <w:t xml:space="preserve"> with my </w:t>
       </w:r>
@@ -1425,6 +1583,7 @@
         <w:rPr>
           <w:rFonts w:ascii="Century Gothic" w:hAnsi="Century Gothic"/>
           <w:color w:val="808080" w:themeColor="background1" w:themeShade="80"/>
+          <w:lang w:val="en-US"/>
         </w:rPr>
         <w:t xml:space="preserve">own drawing. (link to this site is under resources) </w:t>
       </w:r>
@@ -1432,6 +1591,7 @@
         <w:rPr>
           <w:rFonts w:ascii="Century Gothic" w:hAnsi="Century Gothic"/>
           <w:color w:val="808080" w:themeColor="background1" w:themeShade="80"/>
+          <w:lang w:val="en-US"/>
         </w:rPr>
         <w:t>the 3 scenarios are made out of the 3 different goals/pain points from my personas.</w:t>
       </w:r>
@@ -1443,6 +1603,7 @@
         <w:rPr>
           <w:rFonts w:ascii="Century Gothic" w:hAnsi="Century Gothic"/>
           <w:color w:val="808080" w:themeColor="background1" w:themeShade="80"/>
+          <w:lang w:val="en-US"/>
         </w:rPr>
       </w:pPr>
     </w:p>
@@ -1462,39 +1623,25 @@
           <w:color w:val="808080" w:themeColor="background1" w:themeShade="80"/>
           <w:lang w:val="en-US"/>
         </w:rPr>
-        <w:t>Th</w:t>
-      </w:r>
-      <w:r>
-        <w:rPr>
-          <w:rFonts w:ascii="Century Gothic" w:hAnsi="Century Gothic"/>
-          <w:color w:val="808080" w:themeColor="background1" w:themeShade="80"/>
-          <w:lang w:val="en-US"/>
-        </w:rPr>
-        <w:t>e</w:t>
-      </w:r>
-      <w:r>
-        <w:rPr>
-          <w:rFonts w:ascii="Century Gothic" w:hAnsi="Century Gothic"/>
-          <w:color w:val="808080" w:themeColor="background1" w:themeShade="80"/>
-          <w:lang w:val="en-US"/>
-        </w:rPr>
-        <w:t xml:space="preserve"> prototype is almost how I imagine </w:t>
-      </w:r>
-      <w:r>
-        <w:rPr>
-          <w:rFonts w:ascii="Century Gothic" w:hAnsi="Century Gothic"/>
-          <w:color w:val="808080" w:themeColor="background1" w:themeShade="80"/>
-          <w:lang w:val="en-US"/>
-        </w:rPr>
-        <w:t xml:space="preserve">the site </w:t>
-      </w:r>
-      <w:r>
-        <w:rPr>
-          <w:rFonts w:ascii="Century Gothic" w:hAnsi="Century Gothic"/>
-          <w:color w:val="808080" w:themeColor="background1" w:themeShade="80"/>
-          <w:lang w:val="en-US"/>
-        </w:rPr>
-        <w:t xml:space="preserve">will look like. I will be adding more “animations” to buttons, nav and maybe also to some image or content. Also try to use some gradient with rgba color, if it looks good. For tablet view it will look the same as the desktop view when it comes to the body, but for navigation it will have a drop down, hamburger menu. And the footer will look the same as on mobile. So, you can get a good view on how it will look on tablet. In the prototype I have made for desktop and </w:t>
+        <w:t xml:space="preserve">The prototype is almost how I imagine the site will look like. I will be adding more “animations” to buttons, nav and maybe also to some image or content. Also try to use some gradient with </w:t>
+      </w:r>
+      <w:proofErr w:type="spellStart"/>
+      <w:r>
+        <w:rPr>
+          <w:rFonts w:ascii="Century Gothic" w:hAnsi="Century Gothic"/>
+          <w:color w:val="808080" w:themeColor="background1" w:themeShade="80"/>
+          <w:lang w:val="en-US"/>
+        </w:rPr>
+        <w:t>rgba</w:t>
+      </w:r>
+      <w:proofErr w:type="spellEnd"/>
+      <w:r>
+        <w:rPr>
+          <w:rFonts w:ascii="Century Gothic" w:hAnsi="Century Gothic"/>
+          <w:color w:val="808080" w:themeColor="background1" w:themeShade="80"/>
+          <w:lang w:val="en-US"/>
+        </w:rPr>
+        <w:t xml:space="preserve"> color, if it looks good. For tablet view it will look the same as the desktop view when it comes to the body, but for navigation it will have a drop down, hamburger menu. And the footer will look the same as on mobile. So, you can get a good view on how it will look on tablet. In the prototype I have made for desktop and </w:t>
       </w:r>
       <w:r>
         <w:rPr>
@@ -1527,6 +1674,7 @@
           <w:color w:val="595959" w:themeColor="text1" w:themeTint="A6"/>
           <w:sz w:val="32"/>
           <w:szCs w:val="32"/>
+          <w:lang w:val="en-US"/>
         </w:rPr>
       </w:pPr>
     </w:p>
@@ -1541,6 +1689,7 @@
           <w:color w:val="595959" w:themeColor="text1" w:themeTint="A6"/>
           <w:sz w:val="32"/>
           <w:szCs w:val="32"/>
+          <w:lang w:val="en-US"/>
         </w:rPr>
       </w:pPr>
       <w:r>
@@ -1551,6 +1700,7 @@
           <w:color w:val="595959" w:themeColor="text1" w:themeTint="A6"/>
           <w:sz w:val="32"/>
           <w:szCs w:val="32"/>
+          <w:lang w:val="en-US"/>
         </w:rPr>
         <w:t>Week 3</w:t>
       </w:r>
@@ -1562,8 +1712,556 @@
           <w:color w:val="595959" w:themeColor="text1" w:themeTint="A6"/>
           <w:sz w:val="32"/>
           <w:szCs w:val="32"/>
+          <w:lang w:val="en-US"/>
         </w:rPr>
         <w:t>:</w:t>
+      </w:r>
+    </w:p>
+    <w:p>
+      <w:pPr>
+        <w:spacing w:line="360" w:lineRule="auto"/>
+        <w:ind w:left="360"/>
+        <w:rPr>
+          <w:rFonts w:ascii="Century Gothic" w:hAnsi="Century Gothic"/>
+          <w:color w:val="808080" w:themeColor="background1" w:themeShade="80"/>
+          <w:lang w:val="en-US"/>
+        </w:rPr>
+      </w:pPr>
+      <w:r>
+        <w:rPr>
+          <w:rFonts w:ascii="Century Gothic" w:hAnsi="Century Gothic"/>
+          <w:color w:val="808080" w:themeColor="background1" w:themeShade="80"/>
+          <w:lang w:val="en-US"/>
+        </w:rPr>
+        <w:t xml:space="preserve">Week 3 I’m starting with html. </w:t>
+      </w:r>
+      <w:r>
+        <w:rPr>
+          <w:rFonts w:ascii="Century Gothic" w:hAnsi="Century Gothic"/>
+          <w:color w:val="808080" w:themeColor="background1" w:themeShade="80"/>
+          <w:lang w:val="en-US"/>
+        </w:rPr>
+        <w:t>Starting with my home page</w:t>
+      </w:r>
+      <w:r>
+        <w:rPr>
+          <w:rFonts w:ascii="Century Gothic" w:hAnsi="Century Gothic"/>
+          <w:color w:val="808080" w:themeColor="background1" w:themeShade="80"/>
+          <w:lang w:val="en-US"/>
+        </w:rPr>
+        <w:t xml:space="preserve">, first with a header, navbar and footer. </w:t>
+      </w:r>
+      <w:r>
+        <w:rPr>
+          <w:rFonts w:ascii="Century Gothic" w:hAnsi="Century Gothic"/>
+          <w:color w:val="808080" w:themeColor="background1" w:themeShade="80"/>
+          <w:lang w:val="en-US"/>
+        </w:rPr>
+        <w:t>So,</w:t>
+      </w:r>
+      <w:r>
+        <w:rPr>
+          <w:rFonts w:ascii="Century Gothic" w:hAnsi="Century Gothic"/>
+          <w:color w:val="808080" w:themeColor="background1" w:themeShade="80"/>
+          <w:lang w:val="en-US"/>
+        </w:rPr>
+        <w:t xml:space="preserve"> when this is </w:t>
+      </w:r>
+      <w:proofErr w:type="gramStart"/>
+      <w:r>
+        <w:rPr>
+          <w:rFonts w:ascii="Century Gothic" w:hAnsi="Century Gothic"/>
+          <w:color w:val="808080" w:themeColor="background1" w:themeShade="80"/>
+          <w:lang w:val="en-US"/>
+        </w:rPr>
+        <w:t>dine</w:t>
+      </w:r>
+      <w:proofErr w:type="gramEnd"/>
+      <w:r>
+        <w:rPr>
+          <w:rFonts w:ascii="Century Gothic" w:hAnsi="Century Gothic"/>
+          <w:color w:val="808080" w:themeColor="background1" w:themeShade="80"/>
+          <w:lang w:val="en-US"/>
+        </w:rPr>
+        <w:t xml:space="preserve"> I can just copy paste to my other pages. </w:t>
+      </w:r>
+      <w:r>
+        <w:rPr>
+          <w:rFonts w:ascii="Century Gothic" w:hAnsi="Century Gothic"/>
+          <w:color w:val="808080" w:themeColor="background1" w:themeShade="80"/>
+          <w:lang w:val="en-US"/>
+        </w:rPr>
+        <w:t>My navigation is clean an easy to understand</w:t>
+      </w:r>
+      <w:r>
+        <w:rPr>
+          <w:rFonts w:ascii="Century Gothic" w:hAnsi="Century Gothic"/>
+          <w:color w:val="808080" w:themeColor="background1" w:themeShade="80"/>
+          <w:lang w:val="en-US"/>
+        </w:rPr>
+        <w:t xml:space="preserve">, it has a font that is clear. It easily shows which page you are </w:t>
+      </w:r>
+      <w:r>
+        <w:rPr>
+          <w:rFonts w:ascii="Century Gothic" w:hAnsi="Century Gothic"/>
+          <w:color w:val="808080" w:themeColor="background1" w:themeShade="80"/>
+          <w:lang w:val="en-US"/>
+        </w:rPr>
+        <w:t>currently</w:t>
+      </w:r>
+      <w:r>
+        <w:rPr>
+          <w:rFonts w:ascii="Century Gothic" w:hAnsi="Century Gothic"/>
+          <w:color w:val="808080" w:themeColor="background1" w:themeShade="80"/>
+          <w:lang w:val="en-US"/>
+        </w:rPr>
+        <w:t xml:space="preserve"> on by having </w:t>
+      </w:r>
+      <w:r>
+        <w:rPr>
+          <w:rFonts w:ascii="Century Gothic" w:hAnsi="Century Gothic"/>
+          <w:color w:val="808080" w:themeColor="background1" w:themeShade="80"/>
+          <w:lang w:val="en-US"/>
+        </w:rPr>
+        <w:t xml:space="preserve">an underline and a blue </w:t>
+      </w:r>
+      <w:r>
+        <w:rPr>
+          <w:rFonts w:ascii="Century Gothic" w:hAnsi="Century Gothic"/>
+          <w:color w:val="808080" w:themeColor="background1" w:themeShade="80"/>
+          <w:lang w:val="en-US"/>
+        </w:rPr>
+        <w:t>color</w:t>
+      </w:r>
+      <w:r>
+        <w:rPr>
+          <w:rFonts w:ascii="Century Gothic" w:hAnsi="Century Gothic"/>
+          <w:color w:val="808080" w:themeColor="background1" w:themeShade="80"/>
+          <w:lang w:val="en-US"/>
+        </w:rPr>
+        <w:t xml:space="preserve"> on the text</w:t>
+      </w:r>
+      <w:r>
+        <w:rPr>
+          <w:rFonts w:ascii="Century Gothic" w:hAnsi="Century Gothic"/>
+          <w:color w:val="808080" w:themeColor="background1" w:themeShade="80"/>
+          <w:lang w:val="en-US"/>
+        </w:rPr>
+        <w:t xml:space="preserve">. On a computer it also </w:t>
+      </w:r>
+      <w:r>
+        <w:rPr>
+          <w:rFonts w:ascii="Century Gothic" w:hAnsi="Century Gothic"/>
+          <w:color w:val="808080" w:themeColor="background1" w:themeShade="80"/>
+          <w:lang w:val="en-US"/>
+        </w:rPr>
+        <w:t>has</w:t>
+      </w:r>
+      <w:r>
+        <w:rPr>
+          <w:rFonts w:ascii="Century Gothic" w:hAnsi="Century Gothic"/>
+          <w:color w:val="808080" w:themeColor="background1" w:themeShade="80"/>
+          <w:lang w:val="en-US"/>
+        </w:rPr>
+        <w:t xml:space="preserve"> a nice hover effect</w:t>
+      </w:r>
+      <w:r>
+        <w:rPr>
+          <w:rFonts w:ascii="Century Gothic" w:hAnsi="Century Gothic"/>
+          <w:color w:val="808080" w:themeColor="background1" w:themeShade="80"/>
+          <w:lang w:val="en-US"/>
+        </w:rPr>
+        <w:t>.</w:t>
+      </w:r>
+      <w:r>
+        <w:rPr>
+          <w:rFonts w:ascii="Century Gothic" w:hAnsi="Century Gothic"/>
+          <w:color w:val="808080" w:themeColor="background1" w:themeShade="80"/>
+          <w:lang w:val="en-US"/>
+        </w:rPr>
+        <w:t xml:space="preserve"> I have my prototype that I use as </w:t>
+      </w:r>
+      <w:r>
+        <w:rPr>
+          <w:rFonts w:ascii="Century Gothic" w:hAnsi="Century Gothic"/>
+          <w:color w:val="808080" w:themeColor="background1" w:themeShade="80"/>
+          <w:lang w:val="en-US"/>
+        </w:rPr>
+        <w:t xml:space="preserve">a guide, but I have made some changes, not so much to the navigation, just that I have used </w:t>
+      </w:r>
+      <w:r>
+        <w:rPr>
+          <w:rFonts w:ascii="Century Gothic" w:hAnsi="Century Gothic"/>
+          <w:color w:val="808080" w:themeColor="background1" w:themeShade="80"/>
+          <w:lang w:val="en-US"/>
+        </w:rPr>
+        <w:t xml:space="preserve">a more transparent </w:t>
+      </w:r>
+      <w:r>
+        <w:rPr>
+          <w:rFonts w:ascii="Century Gothic" w:hAnsi="Century Gothic"/>
+          <w:color w:val="808080" w:themeColor="background1" w:themeShade="80"/>
+          <w:lang w:val="en-US"/>
+        </w:rPr>
+        <w:t>color</w:t>
+      </w:r>
+      <w:r>
+        <w:rPr>
+          <w:rFonts w:ascii="Century Gothic" w:hAnsi="Century Gothic"/>
+          <w:color w:val="808080" w:themeColor="background1" w:themeShade="80"/>
+          <w:lang w:val="en-US"/>
+        </w:rPr>
+        <w:t xml:space="preserve"> for the background.</w:t>
+      </w:r>
+      <w:r>
+        <w:rPr>
+          <w:rFonts w:ascii="Century Gothic" w:hAnsi="Century Gothic"/>
+          <w:color w:val="808080" w:themeColor="background1" w:themeShade="80"/>
+          <w:lang w:val="en-US"/>
+        </w:rPr>
+        <w:t xml:space="preserve"> The same goes for my footer, looks like my prototype just with </w:t>
+      </w:r>
+      <w:r>
+        <w:rPr>
+          <w:rFonts w:ascii="Century Gothic" w:hAnsi="Century Gothic"/>
+          <w:color w:val="808080" w:themeColor="background1" w:themeShade="80"/>
+          <w:lang w:val="en-US"/>
+        </w:rPr>
+        <w:t xml:space="preserve">a </w:t>
+      </w:r>
+      <w:r>
+        <w:rPr>
+          <w:rFonts w:ascii="Century Gothic" w:hAnsi="Century Gothic"/>
+          <w:color w:val="808080" w:themeColor="background1" w:themeShade="80"/>
+          <w:lang w:val="en-US"/>
+        </w:rPr>
+        <w:t>transparent</w:t>
+      </w:r>
+      <w:r>
+        <w:rPr>
+          <w:rFonts w:ascii="Century Gothic" w:hAnsi="Century Gothic"/>
+          <w:color w:val="808080" w:themeColor="background1" w:themeShade="80"/>
+          <w:lang w:val="en-US"/>
+        </w:rPr>
+        <w:t xml:space="preserve"> background </w:t>
+      </w:r>
+      <w:r>
+        <w:rPr>
+          <w:rFonts w:ascii="Century Gothic" w:hAnsi="Century Gothic"/>
+          <w:color w:val="808080" w:themeColor="background1" w:themeShade="80"/>
+          <w:lang w:val="en-US"/>
+        </w:rPr>
+        <w:t>color</w:t>
+      </w:r>
+      <w:r>
+        <w:rPr>
+          <w:rFonts w:ascii="Century Gothic" w:hAnsi="Century Gothic"/>
+          <w:color w:val="808080" w:themeColor="background1" w:themeShade="80"/>
+          <w:lang w:val="en-US"/>
+        </w:rPr>
+        <w:t>, also with gradient, and a box shadow on the top</w:t>
+      </w:r>
+      <w:r>
+        <w:rPr>
+          <w:rFonts w:ascii="Century Gothic" w:hAnsi="Century Gothic"/>
+          <w:color w:val="808080" w:themeColor="background1" w:themeShade="80"/>
+          <w:lang w:val="en-US"/>
+        </w:rPr>
+        <w:t xml:space="preserve"> for a </w:t>
+      </w:r>
+      <w:r>
+        <w:rPr>
+          <w:rFonts w:ascii="Century Gothic" w:hAnsi="Century Gothic"/>
+          <w:color w:val="808080" w:themeColor="background1" w:themeShade="80"/>
+          <w:lang w:val="en-US"/>
+        </w:rPr>
+        <w:t>smoother</w:t>
+      </w:r>
+      <w:r>
+        <w:rPr>
+          <w:rFonts w:ascii="Century Gothic" w:hAnsi="Century Gothic"/>
+          <w:color w:val="808080" w:themeColor="background1" w:themeShade="80"/>
+          <w:lang w:val="en-US"/>
+        </w:rPr>
+        <w:t xml:space="preserve"> transition. </w:t>
+      </w:r>
+      <w:r>
+        <w:rPr>
+          <w:rFonts w:ascii="Century Gothic" w:hAnsi="Century Gothic"/>
+          <w:color w:val="808080" w:themeColor="background1" w:themeShade="80"/>
+          <w:lang w:val="en-US"/>
+        </w:rPr>
+        <w:t xml:space="preserve"> </w:t>
+      </w:r>
+      <w:r>
+        <w:rPr>
+          <w:rFonts w:ascii="Century Gothic" w:hAnsi="Century Gothic"/>
+          <w:color w:val="808080" w:themeColor="background1" w:themeShade="80"/>
+          <w:lang w:val="en-US"/>
+        </w:rPr>
+        <w:t xml:space="preserve">Last thing that I have added that is the same for all pages is </w:t>
+      </w:r>
+      <w:r>
+        <w:rPr>
+          <w:rFonts w:ascii="Century Gothic" w:hAnsi="Century Gothic"/>
+          <w:color w:val="808080" w:themeColor="background1" w:themeShade="80"/>
+          <w:lang w:val="en-US"/>
+        </w:rPr>
+        <w:t>a “to top img” here I have used a space rocke</w:t>
+      </w:r>
+      <w:r>
+        <w:rPr>
+          <w:rFonts w:ascii="Century Gothic" w:hAnsi="Century Gothic"/>
+          <w:color w:val="808080" w:themeColor="background1" w:themeShade="80"/>
+          <w:lang w:val="en-US"/>
+        </w:rPr>
+        <w:t xml:space="preserve">t that scale and </w:t>
+      </w:r>
+      <w:r>
+        <w:rPr>
+          <w:rFonts w:ascii="Century Gothic" w:hAnsi="Century Gothic"/>
+          <w:color w:val="808080" w:themeColor="background1" w:themeShade="80"/>
+          <w:lang w:val="en-US"/>
+        </w:rPr>
+        <w:t xml:space="preserve">translate on hover, this I thinks gives </w:t>
+      </w:r>
+      <w:r>
+        <w:rPr>
+          <w:rFonts w:ascii="Century Gothic" w:hAnsi="Century Gothic"/>
+          <w:color w:val="808080" w:themeColor="background1" w:themeShade="80"/>
+          <w:lang w:val="en-US"/>
+        </w:rPr>
+        <w:t>an</w:t>
+      </w:r>
+      <w:r>
+        <w:rPr>
+          <w:rFonts w:ascii="Century Gothic" w:hAnsi="Century Gothic"/>
+          <w:color w:val="808080" w:themeColor="background1" w:themeShade="80"/>
+          <w:lang w:val="en-US"/>
+        </w:rPr>
+        <w:t xml:space="preserve"> indication </w:t>
+      </w:r>
+      <w:r>
+        <w:rPr>
+          <w:rFonts w:ascii="Century Gothic" w:hAnsi="Century Gothic"/>
+          <w:color w:val="808080" w:themeColor="background1" w:themeShade="80"/>
+          <w:lang w:val="en-US"/>
+        </w:rPr>
+        <w:t xml:space="preserve">that the rocket moves up, also have a little text that says “take the rocket back up” </w:t>
+      </w:r>
+      <w:r>
+        <w:rPr>
+          <w:rFonts w:ascii="Century Gothic" w:hAnsi="Century Gothic"/>
+          <w:color w:val="808080" w:themeColor="background1" w:themeShade="80"/>
+          <w:lang w:val="en-US"/>
+        </w:rPr>
+        <w:t>also I have set the scroll-</w:t>
+      </w:r>
+      <w:r>
+        <w:rPr>
+          <w:rFonts w:ascii="Century Gothic" w:hAnsi="Century Gothic"/>
+          <w:color w:val="808080" w:themeColor="background1" w:themeShade="80"/>
+          <w:lang w:val="en-US"/>
+        </w:rPr>
+        <w:t>behavior</w:t>
+      </w:r>
+      <w:r>
+        <w:rPr>
+          <w:rFonts w:ascii="Century Gothic" w:hAnsi="Century Gothic"/>
+          <w:color w:val="808080" w:themeColor="background1" w:themeShade="80"/>
+          <w:lang w:val="en-US"/>
+        </w:rPr>
+        <w:t xml:space="preserve"> to smooth, </w:t>
+      </w:r>
+      <w:r>
+        <w:rPr>
+          <w:rFonts w:ascii="Century Gothic" w:hAnsi="Century Gothic"/>
+          <w:color w:val="808080" w:themeColor="background1" w:themeShade="80"/>
+          <w:lang w:val="en-US"/>
+        </w:rPr>
+        <w:t>which</w:t>
+      </w:r>
+      <w:r>
+        <w:rPr>
+          <w:rFonts w:ascii="Century Gothic" w:hAnsi="Century Gothic"/>
+          <w:color w:val="808080" w:themeColor="background1" w:themeShade="80"/>
+          <w:lang w:val="en-US"/>
+        </w:rPr>
+        <w:t xml:space="preserve"> </w:t>
+      </w:r>
+      <w:r>
+        <w:rPr>
+          <w:rFonts w:ascii="Century Gothic" w:hAnsi="Century Gothic"/>
+          <w:color w:val="808080" w:themeColor="background1" w:themeShade="80"/>
+          <w:lang w:val="en-US"/>
+        </w:rPr>
+        <w:t xml:space="preserve">I think gives a better experience for the user. </w:t>
+      </w:r>
+    </w:p>
+    <w:p>
+      <w:pPr>
+        <w:spacing w:line="360" w:lineRule="auto"/>
+        <w:ind w:left="360"/>
+        <w:rPr>
+          <w:rFonts w:ascii="Century Gothic" w:hAnsi="Century Gothic"/>
+          <w:color w:val="808080" w:themeColor="background1" w:themeShade="80"/>
+          <w:lang w:val="en-US"/>
+        </w:rPr>
+      </w:pPr>
+    </w:p>
+    <w:p>
+      <w:pPr>
+        <w:spacing w:line="360" w:lineRule="auto"/>
+        <w:ind w:left="360"/>
+        <w:rPr>
+          <w:rFonts w:ascii="Century Gothic" w:hAnsi="Century Gothic"/>
+          <w:color w:val="808080" w:themeColor="background1" w:themeShade="80"/>
+          <w:lang w:val="en-US"/>
+        </w:rPr>
+      </w:pPr>
+      <w:r>
+        <w:rPr>
+          <w:rFonts w:ascii="Century Gothic" w:hAnsi="Century Gothic"/>
+          <w:color w:val="808080" w:themeColor="background1" w:themeShade="80"/>
+          <w:lang w:val="en-US"/>
+        </w:rPr>
+        <w:t>Also started with adding structure and content to the page</w:t>
+      </w:r>
+      <w:r>
+        <w:rPr>
+          <w:rFonts w:ascii="Century Gothic" w:hAnsi="Century Gothic"/>
+          <w:color w:val="808080" w:themeColor="background1" w:themeShade="80"/>
+          <w:lang w:val="en-US"/>
+        </w:rPr>
+        <w:t>, adding</w:t>
+      </w:r>
+      <w:r>
+        <w:rPr>
+          <w:rFonts w:ascii="Century Gothic" w:hAnsi="Century Gothic"/>
+          <w:color w:val="808080" w:themeColor="background1" w:themeShade="80"/>
+          <w:lang w:val="en-US"/>
+        </w:rPr>
+        <w:t xml:space="preserve"> some icons and text. Started with some </w:t>
+      </w:r>
+      <w:r>
+        <w:rPr>
+          <w:rFonts w:ascii="Century Gothic" w:hAnsi="Century Gothic"/>
+          <w:color w:val="808080" w:themeColor="background1" w:themeShade="80"/>
+          <w:lang w:val="en-US"/>
+        </w:rPr>
+        <w:t>JavaScript</w:t>
+      </w:r>
+      <w:r>
+        <w:rPr>
+          <w:rFonts w:ascii="Century Gothic" w:hAnsi="Century Gothic"/>
+          <w:color w:val="808080" w:themeColor="background1" w:themeShade="80"/>
+          <w:lang w:val="en-US"/>
+        </w:rPr>
+        <w:t xml:space="preserve"> API calls</w:t>
+      </w:r>
+      <w:r>
+        <w:rPr>
+          <w:rFonts w:ascii="Century Gothic" w:hAnsi="Century Gothic"/>
+          <w:color w:val="808080" w:themeColor="background1" w:themeShade="80"/>
+          <w:lang w:val="en-US"/>
+        </w:rPr>
+        <w:t xml:space="preserve"> for people in space and the ISS location, with live </w:t>
+      </w:r>
+      <w:r>
+        <w:rPr>
+          <w:rFonts w:ascii="Century Gothic" w:hAnsi="Century Gothic"/>
+          <w:color w:val="808080" w:themeColor="background1" w:themeShade="80"/>
+          <w:lang w:val="en-US"/>
+        </w:rPr>
+        <w:t>updates (for the ISS)</w:t>
+      </w:r>
+      <w:r>
+        <w:rPr>
+          <w:rFonts w:ascii="Century Gothic" w:hAnsi="Century Gothic"/>
+          <w:color w:val="808080" w:themeColor="background1" w:themeShade="80"/>
+          <w:lang w:val="en-US"/>
+        </w:rPr>
+        <w:t xml:space="preserve"> </w:t>
+      </w:r>
+      <w:r>
+        <w:rPr>
+          <w:rFonts w:ascii="Century Gothic" w:hAnsi="Century Gothic"/>
+          <w:color w:val="808080" w:themeColor="background1" w:themeShade="80"/>
+          <w:lang w:val="en-US"/>
+        </w:rPr>
+        <w:t xml:space="preserve">don’t know if it’s the right way to do that, but I used the </w:t>
+      </w:r>
+      <w:r>
+        <w:rPr>
+          <w:rFonts w:ascii="Century Gothic" w:hAnsi="Century Gothic"/>
+          <w:color w:val="808080" w:themeColor="background1" w:themeShade="80"/>
+          <w:lang w:val="en-US"/>
+        </w:rPr>
+        <w:t xml:space="preserve">setInterval </w:t>
+      </w:r>
+      <w:r>
+        <w:rPr>
+          <w:rFonts w:ascii="Century Gothic" w:hAnsi="Century Gothic"/>
+          <w:color w:val="808080" w:themeColor="background1" w:themeShade="80"/>
+          <w:lang w:val="en-US"/>
+        </w:rPr>
+        <w:t>on the function</w:t>
+      </w:r>
+      <w:r>
+        <w:rPr>
+          <w:rFonts w:ascii="Century Gothic" w:hAnsi="Century Gothic"/>
+          <w:color w:val="808080" w:themeColor="background1" w:themeShade="80"/>
+          <w:lang w:val="en-US"/>
+        </w:rPr>
+        <w:t xml:space="preserve">. </w:t>
+      </w:r>
+      <w:r>
+        <w:rPr>
+          <w:rFonts w:ascii="Century Gothic" w:hAnsi="Century Gothic"/>
+          <w:color w:val="808080" w:themeColor="background1" w:themeShade="80"/>
+          <w:lang w:val="en-US"/>
+        </w:rPr>
+        <w:t xml:space="preserve">I have a sign up for newsletter in the footer, so I </w:t>
+      </w:r>
+      <w:r>
+        <w:rPr>
+          <w:rFonts w:ascii="Century Gothic" w:hAnsi="Century Gothic"/>
+          <w:color w:val="808080" w:themeColor="background1" w:themeShade="80"/>
+          <w:lang w:val="en-US"/>
+        </w:rPr>
+        <w:t>made a form validation I JavaScript for that</w:t>
+      </w:r>
+      <w:r>
+        <w:rPr>
+          <w:rFonts w:ascii="Century Gothic" w:hAnsi="Century Gothic"/>
+          <w:color w:val="808080" w:themeColor="background1" w:themeShade="80"/>
+          <w:lang w:val="en-US"/>
+        </w:rPr>
+        <w:t xml:space="preserve">. </w:t>
+      </w:r>
+      <w:r>
+        <w:rPr>
+          <w:rFonts w:ascii="Century Gothic" w:hAnsi="Century Gothic"/>
+          <w:color w:val="808080" w:themeColor="background1" w:themeShade="80"/>
+          <w:lang w:val="en-US"/>
+        </w:rPr>
+        <w:t>So,</w:t>
+      </w:r>
+      <w:r>
+        <w:rPr>
+          <w:rFonts w:ascii="Century Gothic" w:hAnsi="Century Gothic"/>
+          <w:color w:val="808080" w:themeColor="background1" w:themeShade="80"/>
+          <w:lang w:val="en-US"/>
+        </w:rPr>
+        <w:t xml:space="preserve"> then I also made the contact page with the contact form including name, email and a message box</w:t>
+      </w:r>
+      <w:r>
+        <w:rPr>
+          <w:rFonts w:ascii="Century Gothic" w:hAnsi="Century Gothic"/>
+          <w:color w:val="808080" w:themeColor="background1" w:themeShade="80"/>
+          <w:lang w:val="en-US"/>
+        </w:rPr>
+        <w:t>. All with form validation.</w:t>
       </w:r>
     </w:p>
     <w:p>
@@ -1576,13 +2274,13 @@
           <w:color w:val="595959" w:themeColor="text1" w:themeTint="A6"/>
           <w:sz w:val="32"/>
           <w:szCs w:val="32"/>
+          <w:lang w:val="en-US"/>
         </w:rPr>
       </w:pPr>
     </w:p>
     <w:p>
       <w:pPr>
         <w:spacing w:line="360" w:lineRule="auto"/>
-        <w:ind w:left="360"/>
         <w:rPr>
           <w:rFonts w:ascii="Century Gothic" w:hAnsi="Century Gothic"/>
           <w:b/>
@@ -1590,9 +2288,14 @@
           <w:color w:val="595959" w:themeColor="text1" w:themeTint="A6"/>
           <w:sz w:val="32"/>
           <w:szCs w:val="32"/>
-        </w:rPr>
-      </w:pPr>
-      <w:r>
+          <w:lang w:val="en-US"/>
+        </w:rPr>
+      </w:pPr>
+    </w:p>
+    <w:p>
+      <w:pPr>
+        <w:spacing w:line="360" w:lineRule="auto"/>
+        <w:ind w:left="360"/>
         <w:rPr>
           <w:rFonts w:ascii="Century Gothic" w:hAnsi="Century Gothic"/>
           <w:b/>
@@ -1600,9 +2303,9 @@
           <w:color w:val="595959" w:themeColor="text1" w:themeTint="A6"/>
           <w:sz w:val="32"/>
           <w:szCs w:val="32"/>
-        </w:rPr>
-        <w:t>Week</w:t>
-      </w:r>
+          <w:lang w:val="en-US"/>
+        </w:rPr>
+      </w:pPr>
       <w:r>
         <w:rPr>
           <w:rFonts w:ascii="Century Gothic" w:hAnsi="Century Gothic"/>
@@ -1611,8 +2314,10 @@
           <w:color w:val="595959" w:themeColor="text1" w:themeTint="A6"/>
           <w:sz w:val="32"/>
           <w:szCs w:val="32"/>
-        </w:rPr>
-        <w:t xml:space="preserve"> 4</w:t>
+          <w:lang w:val="en-US"/>
+        </w:rPr>
+        <w:lastRenderedPageBreak/>
+        <w:t>Week</w:t>
       </w:r>
       <w:r>
         <w:rPr>
@@ -1622,13 +2327,11 @@
           <w:color w:val="595959" w:themeColor="text1" w:themeTint="A6"/>
           <w:sz w:val="32"/>
           <w:szCs w:val="32"/>
-        </w:rPr>
-        <w:t>:</w:t>
-      </w:r>
-    </w:p>
-    <w:p>
-      <w:pPr>
-        <w:spacing w:line="360" w:lineRule="auto"/>
+          <w:lang w:val="en-US"/>
+        </w:rPr>
+        <w:t xml:space="preserve"> 4</w:t>
+      </w:r>
+      <w:r>
         <w:rPr>
           <w:rFonts w:ascii="Century Gothic" w:hAnsi="Century Gothic"/>
           <w:b/>
@@ -1636,13 +2339,14 @@
           <w:color w:val="595959" w:themeColor="text1" w:themeTint="A6"/>
           <w:sz w:val="32"/>
           <w:szCs w:val="32"/>
-        </w:rPr>
-      </w:pPr>
+          <w:lang w:val="en-US"/>
+        </w:rPr>
+        <w:t>:</w:t>
+      </w:r>
     </w:p>
     <w:p>
       <w:pPr>
         <w:spacing w:line="360" w:lineRule="auto"/>
-        <w:ind w:left="360"/>
         <w:rPr>
           <w:rFonts w:ascii="Century Gothic" w:hAnsi="Century Gothic"/>
           <w:b/>
@@ -1650,9 +2354,14 @@
           <w:color w:val="595959" w:themeColor="text1" w:themeTint="A6"/>
           <w:sz w:val="32"/>
           <w:szCs w:val="32"/>
-        </w:rPr>
-      </w:pPr>
-      <w:r>
+          <w:lang w:val="en-US"/>
+        </w:rPr>
+      </w:pPr>
+    </w:p>
+    <w:p>
+      <w:pPr>
+        <w:spacing w:line="360" w:lineRule="auto"/>
+        <w:ind w:left="360"/>
         <w:rPr>
           <w:rFonts w:ascii="Century Gothic" w:hAnsi="Century Gothic"/>
           <w:b/>
@@ -1660,9 +2369,9 @@
           <w:color w:val="595959" w:themeColor="text1" w:themeTint="A6"/>
           <w:sz w:val="32"/>
           <w:szCs w:val="32"/>
-        </w:rPr>
-        <w:t>Week 5</w:t>
-      </w:r>
+          <w:lang w:val="en-US"/>
+        </w:rPr>
+      </w:pPr>
       <w:r>
         <w:rPr>
           <w:rFonts w:ascii="Century Gothic" w:hAnsi="Century Gothic"/>
@@ -1671,485 +2380,677 @@
           <w:color w:val="595959" w:themeColor="text1" w:themeTint="A6"/>
           <w:sz w:val="32"/>
           <w:szCs w:val="32"/>
-        </w:rPr>
-        <w:t>:</w:t>
-      </w:r>
-    </w:p>
-    <w:p>
-      <w:pPr>
-        <w:pStyle w:val="Overskrift1"/>
-        <w:spacing w:line="360" w:lineRule="auto"/>
-        <w:rPr>
-          <w:rFonts w:ascii="Century Gothic" w:hAnsi="Century Gothic"/>
+          <w:lang w:val="en-US"/>
+        </w:rPr>
+        <w:t>Week 5</w:t>
+      </w:r>
+      <w:r>
+        <w:rPr>
+          <w:rFonts w:ascii="Century Gothic" w:hAnsi="Century Gothic"/>
+          <w:b/>
+          <w:bCs/>
           <w:color w:val="595959" w:themeColor="text1" w:themeTint="A6"/>
           <w:sz w:val="32"/>
           <w:szCs w:val="32"/>
-        </w:rPr>
-      </w:pPr>
-      <w:r>
+          <w:lang w:val="en-US"/>
+        </w:rPr>
+        <w:t>:</w:t>
+      </w:r>
+    </w:p>
+    <w:p>
+      <w:pPr>
+        <w:pStyle w:val="Overskrift1"/>
+        <w:spacing w:line="360" w:lineRule="auto"/>
         <w:rPr>
           <w:rFonts w:ascii="Century Gothic" w:hAnsi="Century Gothic"/>
           <w:color w:val="595959" w:themeColor="text1" w:themeTint="A6"/>
           <w:sz w:val="32"/>
           <w:szCs w:val="32"/>
-        </w:rPr>
-        <w:t>Introduction/Interpretation of the assignment:</w:t>
-      </w:r>
-    </w:p>
-    <w:p>
-      <w:pPr>
-        <w:pStyle w:val="Overskrift1"/>
-        <w:spacing w:line="360" w:lineRule="auto"/>
+          <w:lang w:val="en-US"/>
+        </w:rPr>
+      </w:pPr>
+      <w:r>
         <w:rPr>
           <w:rFonts w:ascii="Century Gothic" w:hAnsi="Century Gothic"/>
           <w:color w:val="595959" w:themeColor="text1" w:themeTint="A6"/>
           <w:sz w:val="32"/>
           <w:szCs w:val="32"/>
-        </w:rPr>
-      </w:pPr>
-      <w:r>
+          <w:lang w:val="en-US"/>
+        </w:rPr>
+        <w:t>Planning, functional spec, Gantt chart:</w:t>
+      </w:r>
+    </w:p>
+    <w:p>
+      <w:pPr>
+        <w:spacing w:line="360" w:lineRule="auto"/>
+        <w:rPr>
+          <w:rFonts w:ascii="Century Gothic" w:hAnsi="Century Gothic"/>
+          <w:color w:val="808080" w:themeColor="background1" w:themeShade="80"/>
+          <w:lang w:val="en-US"/>
+        </w:rPr>
+      </w:pPr>
+      <w:r>
+        <w:rPr>
+          <w:rFonts w:ascii="Century Gothic" w:hAnsi="Century Gothic"/>
+          <w:color w:val="808080" w:themeColor="background1" w:themeShade="80"/>
+          <w:lang w:val="en-US"/>
+        </w:rPr>
+        <w:t xml:space="preserve">The planning was pretty much done within the first </w:t>
+      </w:r>
+      <w:r>
+        <w:rPr>
+          <w:rFonts w:ascii="Century Gothic" w:hAnsi="Century Gothic"/>
+          <w:color w:val="808080" w:themeColor="background1" w:themeShade="80"/>
+          <w:lang w:val="en-US"/>
+        </w:rPr>
+        <w:t xml:space="preserve">2-3 days in week 1. </w:t>
+      </w:r>
+      <w:r>
+        <w:rPr>
+          <w:rFonts w:ascii="Century Gothic" w:hAnsi="Century Gothic"/>
+          <w:color w:val="808080" w:themeColor="background1" w:themeShade="80"/>
+          <w:lang w:val="en-US"/>
+        </w:rPr>
+        <w:t>Not everything from fonts</w:t>
+      </w:r>
+      <w:r>
+        <w:rPr>
+          <w:rFonts w:ascii="Century Gothic" w:hAnsi="Century Gothic"/>
+          <w:color w:val="808080" w:themeColor="background1" w:themeShade="80"/>
+          <w:lang w:val="en-US"/>
+        </w:rPr>
+        <w:t xml:space="preserve">, images, etc… but to get my head around the </w:t>
+      </w:r>
+      <w:r>
+        <w:rPr>
+          <w:rFonts w:ascii="Century Gothic" w:hAnsi="Century Gothic"/>
+          <w:color w:val="808080" w:themeColor="background1" w:themeShade="80"/>
+          <w:lang w:val="en-US"/>
+        </w:rPr>
+        <w:t>project and</w:t>
+      </w:r>
+      <w:r>
+        <w:rPr>
+          <w:rFonts w:ascii="Century Gothic" w:hAnsi="Century Gothic"/>
+          <w:color w:val="808080" w:themeColor="background1" w:themeShade="80"/>
+          <w:lang w:val="en-US"/>
+        </w:rPr>
+        <w:t xml:space="preserve"> start planning it in </w:t>
+      </w:r>
+      <w:r>
+        <w:rPr>
+          <w:rFonts w:ascii="Century Gothic" w:hAnsi="Century Gothic"/>
+          <w:color w:val="808080" w:themeColor="background1" w:themeShade="80"/>
+          <w:lang w:val="en-US"/>
+        </w:rPr>
+        <w:t>a</w:t>
+      </w:r>
+      <w:r>
+        <w:rPr>
+          <w:rFonts w:ascii="Century Gothic" w:hAnsi="Century Gothic"/>
+          <w:color w:val="808080" w:themeColor="background1" w:themeShade="80"/>
+          <w:lang w:val="en-US"/>
+        </w:rPr>
+        <w:t xml:space="preserve"> Gantt-chart</w:t>
+      </w:r>
+      <w:r>
+        <w:rPr>
+          <w:rFonts w:ascii="Century Gothic" w:hAnsi="Century Gothic"/>
+          <w:color w:val="808080" w:themeColor="background1" w:themeShade="80"/>
+          <w:lang w:val="en-US"/>
+        </w:rPr>
+        <w:t xml:space="preserve">. </w:t>
+      </w:r>
+      <w:r>
+        <w:rPr>
+          <w:rFonts w:ascii="Century Gothic" w:hAnsi="Century Gothic"/>
+          <w:color w:val="808080" w:themeColor="background1" w:themeShade="80"/>
+          <w:lang w:val="en-US"/>
+        </w:rPr>
+        <w:t>This way it is easier for me det rest of the p</w:t>
+      </w:r>
+      <w:r>
+        <w:rPr>
+          <w:rFonts w:ascii="Century Gothic" w:hAnsi="Century Gothic"/>
+          <w:color w:val="808080" w:themeColor="background1" w:themeShade="80"/>
+          <w:lang w:val="en-US"/>
+        </w:rPr>
+        <w:t>roject, then</w:t>
+      </w:r>
+      <w:r>
+        <w:rPr>
+          <w:rFonts w:ascii="Century Gothic" w:hAnsi="Century Gothic"/>
+          <w:color w:val="808080" w:themeColor="background1" w:themeShade="80"/>
+          <w:lang w:val="en-US"/>
+        </w:rPr>
+        <w:t xml:space="preserve"> if a have done a god job,</w:t>
+      </w:r>
+      <w:r>
+        <w:rPr>
+          <w:rFonts w:ascii="Century Gothic" w:hAnsi="Century Gothic"/>
+          <w:color w:val="808080" w:themeColor="background1" w:themeShade="80"/>
+          <w:lang w:val="en-US"/>
+        </w:rPr>
+        <w:t xml:space="preserve"> I can always see the </w:t>
+      </w:r>
+      <w:r>
+        <w:rPr>
+          <w:rFonts w:ascii="Century Gothic" w:hAnsi="Century Gothic"/>
+          <w:color w:val="808080" w:themeColor="background1" w:themeShade="80"/>
+          <w:lang w:val="en-US"/>
+        </w:rPr>
+        <w:t>Gantt-</w:t>
+      </w:r>
+      <w:r>
+        <w:rPr>
+          <w:rFonts w:ascii="Century Gothic" w:hAnsi="Century Gothic"/>
+          <w:color w:val="808080" w:themeColor="background1" w:themeShade="80"/>
+          <w:lang w:val="en-US"/>
+        </w:rPr>
+        <w:t>chart, and see if am ahead</w:t>
+      </w:r>
+      <w:r>
+        <w:rPr>
+          <w:rFonts w:ascii="Century Gothic" w:hAnsi="Century Gothic"/>
+          <w:color w:val="808080" w:themeColor="background1" w:themeShade="80"/>
+          <w:lang w:val="en-US"/>
+        </w:rPr>
+        <w:t xml:space="preserve"> of the schedule</w:t>
+      </w:r>
+      <w:r>
+        <w:rPr>
+          <w:rFonts w:ascii="Century Gothic" w:hAnsi="Century Gothic"/>
+          <w:color w:val="808080" w:themeColor="background1" w:themeShade="80"/>
+          <w:lang w:val="en-US"/>
+        </w:rPr>
+        <w:t xml:space="preserve"> or falling behind.</w:t>
+      </w:r>
+      <w:r>
+        <w:rPr>
+          <w:rFonts w:ascii="Century Gothic" w:hAnsi="Century Gothic"/>
+          <w:color w:val="808080" w:themeColor="background1" w:themeShade="80"/>
+          <w:lang w:val="en-US"/>
+        </w:rPr>
+        <w:t xml:space="preserve"> </w:t>
+      </w:r>
+    </w:p>
+    <w:p>
+      <w:pPr>
+        <w:spacing w:line="360" w:lineRule="auto"/>
+        <w:rPr>
+          <w:rFonts w:ascii="Century Gothic" w:hAnsi="Century Gothic"/>
+          <w:color w:val="808080" w:themeColor="background1" w:themeShade="80"/>
+          <w:lang w:val="en-US"/>
+        </w:rPr>
+      </w:pPr>
+      <w:r>
+        <w:rPr>
+          <w:rFonts w:ascii="Century Gothic" w:hAnsi="Century Gothic"/>
+          <w:color w:val="808080" w:themeColor="background1" w:themeShade="80"/>
+          <w:lang w:val="en-US"/>
+        </w:rPr>
+        <w:t xml:space="preserve">The functional specification document </w:t>
+      </w:r>
+      <w:r>
+        <w:rPr>
+          <w:rFonts w:ascii="Century Gothic" w:hAnsi="Century Gothic"/>
+          <w:color w:val="808080" w:themeColor="background1" w:themeShade="80"/>
+          <w:lang w:val="en-US"/>
+        </w:rPr>
+        <w:t>I was not 100% sure on how to write, but I hope that is was good enough</w:t>
+      </w:r>
+      <w:r>
+        <w:rPr>
+          <w:rFonts w:ascii="Century Gothic" w:hAnsi="Century Gothic"/>
+          <w:color w:val="808080" w:themeColor="background1" w:themeShade="80"/>
+          <w:lang w:val="en-US"/>
+        </w:rPr>
+        <w:t>. I was a little unsure if I was specific enough</w:t>
+      </w:r>
+      <w:r>
+        <w:rPr>
+          <w:rFonts w:ascii="Century Gothic" w:hAnsi="Century Gothic"/>
+          <w:color w:val="808080" w:themeColor="background1" w:themeShade="80"/>
+          <w:lang w:val="en-US"/>
+        </w:rPr>
+        <w:t xml:space="preserve">, and if I </w:t>
+      </w:r>
+      <w:r>
+        <w:rPr>
+          <w:rFonts w:ascii="Century Gothic" w:hAnsi="Century Gothic"/>
+          <w:color w:val="808080" w:themeColor="background1" w:themeShade="80"/>
+          <w:lang w:val="en-US"/>
+        </w:rPr>
+        <w:t xml:space="preserve">everything that I put in the document </w:t>
+      </w:r>
+      <w:r>
+        <w:rPr>
+          <w:rFonts w:ascii="Century Gothic" w:hAnsi="Century Gothic"/>
+          <w:color w:val="808080" w:themeColor="background1" w:themeShade="80"/>
+          <w:lang w:val="en-US"/>
+        </w:rPr>
+        <w:t>was relevant. Please give me fee</w:t>
+      </w:r>
+      <w:r>
+        <w:rPr>
+          <w:rFonts w:ascii="Century Gothic" w:hAnsi="Century Gothic"/>
+          <w:color w:val="808080" w:themeColor="background1" w:themeShade="80"/>
+          <w:lang w:val="en-US"/>
+        </w:rPr>
+        <w:t>d</w:t>
+      </w:r>
+      <w:r>
+        <w:rPr>
+          <w:rFonts w:ascii="Century Gothic" w:hAnsi="Century Gothic"/>
+          <w:color w:val="808080" w:themeColor="background1" w:themeShade="80"/>
+          <w:lang w:val="en-US"/>
+        </w:rPr>
+        <w:t xml:space="preserve">back on this, if a </w:t>
+      </w:r>
+      <w:r>
+        <w:rPr>
+          <w:rFonts w:ascii="Century Gothic" w:hAnsi="Century Gothic"/>
+          <w:color w:val="808080" w:themeColor="background1" w:themeShade="80"/>
+          <w:lang w:val="en-US"/>
+        </w:rPr>
+        <w:t xml:space="preserve">misunderstood </w:t>
+      </w:r>
+      <w:r>
+        <w:rPr>
+          <w:rFonts w:ascii="Century Gothic" w:hAnsi="Century Gothic"/>
+          <w:color w:val="808080" w:themeColor="background1" w:themeShade="80"/>
+          <w:lang w:val="en-US"/>
+        </w:rPr>
+        <w:t>on what goes in this type of document.</w:t>
+      </w:r>
+    </w:p>
+    <w:p>
+      <w:pPr>
+        <w:spacing w:line="360" w:lineRule="auto"/>
+        <w:rPr>
+          <w:rFonts w:ascii="Century Gothic" w:hAnsi="Century Gothic"/>
+          <w:color w:val="808080" w:themeColor="background1" w:themeShade="80"/>
+          <w:lang w:val="en-US"/>
+        </w:rPr>
+      </w:pPr>
+      <w:r>
+        <w:rPr>
+          <w:rFonts w:ascii="Century Gothic" w:hAnsi="Century Gothic"/>
+          <w:color w:val="808080" w:themeColor="background1" w:themeShade="80"/>
+          <w:lang w:val="en-US"/>
+        </w:rPr>
+        <w:t xml:space="preserve">The Gant-chart that I used is the same that a </w:t>
+      </w:r>
+      <w:r>
+        <w:rPr>
+          <w:rFonts w:ascii="Century Gothic" w:hAnsi="Century Gothic"/>
+          <w:color w:val="808080" w:themeColor="background1" w:themeShade="80"/>
+          <w:lang w:val="en-US"/>
+        </w:rPr>
+        <w:t>used last time,</w:t>
+      </w:r>
+      <w:r>
+        <w:rPr>
+          <w:rFonts w:ascii="Century Gothic" w:hAnsi="Century Gothic"/>
+          <w:color w:val="808080" w:themeColor="background1" w:themeShade="80"/>
+          <w:lang w:val="en-US"/>
+        </w:rPr>
+        <w:t xml:space="preserve"> just to make it easier for me, and to use something I am familiar with</w:t>
+      </w:r>
+      <w:r>
+        <w:rPr>
+          <w:rFonts w:ascii="Century Gothic" w:hAnsi="Century Gothic"/>
+          <w:color w:val="808080" w:themeColor="background1" w:themeShade="80"/>
+          <w:lang w:val="en-US"/>
+        </w:rPr>
+        <w:t xml:space="preserve">. And </w:t>
+      </w:r>
+      <w:r>
+        <w:rPr>
+          <w:rFonts w:ascii="Century Gothic" w:hAnsi="Century Gothic"/>
+          <w:color w:val="808080" w:themeColor="background1" w:themeShade="80"/>
+          <w:lang w:val="en-US"/>
+        </w:rPr>
+        <w:t>also,</w:t>
+      </w:r>
+      <w:r>
+        <w:rPr>
+          <w:rFonts w:ascii="Century Gothic" w:hAnsi="Century Gothic"/>
+          <w:color w:val="808080" w:themeColor="background1" w:themeShade="80"/>
+          <w:lang w:val="en-US"/>
+        </w:rPr>
+        <w:t xml:space="preserve"> I liked the way it looks.</w:t>
+      </w:r>
+      <w:r>
+        <w:rPr>
+          <w:rFonts w:ascii="Century Gothic" w:hAnsi="Century Gothic"/>
+          <w:color w:val="808080" w:themeColor="background1" w:themeShade="80"/>
+          <w:lang w:val="en-US"/>
+        </w:rPr>
+        <w:t xml:space="preserve"> I just fill in whit new values and information</w:t>
+      </w:r>
+      <w:r>
+        <w:rPr>
+          <w:rFonts w:ascii="Century Gothic" w:hAnsi="Century Gothic"/>
+          <w:color w:val="808080" w:themeColor="background1" w:themeShade="80"/>
+          <w:lang w:val="en-US"/>
+        </w:rPr>
+        <w:t xml:space="preserve">. The way I made it was that I first tried to write down </w:t>
+      </w:r>
+      <w:r>
+        <w:rPr>
+          <w:rFonts w:ascii="Century Gothic" w:hAnsi="Century Gothic"/>
+          <w:color w:val="808080" w:themeColor="background1" w:themeShade="80"/>
+          <w:lang w:val="en-US"/>
+        </w:rPr>
+        <w:t xml:space="preserve">all that I need to do for this project, then I organized it </w:t>
+      </w:r>
+      <w:r>
+        <w:rPr>
+          <w:rFonts w:ascii="Century Gothic" w:hAnsi="Century Gothic"/>
+          <w:color w:val="808080" w:themeColor="background1" w:themeShade="80"/>
+          <w:lang w:val="en-US"/>
+        </w:rPr>
+        <w:t>after what needs to be done first</w:t>
+      </w:r>
+      <w:r>
+        <w:rPr>
+          <w:rFonts w:ascii="Century Gothic" w:hAnsi="Century Gothic"/>
+          <w:color w:val="808080" w:themeColor="background1" w:themeShade="80"/>
+          <w:lang w:val="en-US"/>
+        </w:rPr>
+        <w:t xml:space="preserve">. When this is done, and I feel like I have all the </w:t>
+      </w:r>
+      <w:r>
+        <w:rPr>
+          <w:rFonts w:ascii="Century Gothic" w:hAnsi="Century Gothic"/>
+          <w:color w:val="808080" w:themeColor="background1" w:themeShade="80"/>
+          <w:lang w:val="en-US"/>
+        </w:rPr>
+        <w:t>keywords/tasks that I need for this project</w:t>
+      </w:r>
+      <w:r>
+        <w:rPr>
+          <w:rFonts w:ascii="Century Gothic" w:hAnsi="Century Gothic"/>
+          <w:color w:val="808080" w:themeColor="background1" w:themeShade="80"/>
+          <w:lang w:val="en-US"/>
+        </w:rPr>
+        <w:t xml:space="preserve">, then I start implementing it in my Gantt-chart. </w:t>
+      </w:r>
+      <w:r>
+        <w:rPr>
+          <w:rFonts w:ascii="Century Gothic" w:hAnsi="Century Gothic"/>
+          <w:color w:val="808080" w:themeColor="background1" w:themeShade="80"/>
+          <w:lang w:val="en-US"/>
+        </w:rPr>
+        <w:t xml:space="preserve">I have tried to make my chart as normal as possible, when it comes to </w:t>
+      </w:r>
+      <w:r>
+        <w:rPr>
+          <w:rFonts w:ascii="Century Gothic" w:hAnsi="Century Gothic"/>
+          <w:color w:val="808080" w:themeColor="background1" w:themeShade="80"/>
+          <w:lang w:val="en-US"/>
+        </w:rPr>
+        <w:t>workdays</w:t>
+      </w:r>
+      <w:r>
+        <w:rPr>
+          <w:rFonts w:ascii="Century Gothic" w:hAnsi="Century Gothic"/>
+          <w:color w:val="808080" w:themeColor="background1" w:themeShade="80"/>
+          <w:lang w:val="en-US"/>
+        </w:rPr>
+        <w:t>. That means trying to have the weekends off. And other holidays also, as f.eks 17.m</w:t>
+      </w:r>
+      <w:r>
+        <w:rPr>
+          <w:rFonts w:ascii="Century Gothic" w:hAnsi="Century Gothic"/>
+          <w:color w:val="808080" w:themeColor="background1" w:themeShade="80"/>
+          <w:lang w:val="en-US"/>
+        </w:rPr>
+        <w:t xml:space="preserve">ay </w:t>
+      </w:r>
+      <w:r>
+        <w:rPr>
+          <w:rFonts w:ascii="Century Gothic" w:hAnsi="Century Gothic"/>
+          <w:color w:val="808080" w:themeColor="background1" w:themeShade="80"/>
+          <w:lang w:val="en-US"/>
+        </w:rPr>
+        <w:t>which</w:t>
+      </w:r>
+      <w:r>
+        <w:rPr>
+          <w:rFonts w:ascii="Century Gothic" w:hAnsi="Century Gothic"/>
+          <w:color w:val="808080" w:themeColor="background1" w:themeShade="80"/>
+          <w:lang w:val="en-US"/>
+        </w:rPr>
+        <w:t xml:space="preserve"> is </w:t>
+      </w:r>
+      <w:r>
+        <w:rPr>
+          <w:rFonts w:ascii="Century Gothic" w:hAnsi="Century Gothic"/>
+          <w:color w:val="808080" w:themeColor="background1" w:themeShade="80"/>
+          <w:lang w:val="en-US"/>
+        </w:rPr>
+        <w:t>Norway’s</w:t>
+      </w:r>
+      <w:r>
+        <w:rPr>
+          <w:rFonts w:ascii="Century Gothic" w:hAnsi="Century Gothic"/>
+          <w:color w:val="808080" w:themeColor="background1" w:themeShade="80"/>
+          <w:lang w:val="en-US"/>
+        </w:rPr>
+        <w:t xml:space="preserve"> national day. </w:t>
+      </w:r>
+      <w:r>
+        <w:rPr>
+          <w:rFonts w:ascii="Century Gothic" w:hAnsi="Century Gothic"/>
+          <w:color w:val="808080" w:themeColor="background1" w:themeShade="80"/>
+          <w:lang w:val="en-US"/>
+        </w:rPr>
+        <w:t xml:space="preserve">But </w:t>
+      </w:r>
+      <w:r>
+        <w:rPr>
+          <w:rFonts w:ascii="Century Gothic" w:hAnsi="Century Gothic"/>
+          <w:color w:val="808080" w:themeColor="background1" w:themeShade="80"/>
+          <w:lang w:val="en-US"/>
+        </w:rPr>
+        <w:t>of course,</w:t>
+      </w:r>
+      <w:r>
+        <w:rPr>
+          <w:rFonts w:ascii="Century Gothic" w:hAnsi="Century Gothic"/>
+          <w:color w:val="808080" w:themeColor="background1" w:themeShade="80"/>
+          <w:lang w:val="en-US"/>
+        </w:rPr>
+        <w:t xml:space="preserve"> I will most likely be working more</w:t>
+      </w:r>
+      <w:r>
+        <w:rPr>
+          <w:rFonts w:ascii="Century Gothic" w:hAnsi="Century Gothic"/>
+          <w:color w:val="808080" w:themeColor="background1" w:themeShade="80"/>
+          <w:lang w:val="en-US"/>
+        </w:rPr>
+        <w:t xml:space="preserve">, since this is an important delivery! </w:t>
+      </w:r>
+      <w:r>
+        <w:rPr>
+          <w:rFonts w:ascii="Century Gothic" w:hAnsi="Century Gothic"/>
+          <w:color w:val="808080" w:themeColor="background1" w:themeShade="80"/>
+          <w:lang w:val="en-US"/>
+        </w:rPr>
+        <w:t xml:space="preserve">just want to implement the chart as close to </w:t>
+      </w:r>
+      <w:proofErr w:type="gramStart"/>
+      <w:r>
+        <w:rPr>
+          <w:rFonts w:ascii="Century Gothic" w:hAnsi="Century Gothic"/>
+          <w:color w:val="808080" w:themeColor="background1" w:themeShade="80"/>
+          <w:lang w:val="en-US"/>
+        </w:rPr>
+        <w:t>an</w:t>
+      </w:r>
+      <w:proofErr w:type="gramEnd"/>
+      <w:r>
+        <w:rPr>
+          <w:rFonts w:ascii="Century Gothic" w:hAnsi="Century Gothic"/>
+          <w:color w:val="808080" w:themeColor="background1" w:themeShade="80"/>
+          <w:lang w:val="en-US"/>
+        </w:rPr>
+        <w:t xml:space="preserve"> </w:t>
+      </w:r>
+      <w:r>
+        <w:rPr>
+          <w:rFonts w:ascii="Century Gothic" w:hAnsi="Century Gothic"/>
+          <w:color w:val="808080" w:themeColor="background1" w:themeShade="80"/>
+          <w:lang w:val="en-US"/>
+        </w:rPr>
+        <w:t xml:space="preserve">Gant-chart that can be used in a </w:t>
+      </w:r>
+      <w:r>
+        <w:rPr>
+          <w:rFonts w:ascii="Century Gothic" w:hAnsi="Century Gothic"/>
+          <w:color w:val="808080" w:themeColor="background1" w:themeShade="80"/>
+          <w:lang w:val="en-US"/>
+        </w:rPr>
+        <w:t xml:space="preserve">project. To show you that I </w:t>
+      </w:r>
+      <w:r>
+        <w:rPr>
+          <w:rFonts w:ascii="Century Gothic" w:hAnsi="Century Gothic"/>
+          <w:color w:val="808080" w:themeColor="background1" w:themeShade="80"/>
+          <w:lang w:val="en-US"/>
+        </w:rPr>
+        <w:t>think about it.</w:t>
+      </w:r>
+    </w:p>
+    <w:p>
+      <w:pPr>
+        <w:pStyle w:val="Overskrift1"/>
+        <w:spacing w:line="360" w:lineRule="auto"/>
         <w:rPr>
           <w:rFonts w:ascii="Century Gothic" w:hAnsi="Century Gothic"/>
           <w:color w:val="595959" w:themeColor="text1" w:themeTint="A6"/>
           <w:sz w:val="32"/>
           <w:szCs w:val="32"/>
-        </w:rPr>
-        <w:t>Planning, functional spec, Gantt chart:</w:t>
-      </w:r>
-    </w:p>
-    <w:p>
-      <w:pPr>
-        <w:spacing w:line="360" w:lineRule="auto"/>
-        <w:rPr>
-          <w:rFonts w:ascii="Century Gothic" w:hAnsi="Century Gothic"/>
-          <w:color w:val="808080" w:themeColor="background1" w:themeShade="80"/>
-        </w:rPr>
-      </w:pPr>
-      <w:r>
-        <w:rPr>
-          <w:rFonts w:ascii="Century Gothic" w:hAnsi="Century Gothic"/>
-          <w:color w:val="808080" w:themeColor="background1" w:themeShade="80"/>
-        </w:rPr>
-        <w:t xml:space="preserve">The planning was pretty much done within the first </w:t>
-      </w:r>
-      <w:r>
-        <w:rPr>
-          <w:rFonts w:ascii="Century Gothic" w:hAnsi="Century Gothic"/>
-          <w:color w:val="808080" w:themeColor="background1" w:themeShade="80"/>
-        </w:rPr>
-        <w:t xml:space="preserve">2-3 days in week 1. </w:t>
-      </w:r>
-      <w:r>
-        <w:rPr>
-          <w:rFonts w:ascii="Century Gothic" w:hAnsi="Century Gothic"/>
-          <w:color w:val="808080" w:themeColor="background1" w:themeShade="80"/>
-        </w:rPr>
-        <w:t>Not everything from fonts</w:t>
-      </w:r>
-      <w:r>
-        <w:rPr>
-          <w:rFonts w:ascii="Century Gothic" w:hAnsi="Century Gothic"/>
-          <w:color w:val="808080" w:themeColor="background1" w:themeShade="80"/>
-        </w:rPr>
-        <w:t>, images, etc… but to get my head around the project</w:t>
-      </w:r>
-      <w:r>
-        <w:rPr>
-          <w:rFonts w:ascii="Century Gothic" w:hAnsi="Century Gothic"/>
-          <w:color w:val="808080" w:themeColor="background1" w:themeShade="80"/>
-        </w:rPr>
-        <w:t xml:space="preserve">, and start planning it in </w:t>
-      </w:r>
-      <w:r>
-        <w:rPr>
-          <w:rFonts w:ascii="Century Gothic" w:hAnsi="Century Gothic"/>
-          <w:color w:val="808080" w:themeColor="background1" w:themeShade="80"/>
-        </w:rPr>
-        <w:t>a</w:t>
-      </w:r>
-      <w:r>
-        <w:rPr>
-          <w:rFonts w:ascii="Century Gothic" w:hAnsi="Century Gothic"/>
-          <w:color w:val="808080" w:themeColor="background1" w:themeShade="80"/>
-        </w:rPr>
-        <w:t xml:space="preserve"> Gantt-chart</w:t>
-      </w:r>
-      <w:r>
-        <w:rPr>
-          <w:rFonts w:ascii="Century Gothic" w:hAnsi="Century Gothic"/>
-          <w:color w:val="808080" w:themeColor="background1" w:themeShade="80"/>
-        </w:rPr>
-        <w:t xml:space="preserve">. </w:t>
-      </w:r>
-      <w:r>
-        <w:rPr>
-          <w:rFonts w:ascii="Century Gothic" w:hAnsi="Century Gothic"/>
-          <w:color w:val="808080" w:themeColor="background1" w:themeShade="80"/>
-        </w:rPr>
-        <w:t>This way it is easier for me det rest of the p</w:t>
-      </w:r>
-      <w:r>
-        <w:rPr>
-          <w:rFonts w:ascii="Century Gothic" w:hAnsi="Century Gothic"/>
-          <w:color w:val="808080" w:themeColor="background1" w:themeShade="80"/>
-        </w:rPr>
-        <w:t>roject, then</w:t>
-      </w:r>
-      <w:r>
-        <w:rPr>
-          <w:rFonts w:ascii="Century Gothic" w:hAnsi="Century Gothic"/>
-          <w:color w:val="808080" w:themeColor="background1" w:themeShade="80"/>
-        </w:rPr>
-        <w:t xml:space="preserve"> if a have done a god job,</w:t>
-      </w:r>
-      <w:r>
-        <w:rPr>
-          <w:rFonts w:ascii="Century Gothic" w:hAnsi="Century Gothic"/>
-          <w:color w:val="808080" w:themeColor="background1" w:themeShade="80"/>
-        </w:rPr>
-        <w:t xml:space="preserve"> I can always see the </w:t>
-      </w:r>
-      <w:r>
-        <w:rPr>
-          <w:rFonts w:ascii="Century Gothic" w:hAnsi="Century Gothic"/>
-          <w:color w:val="808080" w:themeColor="background1" w:themeShade="80"/>
-        </w:rPr>
-        <w:t>Gantt-</w:t>
-      </w:r>
-      <w:r>
-        <w:rPr>
-          <w:rFonts w:ascii="Century Gothic" w:hAnsi="Century Gothic"/>
-          <w:color w:val="808080" w:themeColor="background1" w:themeShade="80"/>
-        </w:rPr>
-        <w:t>chart, and see if am ahead</w:t>
-      </w:r>
-      <w:r>
-        <w:rPr>
-          <w:rFonts w:ascii="Century Gothic" w:hAnsi="Century Gothic"/>
-          <w:color w:val="808080" w:themeColor="background1" w:themeShade="80"/>
-        </w:rPr>
-        <w:t xml:space="preserve"> of the schedule</w:t>
-      </w:r>
-      <w:r>
-        <w:rPr>
-          <w:rFonts w:ascii="Century Gothic" w:hAnsi="Century Gothic"/>
-          <w:color w:val="808080" w:themeColor="background1" w:themeShade="80"/>
-        </w:rPr>
-        <w:t xml:space="preserve"> or falling behind.</w:t>
-      </w:r>
-      <w:r>
-        <w:rPr>
-          <w:rFonts w:ascii="Century Gothic" w:hAnsi="Century Gothic"/>
-          <w:color w:val="808080" w:themeColor="background1" w:themeShade="80"/>
-        </w:rPr>
-        <w:t xml:space="preserve"> </w:t>
-      </w:r>
-    </w:p>
-    <w:p>
-      <w:pPr>
-        <w:spacing w:line="360" w:lineRule="auto"/>
-        <w:rPr>
-          <w:rFonts w:ascii="Century Gothic" w:hAnsi="Century Gothic"/>
-          <w:color w:val="808080" w:themeColor="background1" w:themeShade="80"/>
-        </w:rPr>
-      </w:pPr>
-      <w:r>
-        <w:rPr>
-          <w:rFonts w:ascii="Century Gothic" w:hAnsi="Century Gothic"/>
-          <w:color w:val="808080" w:themeColor="background1" w:themeShade="80"/>
-        </w:rPr>
-        <w:t xml:space="preserve">The functional specification document </w:t>
-      </w:r>
-      <w:r>
-        <w:rPr>
-          <w:rFonts w:ascii="Century Gothic" w:hAnsi="Century Gothic"/>
-          <w:color w:val="808080" w:themeColor="background1" w:themeShade="80"/>
-        </w:rPr>
-        <w:t>I was not 100% sure on how to write, but I hope that is was good enough</w:t>
-      </w:r>
-      <w:r>
-        <w:rPr>
-          <w:rFonts w:ascii="Century Gothic" w:hAnsi="Century Gothic"/>
-          <w:color w:val="808080" w:themeColor="background1" w:themeShade="80"/>
-        </w:rPr>
-        <w:t>. I was a little unsure if I was specific enough</w:t>
-      </w:r>
-      <w:r>
-        <w:rPr>
-          <w:rFonts w:ascii="Century Gothic" w:hAnsi="Century Gothic"/>
-          <w:color w:val="808080" w:themeColor="background1" w:themeShade="80"/>
-        </w:rPr>
-        <w:t xml:space="preserve">, and if I </w:t>
-      </w:r>
-      <w:r>
-        <w:rPr>
-          <w:rFonts w:ascii="Century Gothic" w:hAnsi="Century Gothic"/>
-          <w:color w:val="808080" w:themeColor="background1" w:themeShade="80"/>
-        </w:rPr>
-        <w:t xml:space="preserve">everything that I put in the document </w:t>
-      </w:r>
-      <w:r>
-        <w:rPr>
-          <w:rFonts w:ascii="Century Gothic" w:hAnsi="Century Gothic"/>
-          <w:color w:val="808080" w:themeColor="background1" w:themeShade="80"/>
-        </w:rPr>
-        <w:t>was relevant. Please give me fee</w:t>
-      </w:r>
-      <w:r>
-        <w:rPr>
-          <w:rFonts w:ascii="Century Gothic" w:hAnsi="Century Gothic"/>
-          <w:color w:val="808080" w:themeColor="background1" w:themeShade="80"/>
-        </w:rPr>
-        <w:t>d</w:t>
-      </w:r>
-      <w:r>
-        <w:rPr>
-          <w:rFonts w:ascii="Century Gothic" w:hAnsi="Century Gothic"/>
-          <w:color w:val="808080" w:themeColor="background1" w:themeShade="80"/>
-        </w:rPr>
-        <w:t xml:space="preserve">back on this, if a </w:t>
-      </w:r>
-      <w:r>
-        <w:rPr>
-          <w:rFonts w:ascii="Century Gothic" w:hAnsi="Century Gothic"/>
-          <w:color w:val="808080" w:themeColor="background1" w:themeShade="80"/>
-        </w:rPr>
-        <w:t xml:space="preserve">misunderstood </w:t>
-      </w:r>
-      <w:r>
-        <w:rPr>
-          <w:rFonts w:ascii="Century Gothic" w:hAnsi="Century Gothic"/>
-          <w:color w:val="808080" w:themeColor="background1" w:themeShade="80"/>
-        </w:rPr>
-        <w:t>on what goes in this type of document.</w:t>
-      </w:r>
-    </w:p>
-    <w:p>
-      <w:pPr>
-        <w:spacing w:line="360" w:lineRule="auto"/>
-        <w:rPr>
-          <w:rFonts w:ascii="Century Gothic" w:hAnsi="Century Gothic"/>
-          <w:color w:val="808080" w:themeColor="background1" w:themeShade="80"/>
-        </w:rPr>
-      </w:pPr>
-      <w:r>
-        <w:rPr>
-          <w:rFonts w:ascii="Century Gothic" w:hAnsi="Century Gothic"/>
-          <w:color w:val="808080" w:themeColor="background1" w:themeShade="80"/>
-        </w:rPr>
-        <w:t xml:space="preserve">The Gant-chart that I used is the same that a </w:t>
-      </w:r>
-      <w:r>
-        <w:rPr>
-          <w:rFonts w:ascii="Century Gothic" w:hAnsi="Century Gothic"/>
-          <w:color w:val="808080" w:themeColor="background1" w:themeShade="80"/>
-        </w:rPr>
-        <w:t>used last time,</w:t>
-      </w:r>
-      <w:r>
-        <w:rPr>
-          <w:rFonts w:ascii="Century Gothic" w:hAnsi="Century Gothic"/>
-          <w:color w:val="808080" w:themeColor="background1" w:themeShade="80"/>
-        </w:rPr>
-        <w:t xml:space="preserve"> just to make it easier for me, and to use something I am familiar with</w:t>
-      </w:r>
-      <w:r>
-        <w:rPr>
-          <w:rFonts w:ascii="Century Gothic" w:hAnsi="Century Gothic"/>
-          <w:color w:val="808080" w:themeColor="background1" w:themeShade="80"/>
-        </w:rPr>
-        <w:t>. And also I liked the way it looks.</w:t>
-      </w:r>
-      <w:r>
-        <w:rPr>
-          <w:rFonts w:ascii="Century Gothic" w:hAnsi="Century Gothic"/>
-          <w:color w:val="808080" w:themeColor="background1" w:themeShade="80"/>
-        </w:rPr>
-        <w:t xml:space="preserve"> I just fill in whit new values and information</w:t>
-      </w:r>
-      <w:r>
-        <w:rPr>
-          <w:rFonts w:ascii="Century Gothic" w:hAnsi="Century Gothic"/>
-          <w:color w:val="808080" w:themeColor="background1" w:themeShade="80"/>
-        </w:rPr>
-        <w:t xml:space="preserve">. The way I made it was that I first tried to write down </w:t>
-      </w:r>
-      <w:r>
-        <w:rPr>
-          <w:rFonts w:ascii="Century Gothic" w:hAnsi="Century Gothic"/>
-          <w:color w:val="808080" w:themeColor="background1" w:themeShade="80"/>
-        </w:rPr>
-        <w:t xml:space="preserve">all that I need to do for this project, then I organized it </w:t>
-      </w:r>
-      <w:r>
-        <w:rPr>
-          <w:rFonts w:ascii="Century Gothic" w:hAnsi="Century Gothic"/>
-          <w:color w:val="808080" w:themeColor="background1" w:themeShade="80"/>
-        </w:rPr>
-        <w:t>after what needs to be done first</w:t>
-      </w:r>
-      <w:r>
-        <w:rPr>
-          <w:rFonts w:ascii="Century Gothic" w:hAnsi="Century Gothic"/>
-          <w:color w:val="808080" w:themeColor="background1" w:themeShade="80"/>
-        </w:rPr>
-        <w:t xml:space="preserve">. When this is done, and I feel like I have all the </w:t>
-      </w:r>
-      <w:r>
-        <w:rPr>
-          <w:rFonts w:ascii="Century Gothic" w:hAnsi="Century Gothic"/>
-          <w:color w:val="808080" w:themeColor="background1" w:themeShade="80"/>
-        </w:rPr>
-        <w:t>keywords/tasks that I need for this project</w:t>
-      </w:r>
-      <w:r>
-        <w:rPr>
-          <w:rFonts w:ascii="Century Gothic" w:hAnsi="Century Gothic"/>
-          <w:color w:val="808080" w:themeColor="background1" w:themeShade="80"/>
-        </w:rPr>
-        <w:t xml:space="preserve">, then I start </w:t>
-      </w:r>
-      <w:r>
-        <w:rPr>
-          <w:rFonts w:ascii="Century Gothic" w:hAnsi="Century Gothic"/>
-          <w:color w:val="808080" w:themeColor="background1" w:themeShade="80"/>
-        </w:rPr>
-        <w:lastRenderedPageBreak/>
-        <w:t xml:space="preserve">implementing it in my Gantt-chart. </w:t>
-      </w:r>
-      <w:r>
-        <w:rPr>
-          <w:rFonts w:ascii="Century Gothic" w:hAnsi="Century Gothic"/>
-          <w:color w:val="808080" w:themeColor="background1" w:themeShade="80"/>
-        </w:rPr>
-        <w:t>I have tried to make my chart as normal as possible, when it comes to work days</w:t>
-      </w:r>
-      <w:r>
-        <w:rPr>
-          <w:rFonts w:ascii="Century Gothic" w:hAnsi="Century Gothic"/>
-          <w:color w:val="808080" w:themeColor="background1" w:themeShade="80"/>
-        </w:rPr>
-        <w:t>. That means trying to have the weekends off. And other holidays also, as f.eks 17.m</w:t>
-      </w:r>
-      <w:r>
-        <w:rPr>
-          <w:rFonts w:ascii="Century Gothic" w:hAnsi="Century Gothic"/>
-          <w:color w:val="808080" w:themeColor="background1" w:themeShade="80"/>
-        </w:rPr>
-        <w:t xml:space="preserve">ay witch is </w:t>
-      </w:r>
-      <w:r>
-        <w:rPr>
-          <w:rFonts w:ascii="Century Gothic" w:hAnsi="Century Gothic"/>
-          <w:color w:val="808080" w:themeColor="background1" w:themeShade="80"/>
-        </w:rPr>
-        <w:t>Norway’s</w:t>
-      </w:r>
-      <w:r>
-        <w:rPr>
-          <w:rFonts w:ascii="Century Gothic" w:hAnsi="Century Gothic"/>
-          <w:color w:val="808080" w:themeColor="background1" w:themeShade="80"/>
-        </w:rPr>
-        <w:t xml:space="preserve"> national day. </w:t>
-      </w:r>
-      <w:r>
-        <w:rPr>
-          <w:rFonts w:ascii="Century Gothic" w:hAnsi="Century Gothic"/>
-          <w:color w:val="808080" w:themeColor="background1" w:themeShade="80"/>
-        </w:rPr>
-        <w:t>But of course I will most likely be working more</w:t>
-      </w:r>
-      <w:r>
-        <w:rPr>
-          <w:rFonts w:ascii="Century Gothic" w:hAnsi="Century Gothic"/>
-          <w:color w:val="808080" w:themeColor="background1" w:themeShade="80"/>
-        </w:rPr>
-        <w:t xml:space="preserve">, since this is an important delivery! </w:t>
-      </w:r>
-      <w:r>
-        <w:rPr>
-          <w:rFonts w:ascii="Century Gothic" w:hAnsi="Century Gothic"/>
-          <w:color w:val="808080" w:themeColor="background1" w:themeShade="80"/>
-        </w:rPr>
-        <w:t xml:space="preserve">just want to implement the chart as close to an </w:t>
-      </w:r>
-      <w:r>
-        <w:rPr>
-          <w:rFonts w:ascii="Century Gothic" w:hAnsi="Century Gothic"/>
-          <w:color w:val="808080" w:themeColor="background1" w:themeShade="80"/>
-        </w:rPr>
-        <w:t xml:space="preserve">Gant-chart that can be used in a </w:t>
-      </w:r>
-      <w:r>
-        <w:rPr>
-          <w:rFonts w:ascii="Century Gothic" w:hAnsi="Century Gothic"/>
-          <w:color w:val="808080" w:themeColor="background1" w:themeShade="80"/>
-        </w:rPr>
-        <w:t xml:space="preserve">project. To show you that I </w:t>
-      </w:r>
-      <w:r>
-        <w:rPr>
-          <w:rFonts w:ascii="Century Gothic" w:hAnsi="Century Gothic"/>
-          <w:color w:val="808080" w:themeColor="background1" w:themeShade="80"/>
-        </w:rPr>
-        <w:t>think about it.</w:t>
-      </w:r>
-    </w:p>
-    <w:p>
-      <w:pPr>
-        <w:pStyle w:val="Overskrift1"/>
-        <w:spacing w:line="360" w:lineRule="auto"/>
+          <w:lang w:val="en-US"/>
+        </w:rPr>
+      </w:pPr>
+      <w:r>
         <w:rPr>
           <w:rFonts w:ascii="Century Gothic" w:hAnsi="Century Gothic"/>
           <w:color w:val="595959" w:themeColor="text1" w:themeTint="A6"/>
           <w:sz w:val="32"/>
           <w:szCs w:val="32"/>
-        </w:rPr>
-      </w:pPr>
-      <w:r>
+          <w:lang w:val="en-US"/>
+        </w:rPr>
+        <w:lastRenderedPageBreak/>
+        <w:t>Target audience/research:</w:t>
+      </w:r>
+    </w:p>
+    <w:p>
+      <w:pPr>
+        <w:spacing w:line="360" w:lineRule="auto"/>
+        <w:rPr>
+          <w:rFonts w:ascii="Century Gothic" w:hAnsi="Century Gothic"/>
+          <w:color w:val="808080" w:themeColor="background1" w:themeShade="80"/>
+          <w:lang w:val="en-US"/>
+        </w:rPr>
+      </w:pPr>
+      <w:r>
+        <w:rPr>
+          <w:rFonts w:ascii="Century Gothic" w:hAnsi="Century Gothic"/>
+          <w:color w:val="808080" w:themeColor="background1" w:themeShade="80"/>
+          <w:lang w:val="en-US"/>
+        </w:rPr>
+        <w:t xml:space="preserve">I struggled a little with this, because I want to have candidates that are astronauts, in school that focus on space related stuff or people that just are interested in </w:t>
+      </w:r>
+      <w:r>
+        <w:rPr>
+          <w:rFonts w:ascii="Century Gothic" w:hAnsi="Century Gothic"/>
+          <w:color w:val="808080" w:themeColor="background1" w:themeShade="80"/>
+          <w:lang w:val="en-US"/>
+        </w:rPr>
+        <w:t>space and</w:t>
+      </w:r>
+      <w:r>
+        <w:rPr>
+          <w:rFonts w:ascii="Century Gothic" w:hAnsi="Century Gothic"/>
+          <w:color w:val="808080" w:themeColor="background1" w:themeShade="80"/>
+          <w:lang w:val="en-US"/>
+        </w:rPr>
+        <w:t xml:space="preserve"> want to know/learn more. I don’t know anyone that are astronauts or that goes to school for that. </w:t>
+      </w:r>
+      <w:r>
+        <w:rPr>
+          <w:rFonts w:ascii="Century Gothic" w:hAnsi="Century Gothic"/>
+          <w:color w:val="808080" w:themeColor="background1" w:themeShade="80"/>
+          <w:lang w:val="en-US"/>
+        </w:rPr>
+        <w:t>So,</w:t>
+      </w:r>
+      <w:r>
+        <w:rPr>
+          <w:rFonts w:ascii="Century Gothic" w:hAnsi="Century Gothic"/>
+          <w:color w:val="808080" w:themeColor="background1" w:themeShade="80"/>
+          <w:lang w:val="en-US"/>
+        </w:rPr>
+        <w:t xml:space="preserve"> I have to use myself or my “alias” for one, I have a friend that I can use, and 1 I have to imagine. For what I have learned, this is probably not the right way to do it, but I don’t know how else to solve this task, hope it is ok. I </w:t>
+      </w:r>
+      <w:r>
+        <w:rPr>
+          <w:rFonts w:ascii="Century Gothic" w:hAnsi="Century Gothic"/>
+          <w:color w:val="808080" w:themeColor="background1" w:themeShade="80"/>
+          <w:lang w:val="en-US"/>
+        </w:rPr>
+        <w:t>know or</w:t>
+      </w:r>
+      <w:r>
+        <w:rPr>
+          <w:rFonts w:ascii="Century Gothic" w:hAnsi="Century Gothic"/>
+          <w:color w:val="808080" w:themeColor="background1" w:themeShade="80"/>
+          <w:lang w:val="en-US"/>
+        </w:rPr>
+        <w:t xml:space="preserve"> think the best way would be to have a big group of people, that are within the group that I am searching </w:t>
+      </w:r>
+      <w:r>
+        <w:rPr>
+          <w:rFonts w:ascii="Century Gothic" w:hAnsi="Century Gothic"/>
+          <w:color w:val="808080" w:themeColor="background1" w:themeShade="80"/>
+          <w:lang w:val="en-US"/>
+        </w:rPr>
+        <w:t>for and</w:t>
+      </w:r>
+      <w:r>
+        <w:rPr>
+          <w:rFonts w:ascii="Century Gothic" w:hAnsi="Century Gothic"/>
+          <w:color w:val="808080" w:themeColor="background1" w:themeShade="80"/>
+          <w:lang w:val="en-US"/>
+        </w:rPr>
+        <w:t xml:space="preserve"> have them preform a card sort.</w:t>
+      </w:r>
+    </w:p>
+    <w:p>
+      <w:pPr>
+        <w:rPr>
+          <w:rFonts w:ascii="Century Gothic" w:hAnsi="Century Gothic"/>
+          <w:lang w:val="en-US"/>
+        </w:rPr>
+      </w:pPr>
+    </w:p>
+    <w:p>
+      <w:pPr>
+        <w:pStyle w:val="Overskrift1"/>
+        <w:spacing w:line="360" w:lineRule="auto"/>
         <w:rPr>
           <w:rFonts w:ascii="Century Gothic" w:hAnsi="Century Gothic"/>
           <w:color w:val="595959" w:themeColor="text1" w:themeTint="A6"/>
           <w:sz w:val="32"/>
           <w:szCs w:val="32"/>
-        </w:rPr>
-        <w:t>Target audience/research:</w:t>
-      </w:r>
-    </w:p>
-    <w:p>
-      <w:pPr>
-        <w:spacing w:line="360" w:lineRule="auto"/>
-        <w:rPr>
-          <w:rFonts w:ascii="Century Gothic" w:hAnsi="Century Gothic"/>
-          <w:color w:val="808080" w:themeColor="background1" w:themeShade="80"/>
-        </w:rPr>
-      </w:pPr>
-      <w:r>
-        <w:rPr>
-          <w:rFonts w:ascii="Century Gothic" w:hAnsi="Century Gothic"/>
-          <w:color w:val="808080" w:themeColor="background1" w:themeShade="80"/>
-        </w:rPr>
-        <w:t>I struggled a little with this</w:t>
-      </w:r>
-      <w:r>
-        <w:rPr>
-          <w:rFonts w:ascii="Century Gothic" w:hAnsi="Century Gothic"/>
-          <w:color w:val="808080" w:themeColor="background1" w:themeShade="80"/>
-        </w:rPr>
-        <w:t>, because I want to have candidates that are astronauts, in school that focus on space related stuff or people that just are interested in space, and want to know/learn more. I don’t know anyone that are astronauts or that goes to school for that. So I have to use myself or my “alias” for one, I have a friend that I can use, and 1 I have to imagine. For what I have learned, this is probably not the right way to do it, but I don’t know how else to solve this task, hope it is ok. I know, or think the best way would be to have a big group of people, that are within the group that I am searching for, and have them preform a card sort.</w:t>
-      </w:r>
-    </w:p>
-    <w:p>
-      <w:pPr>
-        <w:rPr>
-          <w:rFonts w:ascii="Century Gothic" w:hAnsi="Century Gothic"/>
-        </w:rPr>
-      </w:pPr>
-    </w:p>
-    <w:p>
-      <w:pPr>
-        <w:pStyle w:val="Overskrift1"/>
-        <w:spacing w:line="360" w:lineRule="auto"/>
+          <w:lang w:val="en-US"/>
+        </w:rPr>
+      </w:pPr>
+      <w:r>
         <w:rPr>
           <w:rFonts w:ascii="Century Gothic" w:hAnsi="Century Gothic"/>
           <w:color w:val="595959" w:themeColor="text1" w:themeTint="A6"/>
@@ -2157,8 +3058,323 @@
           <w:szCs w:val="32"/>
           <w:lang w:val="en-US"/>
         </w:rPr>
-      </w:pPr>
-      <w:r>
+        <w:t>Graphic design, typography, color:</w:t>
+      </w:r>
+    </w:p>
+    <w:p>
+      <w:pPr>
+        <w:spacing w:line="360" w:lineRule="auto"/>
+        <w:rPr>
+          <w:rFonts w:ascii="Century Gothic" w:hAnsi="Century Gothic"/>
+          <w:color w:val="808080" w:themeColor="background1" w:themeShade="80"/>
+          <w:lang w:val="en-US"/>
+        </w:rPr>
+      </w:pPr>
+      <w:r>
+        <w:rPr>
+          <w:rFonts w:ascii="Century Gothic" w:hAnsi="Century Gothic"/>
+          <w:color w:val="808080" w:themeColor="background1" w:themeShade="80"/>
+          <w:lang w:val="en-US"/>
+        </w:rPr>
+        <w:t xml:space="preserve">When it comes to </w:t>
+      </w:r>
+      <w:r>
+        <w:rPr>
+          <w:rFonts w:ascii="Century Gothic" w:hAnsi="Century Gothic"/>
+          <w:color w:val="808080" w:themeColor="background1" w:themeShade="80"/>
+          <w:lang w:val="en-US"/>
+        </w:rPr>
+        <w:t>graphic</w:t>
+      </w:r>
+      <w:r>
+        <w:rPr>
+          <w:rFonts w:ascii="Century Gothic" w:hAnsi="Century Gothic"/>
+          <w:color w:val="808080" w:themeColor="background1" w:themeShade="80"/>
+          <w:lang w:val="en-US"/>
+        </w:rPr>
+        <w:t xml:space="preserve"> </w:t>
+      </w:r>
+      <w:r>
+        <w:rPr>
+          <w:rFonts w:ascii="Century Gothic" w:hAnsi="Century Gothic"/>
+          <w:color w:val="808080" w:themeColor="background1" w:themeShade="80"/>
+          <w:lang w:val="en-US"/>
+        </w:rPr>
+        <w:t>design,</w:t>
+      </w:r>
+      <w:r>
+        <w:rPr>
+          <w:rFonts w:ascii="Century Gothic" w:hAnsi="Century Gothic"/>
+          <w:color w:val="808080" w:themeColor="background1" w:themeShade="80"/>
+          <w:lang w:val="en-US"/>
+        </w:rPr>
+        <w:t xml:space="preserve"> I have not done much myself, I </w:t>
+      </w:r>
+      <w:r>
+        <w:rPr>
+          <w:rFonts w:ascii="Century Gothic" w:hAnsi="Century Gothic"/>
+          <w:color w:val="808080" w:themeColor="background1" w:themeShade="80"/>
+          <w:lang w:val="en-US"/>
+        </w:rPr>
+        <w:t>I’m</w:t>
+      </w:r>
+      <w:r>
+        <w:rPr>
+          <w:rFonts w:ascii="Century Gothic" w:hAnsi="Century Gothic"/>
+          <w:color w:val="808080" w:themeColor="background1" w:themeShade="80"/>
+          <w:lang w:val="en-US"/>
+        </w:rPr>
+        <w:t xml:space="preserve"> not so god in p</w:t>
+      </w:r>
+      <w:r>
+        <w:rPr>
+          <w:rFonts w:ascii="Century Gothic" w:hAnsi="Century Gothic"/>
+          <w:color w:val="808080" w:themeColor="background1" w:themeShade="80"/>
+          <w:lang w:val="en-US"/>
+        </w:rPr>
+        <w:t>hotoshop or illustrator, so my icons are from flaticon (link is in my references)</w:t>
+      </w:r>
+      <w:r>
+        <w:rPr>
+          <w:rFonts w:ascii="Century Gothic" w:hAnsi="Century Gothic"/>
+          <w:color w:val="808080" w:themeColor="background1" w:themeShade="80"/>
+          <w:lang w:val="en-US"/>
+        </w:rPr>
+        <w:t xml:space="preserve"> </w:t>
+      </w:r>
+      <w:r>
+        <w:rPr>
+          <w:rFonts w:ascii="Century Gothic" w:hAnsi="Century Gothic"/>
+          <w:color w:val="808080" w:themeColor="background1" w:themeShade="80"/>
+          <w:lang w:val="en-US"/>
+        </w:rPr>
+        <w:t>my logo is just a font with different font</w:t>
+      </w:r>
+      <w:r>
+        <w:rPr>
+          <w:rFonts w:ascii="Century Gothic" w:hAnsi="Century Gothic"/>
+          <w:color w:val="808080" w:themeColor="background1" w:themeShade="80"/>
+          <w:lang w:val="en-US"/>
+        </w:rPr>
+        <w:t>-weight and color. I have resized the images that I use</w:t>
+      </w:r>
+      <w:r>
+        <w:rPr>
+          <w:rFonts w:ascii="Century Gothic" w:hAnsi="Century Gothic"/>
+          <w:color w:val="808080" w:themeColor="background1" w:themeShade="80"/>
+          <w:lang w:val="en-US"/>
+        </w:rPr>
+        <w:t xml:space="preserve">, but not so much more </w:t>
+      </w:r>
+      <w:r>
+        <w:rPr>
+          <w:rFonts w:ascii="Century Gothic" w:hAnsi="Century Gothic"/>
+          <w:color w:val="808080" w:themeColor="background1" w:themeShade="80"/>
+          <w:lang w:val="en-US"/>
+        </w:rPr>
+        <w:t>than</w:t>
+      </w:r>
+      <w:r>
+        <w:rPr>
+          <w:rFonts w:ascii="Century Gothic" w:hAnsi="Century Gothic"/>
+          <w:color w:val="808080" w:themeColor="background1" w:themeShade="80"/>
+          <w:lang w:val="en-US"/>
+        </w:rPr>
+        <w:t xml:space="preserve"> that.</w:t>
+      </w:r>
+      <w:r>
+        <w:rPr>
+          <w:rFonts w:ascii="Century Gothic" w:hAnsi="Century Gothic"/>
+          <w:color w:val="808080" w:themeColor="background1" w:themeShade="80"/>
+          <w:lang w:val="en-US"/>
+        </w:rPr>
+        <w:t xml:space="preserve"> </w:t>
+      </w:r>
+      <w:r>
+        <w:rPr>
+          <w:rFonts w:ascii="Century Gothic" w:hAnsi="Century Gothic"/>
+          <w:color w:val="808080" w:themeColor="background1" w:themeShade="80"/>
+          <w:lang w:val="en-US"/>
+        </w:rPr>
+        <w:t xml:space="preserve">The fonts that I have used are </w:t>
+      </w:r>
+      <w:r>
+        <w:rPr>
+          <w:rFonts w:ascii="Century Gothic" w:hAnsi="Century Gothic"/>
+          <w:color w:val="808080" w:themeColor="background1" w:themeShade="80"/>
+          <w:lang w:val="en-US"/>
+        </w:rPr>
+        <w:t xml:space="preserve">Future PT, </w:t>
+      </w:r>
+      <w:r>
+        <w:rPr>
+          <w:rFonts w:ascii="Century Gothic" w:hAnsi="Century Gothic"/>
+          <w:color w:val="808080" w:themeColor="background1" w:themeShade="80"/>
+          <w:lang w:val="en-US"/>
+        </w:rPr>
+        <w:t>Bilo and Stencil std</w:t>
+      </w:r>
+      <w:r>
+        <w:rPr>
+          <w:rFonts w:ascii="Century Gothic" w:hAnsi="Century Gothic"/>
+          <w:color w:val="808080" w:themeColor="background1" w:themeShade="80"/>
+          <w:lang w:val="en-US"/>
+        </w:rPr>
+        <w:t xml:space="preserve">. this is the first time I </w:t>
+      </w:r>
+      <w:r>
+        <w:rPr>
+          <w:rFonts w:ascii="Century Gothic" w:hAnsi="Century Gothic"/>
+          <w:color w:val="808080" w:themeColor="background1" w:themeShade="80"/>
+          <w:lang w:val="en-US"/>
+        </w:rPr>
+        <w:t>used a stylesheet for importing my fonts</w:t>
+      </w:r>
+      <w:r>
+        <w:rPr>
+          <w:rFonts w:ascii="Century Gothic" w:hAnsi="Century Gothic"/>
+          <w:color w:val="808080" w:themeColor="background1" w:themeShade="80"/>
+          <w:lang w:val="en-US"/>
+        </w:rPr>
+        <w:t xml:space="preserve">, but I think this should be ok. I have used </w:t>
+      </w:r>
+      <w:r>
+        <w:rPr>
+          <w:rFonts w:ascii="Century Gothic" w:hAnsi="Century Gothic"/>
+          <w:color w:val="808080" w:themeColor="background1" w:themeShade="80"/>
+          <w:lang w:val="en-US"/>
+        </w:rPr>
+        <w:t xml:space="preserve">adobe fonts, there I can make a web project, I get a </w:t>
+      </w:r>
+      <w:r>
+        <w:rPr>
+          <w:rFonts w:ascii="Century Gothic" w:hAnsi="Century Gothic"/>
+          <w:color w:val="808080" w:themeColor="background1" w:themeShade="80"/>
+          <w:lang w:val="en-US"/>
+        </w:rPr>
+        <w:t xml:space="preserve">stylesheet link, and there I can just add the fonts that a want. </w:t>
+      </w:r>
+      <w:r>
+        <w:rPr>
+          <w:rFonts w:ascii="Century Gothic" w:hAnsi="Century Gothic"/>
+          <w:color w:val="808080" w:themeColor="background1" w:themeShade="80"/>
+          <w:lang w:val="en-US"/>
+        </w:rPr>
+        <w:t>The thing that I have learned with this is that If I would have made something for a client</w:t>
+      </w:r>
+      <w:r>
+        <w:rPr>
+          <w:rFonts w:ascii="Century Gothic" w:hAnsi="Century Gothic"/>
+          <w:color w:val="808080" w:themeColor="background1" w:themeShade="80"/>
+          <w:lang w:val="en-US"/>
+        </w:rPr>
+        <w:t xml:space="preserve">, and the subscription is mine, and when I don’t have the subscription </w:t>
+      </w:r>
+      <w:r>
+        <w:rPr>
+          <w:rFonts w:ascii="Century Gothic" w:hAnsi="Century Gothic"/>
+          <w:color w:val="808080" w:themeColor="background1" w:themeShade="80"/>
+          <w:lang w:val="en-US"/>
+        </w:rPr>
+        <w:t xml:space="preserve">anymore, the fonts will not come </w:t>
+      </w:r>
+      <w:r>
+        <w:rPr>
+          <w:rFonts w:ascii="Century Gothic" w:hAnsi="Century Gothic"/>
+          <w:color w:val="808080" w:themeColor="background1" w:themeShade="80"/>
+          <w:lang w:val="en-US"/>
+        </w:rPr>
+        <w:t>through</w:t>
+      </w:r>
+      <w:r>
+        <w:rPr>
+          <w:rFonts w:ascii="Century Gothic" w:hAnsi="Century Gothic"/>
+          <w:color w:val="808080" w:themeColor="background1" w:themeShade="80"/>
+          <w:lang w:val="en-US"/>
+        </w:rPr>
+        <w:t xml:space="preserve">. But for this exam it will be fine. I used adobe font because the fonts that I wanted </w:t>
+      </w:r>
+      <w:r>
+        <w:rPr>
+          <w:rFonts w:ascii="Century Gothic" w:hAnsi="Century Gothic"/>
+          <w:color w:val="808080" w:themeColor="background1" w:themeShade="80"/>
+          <w:lang w:val="en-US"/>
+        </w:rPr>
+        <w:t>google fonts did not have.</w:t>
+      </w:r>
+      <w:r>
+        <w:rPr>
+          <w:rFonts w:ascii="Century Gothic" w:hAnsi="Century Gothic"/>
+          <w:color w:val="808080" w:themeColor="background1" w:themeShade="80"/>
+          <w:lang w:val="en-US"/>
+        </w:rPr>
+        <w:t xml:space="preserve"> </w:t>
+      </w:r>
+      <w:r>
+        <w:rPr>
+          <w:rFonts w:ascii="Century Gothic" w:hAnsi="Century Gothic"/>
+          <w:color w:val="808080" w:themeColor="background1" w:themeShade="80"/>
+          <w:lang w:val="en-US"/>
+        </w:rPr>
+        <w:t xml:space="preserve">For the colors, other than black and white I have used </w:t>
+      </w:r>
+      <w:r>
+        <w:rPr>
+          <w:rFonts w:ascii="Century Gothic" w:hAnsi="Century Gothic"/>
+          <w:color w:val="808080" w:themeColor="background1" w:themeShade="80"/>
+          <w:lang w:val="en-US"/>
+        </w:rPr>
+        <w:t>#25ce6e, 11a0d</w:t>
+      </w:r>
+      <w:r>
+        <w:rPr>
+          <w:rFonts w:ascii="Century Gothic" w:hAnsi="Century Gothic"/>
+          <w:color w:val="808080" w:themeColor="background1" w:themeShade="80"/>
+          <w:lang w:val="en-US"/>
+        </w:rPr>
+        <w:t>9 and some transparency</w:t>
+      </w:r>
+      <w:r>
+        <w:rPr>
+          <w:rFonts w:ascii="Century Gothic" w:hAnsi="Century Gothic"/>
+          <w:color w:val="808080" w:themeColor="background1" w:themeShade="80"/>
+          <w:lang w:val="en-US"/>
+        </w:rPr>
+        <w:t xml:space="preserve">. Also have ff1a1a for the error </w:t>
+      </w:r>
+      <w:r>
+        <w:rPr>
+          <w:rFonts w:ascii="Century Gothic" w:hAnsi="Century Gothic"/>
+          <w:color w:val="808080" w:themeColor="background1" w:themeShade="80"/>
+          <w:lang w:val="en-US"/>
+        </w:rPr>
+        <w:t xml:space="preserve">messages. </w:t>
+      </w:r>
+    </w:p>
+    <w:p>
+      <w:pPr>
+        <w:spacing w:line="360" w:lineRule="auto"/>
+        <w:rPr>
+          <w:rFonts w:ascii="Century Gothic" w:hAnsi="Century Gothic"/>
+          <w:color w:val="808080" w:themeColor="background1" w:themeShade="80"/>
+          <w:lang w:val="en-US"/>
+        </w:rPr>
+      </w:pPr>
+    </w:p>
+    <w:p>
+      <w:pPr>
+        <w:spacing w:line="360" w:lineRule="auto"/>
+        <w:rPr>
+          <w:rFonts w:ascii="Century Gothic" w:hAnsi="Century Gothic"/>
+          <w:color w:val="808080" w:themeColor="background1" w:themeShade="80"/>
+          <w:lang w:val="en-US"/>
+        </w:rPr>
+      </w:pPr>
+    </w:p>
+    <w:p>
+      <w:pPr>
+        <w:pStyle w:val="Overskrift1"/>
+        <w:spacing w:line="360" w:lineRule="auto"/>
         <w:rPr>
           <w:rFonts w:ascii="Century Gothic" w:hAnsi="Century Gothic"/>
           <w:color w:val="595959" w:themeColor="text1" w:themeTint="A6"/>
@@ -2166,29 +3382,331 @@
           <w:szCs w:val="32"/>
           <w:lang w:val="en-US"/>
         </w:rPr>
-        <w:t>Graphic design, principles, typography, color:</w:t>
-      </w:r>
-    </w:p>
-    <w:p>
-      <w:pPr>
-        <w:pStyle w:val="Overskrift1"/>
-        <w:spacing w:line="360" w:lineRule="auto"/>
+      </w:pPr>
+      <w:r>
         <w:rPr>
           <w:rFonts w:ascii="Century Gothic" w:hAnsi="Century Gothic"/>
           <w:color w:val="595959" w:themeColor="text1" w:themeTint="A6"/>
           <w:sz w:val="32"/>
           <w:szCs w:val="32"/>
-        </w:rPr>
-      </w:pPr>
-      <w:r>
-        <w:rPr>
-          <w:rFonts w:ascii="Century Gothic" w:hAnsi="Century Gothic"/>
+          <w:lang w:val="en-US"/>
+        </w:rPr>
+        <w:lastRenderedPageBreak/>
+        <w:t>HTML/CSS: Semantics, structure:</w:t>
+      </w:r>
+    </w:p>
+    <w:p>
+      <w:pPr>
+        <w:spacing w:line="360" w:lineRule="auto"/>
+        <w:rPr>
+          <w:rFonts w:ascii="Century Gothic" w:hAnsi="Century Gothic"/>
+          <w:color w:val="808080" w:themeColor="background1" w:themeShade="80"/>
+          <w:lang w:val="en-US"/>
+        </w:rPr>
+      </w:pPr>
+      <w:r>
+        <w:rPr>
+          <w:rFonts w:ascii="Century Gothic" w:hAnsi="Century Gothic"/>
+          <w:color w:val="808080" w:themeColor="background1" w:themeShade="80"/>
+          <w:lang w:val="en-US"/>
+        </w:rPr>
+        <w:t xml:space="preserve">For the </w:t>
+      </w:r>
+      <w:r>
+        <w:rPr>
+          <w:rFonts w:ascii="Century Gothic" w:hAnsi="Century Gothic"/>
+          <w:color w:val="808080" w:themeColor="background1" w:themeShade="80"/>
+          <w:lang w:val="en-US"/>
+        </w:rPr>
+        <w:t>html this time it will not be so much code because I will mostly use information and content that I get from the different API calls</w:t>
+      </w:r>
+      <w:r>
+        <w:rPr>
+          <w:rFonts w:ascii="Century Gothic" w:hAnsi="Century Gothic"/>
+          <w:color w:val="808080" w:themeColor="background1" w:themeShade="80"/>
+          <w:lang w:val="en-US"/>
+        </w:rPr>
+        <w:t xml:space="preserve">. But the css will be long, so </w:t>
+      </w:r>
+      <w:r>
+        <w:rPr>
+          <w:rFonts w:ascii="Century Gothic" w:hAnsi="Century Gothic"/>
+          <w:color w:val="808080" w:themeColor="background1" w:themeShade="80"/>
+          <w:lang w:val="en-US"/>
+        </w:rPr>
+        <w:t>for me to have best structure and control over the code</w:t>
+      </w:r>
+      <w:r>
+        <w:rPr>
+          <w:rFonts w:ascii="Century Gothic" w:hAnsi="Century Gothic"/>
+          <w:color w:val="808080" w:themeColor="background1" w:themeShade="80"/>
+          <w:lang w:val="en-US"/>
+        </w:rPr>
+        <w:t xml:space="preserve"> I have made one main.css this is for everything that is the same for all of the pages, that is header, navigation and the footer. It also includes </w:t>
+      </w:r>
+      <w:r>
+        <w:rPr>
+          <w:rFonts w:ascii="Century Gothic" w:hAnsi="Century Gothic"/>
+          <w:color w:val="808080" w:themeColor="background1" w:themeShade="80"/>
+          <w:lang w:val="en-US"/>
+        </w:rPr>
+        <w:t xml:space="preserve">media queries. </w:t>
+      </w:r>
+      <w:r>
+        <w:rPr>
+          <w:rFonts w:ascii="Century Gothic" w:hAnsi="Century Gothic"/>
+          <w:color w:val="808080" w:themeColor="background1" w:themeShade="80"/>
+          <w:lang w:val="en-US"/>
+        </w:rPr>
+        <w:t>Then</w:t>
+      </w:r>
+      <w:r>
+        <w:rPr>
+          <w:rFonts w:ascii="Century Gothic" w:hAnsi="Century Gothic"/>
+          <w:color w:val="808080" w:themeColor="background1" w:themeShade="80"/>
+          <w:lang w:val="en-US"/>
+        </w:rPr>
+        <w:t xml:space="preserve"> I have different css </w:t>
+      </w:r>
+      <w:r>
+        <w:rPr>
+          <w:rFonts w:ascii="Century Gothic" w:hAnsi="Century Gothic"/>
+          <w:color w:val="808080" w:themeColor="background1" w:themeShade="80"/>
+          <w:lang w:val="en-US"/>
+        </w:rPr>
+        <w:t>file for all of the pages</w:t>
+      </w:r>
+      <w:r>
+        <w:rPr>
+          <w:rFonts w:ascii="Century Gothic" w:hAnsi="Century Gothic"/>
+          <w:color w:val="808080" w:themeColor="background1" w:themeShade="80"/>
+          <w:lang w:val="en-US"/>
+        </w:rPr>
+        <w:t>. So index.html have index.css and so on.</w:t>
+      </w:r>
+      <w:r>
+        <w:rPr>
+          <w:rFonts w:ascii="Century Gothic" w:hAnsi="Century Gothic"/>
+          <w:color w:val="808080" w:themeColor="background1" w:themeShade="80"/>
+          <w:lang w:val="en-US"/>
+        </w:rPr>
+        <w:t xml:space="preserve"> </w:t>
+      </w:r>
+      <w:r>
+        <w:rPr>
+          <w:rFonts w:ascii="Century Gothic" w:hAnsi="Century Gothic"/>
+          <w:color w:val="808080" w:themeColor="background1" w:themeShade="80"/>
+          <w:lang w:val="en-US"/>
+        </w:rPr>
+        <w:t>So,</w:t>
+      </w:r>
+      <w:r>
+        <w:rPr>
+          <w:rFonts w:ascii="Century Gothic" w:hAnsi="Century Gothic"/>
+          <w:color w:val="808080" w:themeColor="background1" w:themeShade="80"/>
+          <w:lang w:val="en-US"/>
+        </w:rPr>
+        <w:t xml:space="preserve"> then I don’t have 1000+ lines of CSS. For even more control I use </w:t>
+      </w:r>
+      <w:r>
+        <w:rPr>
+          <w:rFonts w:ascii="Century Gothic" w:hAnsi="Century Gothic"/>
+          <w:color w:val="808080" w:themeColor="background1" w:themeShade="80"/>
+          <w:lang w:val="en-US"/>
+        </w:rPr>
+        <w:t>/*Comments*/ for the different sections</w:t>
+      </w:r>
+      <w:r>
+        <w:rPr>
+          <w:rFonts w:ascii="Century Gothic" w:hAnsi="Century Gothic"/>
+          <w:color w:val="808080" w:themeColor="background1" w:themeShade="80"/>
+          <w:lang w:val="en-US"/>
+        </w:rPr>
+        <w:t xml:space="preserve">. Also try to have the code in the order that they appear on the page. </w:t>
+      </w:r>
+      <w:r>
+        <w:rPr>
+          <w:rFonts w:ascii="Century Gothic" w:hAnsi="Century Gothic"/>
+          <w:color w:val="808080" w:themeColor="background1" w:themeShade="80"/>
+          <w:lang w:val="en-US"/>
+        </w:rPr>
+        <w:t>So,</w:t>
+      </w:r>
+      <w:r>
+        <w:rPr>
+          <w:rFonts w:ascii="Century Gothic" w:hAnsi="Century Gothic"/>
+          <w:color w:val="808080" w:themeColor="background1" w:themeShade="80"/>
+          <w:lang w:val="en-US"/>
+        </w:rPr>
+        <w:t xml:space="preserve"> if this is the structure on the page: section 1</w:t>
+      </w:r>
+      <w:r>
+        <w:rPr>
+          <w:rFonts w:ascii="Century Gothic" w:hAnsi="Century Gothic"/>
+          <w:color w:val="808080" w:themeColor="background1" w:themeShade="80"/>
+          <w:lang w:val="en-US"/>
+        </w:rPr>
+        <w:t>,</w:t>
+      </w:r>
+      <w:r>
+        <w:rPr>
+          <w:rFonts w:ascii="Century Gothic" w:hAnsi="Century Gothic"/>
+          <w:color w:val="808080" w:themeColor="background1" w:themeShade="80"/>
+          <w:lang w:val="en-US"/>
+        </w:rPr>
+        <w:t xml:space="preserve"> </w:t>
+      </w:r>
+      <w:r>
+        <w:rPr>
+          <w:rFonts w:ascii="Century Gothic" w:hAnsi="Century Gothic"/>
+          <w:color w:val="808080" w:themeColor="background1" w:themeShade="80"/>
+          <w:lang w:val="en-US"/>
+        </w:rPr>
+        <w:t xml:space="preserve">img, &lt;p&gt;, section 2, section 3. </w:t>
+      </w:r>
+      <w:r>
+        <w:rPr>
+          <w:rFonts w:ascii="Century Gothic" w:hAnsi="Century Gothic"/>
+          <w:color w:val="808080" w:themeColor="background1" w:themeShade="80"/>
+          <w:lang w:val="en-US"/>
+        </w:rPr>
+        <w:t xml:space="preserve"> </w:t>
+      </w:r>
+      <w:r>
+        <w:rPr>
+          <w:rFonts w:ascii="Century Gothic" w:hAnsi="Century Gothic"/>
+          <w:color w:val="808080" w:themeColor="background1" w:themeShade="80"/>
+          <w:lang w:val="en-US"/>
+        </w:rPr>
+        <w:t xml:space="preserve">Then the css should also be in that order. </w:t>
+      </w:r>
+      <w:r>
+        <w:rPr>
+          <w:rFonts w:ascii="Century Gothic" w:hAnsi="Century Gothic"/>
+          <w:color w:val="808080" w:themeColor="background1" w:themeShade="80"/>
+          <w:lang w:val="en-US"/>
+        </w:rPr>
+        <w:t xml:space="preserve">In my CSS </w:t>
+      </w:r>
+      <w:r>
+        <w:rPr>
+          <w:rFonts w:ascii="Century Gothic" w:hAnsi="Century Gothic"/>
+          <w:color w:val="808080" w:themeColor="background1" w:themeShade="80"/>
+          <w:lang w:val="en-US"/>
+        </w:rPr>
+        <w:t>for the first time I have used the transform and trans</w:t>
+      </w:r>
+      <w:r>
+        <w:rPr>
+          <w:rFonts w:ascii="Century Gothic" w:hAnsi="Century Gothic"/>
+          <w:color w:val="808080" w:themeColor="background1" w:themeShade="80"/>
+          <w:lang w:val="en-US"/>
+        </w:rPr>
+        <w:t>ition properties, this gives much more “life” to the page</w:t>
+      </w:r>
+      <w:r>
+        <w:rPr>
+          <w:rFonts w:ascii="Century Gothic" w:hAnsi="Century Gothic"/>
+          <w:color w:val="808080" w:themeColor="background1" w:themeShade="80"/>
+          <w:lang w:val="en-US"/>
+        </w:rPr>
+        <w:t>.</w:t>
+      </w:r>
+    </w:p>
+    <w:p>
+      <w:pPr>
+        <w:rPr>
+          <w:lang w:val="en-US"/>
+        </w:rPr>
+      </w:pPr>
+    </w:p>
+    <w:p>
+      <w:pPr>
+        <w:pStyle w:val="listitem"/>
+        <w:shd w:val="clear" w:color="auto" w:fill="FFFFFF"/>
+        <w:spacing w:after="120" w:afterAutospacing="0"/>
+        <w:ind w:right="480"/>
+        <w:rPr>
+          <w:rFonts w:ascii="Century Gothic" w:hAnsi="Century Gothic"/>
+          <w:color w:val="808080" w:themeColor="background1" w:themeShade="80"/>
+          <w:lang w:val="en-US"/>
+        </w:rPr>
+      </w:pPr>
+      <w:r>
+        <w:rPr>
+          <w:rFonts w:ascii="Century Gothic" w:hAnsi="Century Gothic"/>
+          <w:b/>
+          <w:bCs/>
           <w:color w:val="595959" w:themeColor="text1" w:themeTint="A6"/>
           <w:sz w:val="32"/>
           <w:szCs w:val="32"/>
-        </w:rPr>
-        <w:t>HTML/CSS: Semantics, structure:</w:t>
-      </w:r>
+          <w:lang w:val="en-US"/>
+        </w:rPr>
+        <w:t xml:space="preserve">SEO/Content </w:t>
+      </w:r>
+      <w:r>
+        <w:rPr>
+          <w:rFonts w:ascii="Century Gothic" w:hAnsi="Century Gothic"/>
+          <w:b/>
+          <w:bCs/>
+          <w:color w:val="595959" w:themeColor="text1" w:themeTint="A6"/>
+          <w:sz w:val="32"/>
+          <w:szCs w:val="32"/>
+          <w:lang w:val="en-US"/>
+        </w:rPr>
+        <w:t>Strategy</w:t>
+      </w:r>
+      <w:r>
+        <w:rPr>
+          <w:rFonts w:ascii="Century Gothic" w:hAnsi="Century Gothic"/>
+          <w:b/>
+          <w:bCs/>
+          <w:color w:val="595959" w:themeColor="text1" w:themeTint="A6"/>
+          <w:sz w:val="32"/>
+          <w:szCs w:val="32"/>
+          <w:lang w:val="en-US"/>
+        </w:rPr>
+        <w:t>/</w:t>
+      </w:r>
+      <w:proofErr w:type="spellStart"/>
+      <w:r>
+        <w:rPr>
+          <w:rFonts w:ascii="Century Gothic" w:hAnsi="Century Gothic"/>
+          <w:b/>
+          <w:bCs/>
+          <w:color w:val="595959" w:themeColor="text1" w:themeTint="A6"/>
+          <w:sz w:val="32"/>
+          <w:szCs w:val="32"/>
+          <w:lang w:val="en-US"/>
+        </w:rPr>
+        <w:t>WCAG</w:t>
+      </w:r>
+      <w:proofErr w:type="spellEnd"/>
+      <w:r>
+        <w:rPr>
+          <w:rFonts w:ascii="Century Gothic" w:hAnsi="Century Gothic"/>
+          <w:b/>
+          <w:bCs/>
+          <w:color w:val="595959" w:themeColor="text1" w:themeTint="A6"/>
+          <w:sz w:val="32"/>
+          <w:szCs w:val="32"/>
+          <w:lang w:val="en-US"/>
+        </w:rPr>
+        <w:t>:</w:t>
+      </w:r>
+    </w:p>
+    <w:p>
+      <w:pPr>
+        <w:pStyle w:val="listitem"/>
+        <w:shd w:val="clear" w:color="auto" w:fill="FFFFFF"/>
+        <w:spacing w:after="120" w:afterAutospacing="0"/>
+        <w:ind w:right="480"/>
+        <w:rPr>
+          <w:rFonts w:ascii="Century Gothic" w:hAnsi="Century Gothic"/>
+          <w:color w:val="808080" w:themeColor="background1" w:themeShade="80"/>
+          <w:lang w:val="en-US"/>
+        </w:rPr>
+      </w:pPr>
     </w:p>
     <w:p>
       <w:pPr>
@@ -2216,7 +3734,7 @@
           <w:szCs w:val="32"/>
           <w:lang w:val="en-US"/>
         </w:rPr>
-        <w:t xml:space="preserve">SEO/Content </w:t>
+        <w:t>Interface Design</w:t>
       </w:r>
       <w:r>
         <w:rPr>
@@ -2228,7 +3746,7 @@
           <w:szCs w:val="32"/>
           <w:lang w:val="en-US"/>
         </w:rPr>
-        <w:t>Strategy</w:t>
+        <w:t>,</w:t>
       </w:r>
       <w:r>
         <w:rPr>
@@ -2240,7 +3758,67 @@
           <w:szCs w:val="32"/>
           <w:lang w:val="en-US"/>
         </w:rPr>
-        <w:t>/WCAG:</w:t>
+        <w:t xml:space="preserve"> </w:t>
+      </w:r>
+      <w:r>
+        <w:rPr>
+          <w:rFonts w:ascii="Century Gothic" w:hAnsi="Century Gothic"/>
+          <w:b/>
+          <w:bCs/>
+          <w:color w:val="595959" w:themeColor="text1" w:themeTint="A6"/>
+          <w:sz w:val="32"/>
+          <w:szCs w:val="32"/>
+          <w:lang w:val="en-US"/>
+        </w:rPr>
+        <w:t>Personas</w:t>
+      </w:r>
+      <w:r>
+        <w:rPr>
+          <w:rFonts w:ascii="Century Gothic" w:hAnsi="Century Gothic"/>
+          <w:b/>
+          <w:bCs/>
+          <w:color w:val="595959" w:themeColor="text1" w:themeTint="A6"/>
+          <w:sz w:val="32"/>
+          <w:szCs w:val="32"/>
+          <w:lang w:val="en-US"/>
+        </w:rPr>
+        <w:t>, Navigatio</w:t>
+      </w:r>
+      <w:r>
+        <w:rPr>
+          <w:rFonts w:ascii="Century Gothic" w:hAnsi="Century Gothic"/>
+          <w:b/>
+          <w:bCs/>
+          <w:color w:val="595959" w:themeColor="text1" w:themeTint="A6"/>
+          <w:sz w:val="32"/>
+          <w:szCs w:val="32"/>
+          <w:lang w:val="en-US"/>
+        </w:rPr>
+        <w:t>n</w:t>
+      </w:r>
+      <w:r>
+        <w:rPr>
+          <w:rFonts w:ascii="Century Gothic" w:hAnsi="Century Gothic"/>
+          <w:b/>
+          <w:bCs/>
+          <w:color w:val="595959" w:themeColor="text1" w:themeTint="A6"/>
+          <w:sz w:val="32"/>
+          <w:szCs w:val="32"/>
+          <w:lang w:val="en-US"/>
+        </w:rPr>
+        <w:t>, Prototyping</w:t>
+      </w:r>
+      <w:r>
+        <w:rPr>
+          <w:rFonts w:ascii="Century Gothic" w:hAnsi="Century Gothic"/>
+          <w:b/>
+          <w:bCs/>
+          <w:color w:val="595959" w:themeColor="text1" w:themeTint="A6"/>
+          <w:sz w:val="32"/>
+          <w:szCs w:val="32"/>
+          <w:lang w:val="en-US"/>
+        </w:rPr>
+        <w:t>:</w:t>
       </w:r>
     </w:p>
     <w:p>
@@ -2251,46 +3829,38 @@
         <w:ind w:right="480"/>
         <w:rPr>
           <w:rFonts w:ascii="Century Gothic" w:hAnsi="Century Gothic"/>
-          <w:b/>
-          <w:bCs/>
-          <w:color w:val="595959" w:themeColor="text1" w:themeTint="A6"/>
-          <w:sz w:val="32"/>
-          <w:szCs w:val="32"/>
-          <w:lang w:val="en-US"/>
-        </w:rPr>
-      </w:pPr>
-      <w:r>
-        <w:rPr>
-          <w:rFonts w:ascii="Century Gothic" w:hAnsi="Century Gothic"/>
-          <w:b/>
-          <w:bCs/>
-          <w:color w:val="595959" w:themeColor="text1" w:themeTint="A6"/>
-          <w:sz w:val="32"/>
-          <w:szCs w:val="32"/>
-          <w:lang w:val="en-US"/>
-        </w:rPr>
-        <w:t>Interface Design</w:t>
-      </w:r>
-      <w:r>
-        <w:rPr>
-          <w:rFonts w:ascii="Century Gothic" w:hAnsi="Century Gothic"/>
-          <w:b/>
-          <w:bCs/>
-          <w:color w:val="595959" w:themeColor="text1" w:themeTint="A6"/>
-          <w:sz w:val="32"/>
-          <w:szCs w:val="32"/>
-          <w:lang w:val="en-US"/>
-        </w:rPr>
-        <w:t>,</w:t>
-      </w:r>
-      <w:r>
-        <w:rPr>
-          <w:rFonts w:ascii="Century Gothic" w:hAnsi="Century Gothic"/>
-          <w:b/>
-          <w:bCs/>
-          <w:color w:val="595959" w:themeColor="text1" w:themeTint="A6"/>
-          <w:sz w:val="32"/>
-          <w:szCs w:val="32"/>
+          <w:color w:val="808080" w:themeColor="background1" w:themeShade="80"/>
+          <w:lang w:val="en-US"/>
+        </w:rPr>
+      </w:pPr>
+      <w:r>
+        <w:rPr>
+          <w:rFonts w:ascii="Century Gothic" w:hAnsi="Century Gothic"/>
+          <w:color w:val="808080" w:themeColor="background1" w:themeShade="80"/>
+          <w:lang w:val="en-US"/>
+        </w:rPr>
+        <w:t xml:space="preserve">When it comes </w:t>
+      </w:r>
+      <w:r>
+        <w:rPr>
+          <w:rFonts w:ascii="Century Gothic" w:hAnsi="Century Gothic"/>
+          <w:color w:val="808080" w:themeColor="background1" w:themeShade="80"/>
+          <w:lang w:val="en-US"/>
+        </w:rPr>
+        <w:t xml:space="preserve">Interface </w:t>
+      </w:r>
+      <w:r>
+        <w:rPr>
+          <w:rFonts w:ascii="Century Gothic" w:hAnsi="Century Gothic"/>
+          <w:color w:val="808080" w:themeColor="background1" w:themeShade="80"/>
+          <w:lang w:val="en-US"/>
+        </w:rPr>
+        <w:t>design,</w:t>
+      </w:r>
+      <w:r>
+        <w:rPr>
+          <w:rFonts w:ascii="Century Gothic" w:hAnsi="Century Gothic"/>
+          <w:color w:val="808080" w:themeColor="background1" w:themeShade="80"/>
           <w:lang w:val="en-US"/>
         </w:rPr>
         <w:t xml:space="preserve"> </w:t>
@@ -2298,62 +3868,42 @@
       <w:r>
         <w:rPr>
           <w:rFonts w:ascii="Century Gothic" w:hAnsi="Century Gothic"/>
-          <w:b/>
-          <w:bCs/>
-          <w:color w:val="595959" w:themeColor="text1" w:themeTint="A6"/>
-          <w:sz w:val="32"/>
-          <w:szCs w:val="32"/>
-          <w:lang w:val="en-US"/>
-        </w:rPr>
-        <w:t>Personas</w:t>
-      </w:r>
-      <w:r>
-        <w:rPr>
-          <w:rFonts w:ascii="Century Gothic" w:hAnsi="Century Gothic"/>
-          <w:b/>
-          <w:bCs/>
-          <w:color w:val="595959" w:themeColor="text1" w:themeTint="A6"/>
-          <w:sz w:val="32"/>
-          <w:szCs w:val="32"/>
-          <w:lang w:val="en-US"/>
-        </w:rPr>
-        <w:t>, Navigatio</w:t>
-      </w:r>
-      <w:r>
-        <w:rPr>
-          <w:rFonts w:ascii="Century Gothic" w:hAnsi="Century Gothic"/>
-          <w:b/>
-          <w:bCs/>
-          <w:color w:val="595959" w:themeColor="text1" w:themeTint="A6"/>
-          <w:sz w:val="32"/>
-          <w:szCs w:val="32"/>
-          <w:lang w:val="en-US"/>
-        </w:rPr>
-        <w:t>n</w:t>
-      </w:r>
-      <w:r>
-        <w:rPr>
-          <w:rFonts w:ascii="Century Gothic" w:hAnsi="Century Gothic"/>
-          <w:b/>
-          <w:bCs/>
-          <w:color w:val="595959" w:themeColor="text1" w:themeTint="A6"/>
-          <w:sz w:val="32"/>
-          <w:szCs w:val="32"/>
-          <w:lang w:val="en-US"/>
-        </w:rPr>
-        <w:t>, Prototyping</w:t>
-      </w:r>
-      <w:r>
-        <w:rPr>
-          <w:rFonts w:ascii="Century Gothic" w:hAnsi="Century Gothic"/>
-          <w:b/>
-          <w:bCs/>
-          <w:color w:val="595959" w:themeColor="text1" w:themeTint="A6"/>
-          <w:sz w:val="32"/>
-          <w:szCs w:val="32"/>
-          <w:lang w:val="en-US"/>
-        </w:rPr>
-        <w:t>:</w:t>
+          <w:color w:val="808080" w:themeColor="background1" w:themeShade="80"/>
+          <w:lang w:val="en-US"/>
+        </w:rPr>
+        <w:t>I try implementing what I have learned</w:t>
+      </w:r>
+      <w:r>
+        <w:rPr>
+          <w:rFonts w:ascii="Century Gothic" w:hAnsi="Century Gothic"/>
+          <w:color w:val="808080" w:themeColor="background1" w:themeShade="80"/>
+          <w:lang w:val="en-US"/>
+        </w:rPr>
+        <w:t xml:space="preserve">. Example I have my logo in the right corner, since this is the first </w:t>
+      </w:r>
+      <w:r>
+        <w:rPr>
+          <w:rFonts w:ascii="Century Gothic" w:hAnsi="Century Gothic"/>
+          <w:color w:val="808080" w:themeColor="background1" w:themeShade="80"/>
+          <w:lang w:val="en-US"/>
+        </w:rPr>
+        <w:t xml:space="preserve">part of the page the costumer will see. </w:t>
+      </w:r>
+      <w:r>
+        <w:rPr>
+          <w:rFonts w:ascii="Century Gothic" w:hAnsi="Century Gothic"/>
+          <w:color w:val="808080" w:themeColor="background1" w:themeShade="80"/>
+          <w:lang w:val="en-US"/>
+        </w:rPr>
+        <w:t xml:space="preserve">Will also be careful with </w:t>
+      </w:r>
+      <w:r>
+        <w:rPr>
+          <w:rFonts w:ascii="Century Gothic" w:hAnsi="Century Gothic"/>
+          <w:color w:val="808080" w:themeColor="background1" w:themeShade="80"/>
+          <w:lang w:val="en-US"/>
+        </w:rPr>
+        <w:t xml:space="preserve">bright colors and moving animations. </w:t>
       </w:r>
     </w:p>
     <w:p>
@@ -2364,37 +3914,89 @@
         <w:ind w:right="480"/>
         <w:rPr>
           <w:rFonts w:ascii="Century Gothic" w:hAnsi="Century Gothic"/>
-          <w:b/>
-          <w:bCs/>
-          <w:color w:val="595959" w:themeColor="text1" w:themeTint="A6"/>
-          <w:sz w:val="32"/>
-          <w:szCs w:val="32"/>
-          <w:lang w:val="en-US"/>
-        </w:rPr>
-      </w:pPr>
-      <w:r>
-        <w:rPr>
-          <w:rFonts w:ascii="Century Gothic" w:hAnsi="Century Gothic"/>
-          <w:b/>
-          <w:bCs/>
-          <w:color w:val="595959" w:themeColor="text1" w:themeTint="A6"/>
-          <w:sz w:val="32"/>
-          <w:szCs w:val="32"/>
-          <w:lang w:val="en-US"/>
-        </w:rPr>
-        <w:t>JavaScript</w:t>
-      </w:r>
-      <w:r>
-        <w:rPr>
-          <w:rFonts w:ascii="Century Gothic" w:hAnsi="Century Gothic"/>
-          <w:b/>
-          <w:bCs/>
-          <w:color w:val="595959" w:themeColor="text1" w:themeTint="A6"/>
-          <w:sz w:val="32"/>
-          <w:szCs w:val="32"/>
-          <w:lang w:val="en-US"/>
-        </w:rPr>
-        <w:t>:</w:t>
+          <w:color w:val="808080" w:themeColor="background1" w:themeShade="80"/>
+          <w:lang w:val="en-US"/>
+        </w:rPr>
+      </w:pPr>
+      <w:r>
+        <w:rPr>
+          <w:rFonts w:ascii="Century Gothic" w:hAnsi="Century Gothic"/>
+          <w:color w:val="808080" w:themeColor="background1" w:themeShade="80"/>
+          <w:lang w:val="en-US"/>
+        </w:rPr>
+        <w:t xml:space="preserve">Personas: I found a </w:t>
+      </w:r>
+      <w:r>
+        <w:rPr>
+          <w:rFonts w:ascii="Century Gothic" w:hAnsi="Century Gothic"/>
+          <w:color w:val="808080" w:themeColor="background1" w:themeShade="80"/>
+          <w:lang w:val="en-US"/>
+        </w:rPr>
+        <w:t>template</w:t>
+      </w:r>
+      <w:r>
+        <w:rPr>
+          <w:rFonts w:ascii="Century Gothic" w:hAnsi="Century Gothic"/>
+          <w:color w:val="808080" w:themeColor="background1" w:themeShade="80"/>
+          <w:lang w:val="en-US"/>
+        </w:rPr>
+        <w:t xml:space="preserve"> that I used for my </w:t>
+      </w:r>
+      <w:r>
+        <w:rPr>
+          <w:rFonts w:ascii="Century Gothic" w:hAnsi="Century Gothic"/>
+          <w:color w:val="808080" w:themeColor="background1" w:themeShade="80"/>
+          <w:lang w:val="en-US"/>
+        </w:rPr>
+        <w:t xml:space="preserve">personas (link in references) </w:t>
+      </w:r>
+      <w:r>
+        <w:rPr>
+          <w:rFonts w:ascii="Century Gothic" w:hAnsi="Century Gothic"/>
+          <w:color w:val="808080" w:themeColor="background1" w:themeShade="80"/>
+          <w:lang w:val="en-US"/>
+        </w:rPr>
+        <w:t>don’t have so much experience with personas</w:t>
+      </w:r>
+      <w:r>
+        <w:rPr>
+          <w:rFonts w:ascii="Century Gothic" w:hAnsi="Century Gothic"/>
+          <w:color w:val="808080" w:themeColor="background1" w:themeShade="80"/>
+          <w:lang w:val="en-US"/>
+        </w:rPr>
+        <w:t xml:space="preserve">, and the personas I made for </w:t>
+      </w:r>
+      <w:r>
+        <w:rPr>
+          <w:rFonts w:ascii="Century Gothic" w:hAnsi="Century Gothic"/>
+          <w:color w:val="808080" w:themeColor="background1" w:themeShade="80"/>
+          <w:lang w:val="en-US"/>
+        </w:rPr>
+        <w:t xml:space="preserve">the interaction design course </w:t>
+      </w:r>
+      <w:r>
+        <w:rPr>
+          <w:rFonts w:ascii="Century Gothic" w:hAnsi="Century Gothic"/>
+          <w:color w:val="808080" w:themeColor="background1" w:themeShade="80"/>
+          <w:lang w:val="en-US"/>
+        </w:rPr>
+        <w:t>was not so god. This time I think I have learned a bit more</w:t>
+      </w:r>
+      <w:r>
+        <w:rPr>
+          <w:rFonts w:ascii="Century Gothic" w:hAnsi="Century Gothic"/>
+          <w:color w:val="808080" w:themeColor="background1" w:themeShade="80"/>
+          <w:lang w:val="en-US"/>
+        </w:rPr>
+        <w:t xml:space="preserve">, and the template was also good help, so all in all </w:t>
+      </w:r>
+      <w:r>
+        <w:rPr>
+          <w:rFonts w:ascii="Century Gothic" w:hAnsi="Century Gothic"/>
+          <w:color w:val="808080" w:themeColor="background1" w:themeShade="80"/>
+          <w:lang w:val="en-US"/>
+        </w:rPr>
+        <w:t xml:space="preserve">I am happy with the outcome this time. </w:t>
       </w:r>
     </w:p>
     <w:p>
@@ -2405,25 +4007,90 @@
         <w:ind w:right="480"/>
         <w:rPr>
           <w:rFonts w:ascii="Century Gothic" w:hAnsi="Century Gothic"/>
-          <w:b/>
-          <w:bCs/>
-          <w:color w:val="595959" w:themeColor="text1" w:themeTint="A6"/>
-          <w:sz w:val="32"/>
-          <w:szCs w:val="32"/>
-          <w:lang w:val="en-US"/>
-        </w:rPr>
-      </w:pPr>
-      <w:r>
-        <w:rPr>
-          <w:rFonts w:ascii="Century Gothic" w:hAnsi="Century Gothic"/>
-          <w:b/>
-          <w:bCs/>
-          <w:color w:val="595959" w:themeColor="text1" w:themeTint="A6"/>
-          <w:sz w:val="32"/>
-          <w:szCs w:val="32"/>
-          <w:lang w:val="en-US"/>
-        </w:rPr>
-        <w:t>Implementation/rollout:</w:t>
+          <w:color w:val="808080" w:themeColor="background1" w:themeShade="80"/>
+          <w:lang w:val="en-US"/>
+        </w:rPr>
+      </w:pPr>
+      <w:r>
+        <w:rPr>
+          <w:rFonts w:ascii="Century Gothic" w:hAnsi="Century Gothic"/>
+          <w:color w:val="808080" w:themeColor="background1" w:themeShade="80"/>
+          <w:lang w:val="en-US"/>
+        </w:rPr>
+        <w:t>Navigation</w:t>
+      </w:r>
+      <w:r>
+        <w:rPr>
+          <w:rFonts w:ascii="Century Gothic" w:hAnsi="Century Gothic"/>
+          <w:color w:val="808080" w:themeColor="background1" w:themeShade="80"/>
+          <w:lang w:val="en-US"/>
+        </w:rPr>
+        <w:t>:</w:t>
+      </w:r>
+      <w:r>
+        <w:rPr>
+          <w:rFonts w:ascii="Century Gothic" w:hAnsi="Century Gothic"/>
+          <w:color w:val="808080" w:themeColor="background1" w:themeShade="80"/>
+          <w:lang w:val="en-US"/>
+        </w:rPr>
+        <w:t xml:space="preserve"> My navigation</w:t>
+      </w:r>
+      <w:r>
+        <w:rPr>
+          <w:rFonts w:ascii="Century Gothic" w:hAnsi="Century Gothic"/>
+          <w:color w:val="808080" w:themeColor="background1" w:themeShade="80"/>
+          <w:lang w:val="en-US"/>
+        </w:rPr>
+        <w:t xml:space="preserve"> in my opinion</w:t>
+      </w:r>
+      <w:r>
+        <w:rPr>
+          <w:rFonts w:ascii="Century Gothic" w:hAnsi="Century Gothic"/>
+          <w:color w:val="808080" w:themeColor="background1" w:themeShade="80"/>
+          <w:lang w:val="en-US"/>
+        </w:rPr>
+        <w:t xml:space="preserve"> is clean an easy to understand, it has a font that is clear. It easily shows which page you are currently on </w:t>
+      </w:r>
+      <w:r>
+        <w:rPr>
+          <w:rFonts w:ascii="Century Gothic" w:hAnsi="Century Gothic"/>
+          <w:color w:val="808080" w:themeColor="background1" w:themeShade="80"/>
+          <w:lang w:val="en-US"/>
+        </w:rPr>
+        <w:lastRenderedPageBreak/>
+        <w:t xml:space="preserve">by having an underline and a blue </w:t>
+      </w:r>
+      <w:r>
+        <w:rPr>
+          <w:rFonts w:ascii="Century Gothic" w:hAnsi="Century Gothic"/>
+          <w:color w:val="808080" w:themeColor="background1" w:themeShade="80"/>
+          <w:lang w:val="en-US"/>
+        </w:rPr>
+        <w:t>color</w:t>
+      </w:r>
+      <w:r>
+        <w:rPr>
+          <w:rFonts w:ascii="Century Gothic" w:hAnsi="Century Gothic"/>
+          <w:color w:val="808080" w:themeColor="background1" w:themeShade="80"/>
+          <w:lang w:val="en-US"/>
+        </w:rPr>
+        <w:t xml:space="preserve"> on the text. On a computer it also </w:t>
+      </w:r>
+      <w:r>
+        <w:rPr>
+          <w:rFonts w:ascii="Century Gothic" w:hAnsi="Century Gothic"/>
+          <w:color w:val="808080" w:themeColor="background1" w:themeShade="80"/>
+          <w:lang w:val="en-US"/>
+        </w:rPr>
+        <w:t>has</w:t>
+      </w:r>
+      <w:r>
+        <w:rPr>
+          <w:rFonts w:ascii="Century Gothic" w:hAnsi="Century Gothic"/>
+          <w:color w:val="808080" w:themeColor="background1" w:themeShade="80"/>
+          <w:lang w:val="en-US"/>
+        </w:rPr>
+        <w:t xml:space="preserve"> a nice hover effect.</w:t>
       </w:r>
     </w:p>
     <w:p>
@@ -2434,26 +4101,97 @@
         <w:ind w:right="480"/>
         <w:rPr>
           <w:rFonts w:ascii="Century Gothic" w:hAnsi="Century Gothic"/>
-          <w:b/>
-          <w:bCs/>
-          <w:color w:val="595959" w:themeColor="text1" w:themeTint="A6"/>
-          <w:sz w:val="32"/>
-          <w:szCs w:val="32"/>
-          <w:lang w:val="en-US"/>
-        </w:rPr>
-      </w:pPr>
-      <w:r>
-        <w:rPr>
-          <w:rFonts w:ascii="Century Gothic" w:hAnsi="Century Gothic"/>
-          <w:b/>
-          <w:bCs/>
-          <w:color w:val="595959" w:themeColor="text1" w:themeTint="A6"/>
-          <w:sz w:val="32"/>
-          <w:szCs w:val="32"/>
-          <w:lang w:val="en-US"/>
-        </w:rPr>
-        <w:lastRenderedPageBreak/>
-        <w:t>Conclusion:</w:t>
+          <w:color w:val="808080" w:themeColor="background1" w:themeShade="80"/>
+          <w:lang w:val="en-US"/>
+        </w:rPr>
+      </w:pPr>
+      <w:r>
+        <w:rPr>
+          <w:rFonts w:ascii="Century Gothic" w:hAnsi="Century Gothic"/>
+          <w:color w:val="808080" w:themeColor="background1" w:themeShade="80"/>
+          <w:lang w:val="en-US"/>
+        </w:rPr>
+        <w:t xml:space="preserve">Prototyping: </w:t>
+      </w:r>
+      <w:r>
+        <w:rPr>
+          <w:rFonts w:ascii="Century Gothic" w:hAnsi="Century Gothic"/>
+          <w:color w:val="808080" w:themeColor="background1" w:themeShade="80"/>
+          <w:lang w:val="en-US"/>
+        </w:rPr>
+        <w:t>I like doing prototype, it makes it e</w:t>
+      </w:r>
+      <w:r>
+        <w:rPr>
+          <w:rFonts w:ascii="Century Gothic" w:hAnsi="Century Gothic"/>
+          <w:color w:val="808080" w:themeColor="background1" w:themeShade="80"/>
+          <w:lang w:val="en-US"/>
+        </w:rPr>
+        <w:t xml:space="preserve">asier for myself when I </w:t>
+      </w:r>
+      <w:r>
+        <w:rPr>
+          <w:rFonts w:ascii="Century Gothic" w:hAnsi="Century Gothic"/>
+          <w:color w:val="808080" w:themeColor="background1" w:themeShade="80"/>
+          <w:lang w:val="en-US"/>
+        </w:rPr>
+        <w:t>start making the codes for the page.</w:t>
+      </w:r>
+      <w:r>
+        <w:rPr>
+          <w:rFonts w:ascii="Century Gothic" w:hAnsi="Century Gothic"/>
+          <w:color w:val="808080" w:themeColor="background1" w:themeShade="80"/>
+          <w:lang w:val="en-US"/>
+        </w:rPr>
+        <w:t xml:space="preserve"> </w:t>
+      </w:r>
+      <w:r>
+        <w:rPr>
+          <w:rFonts w:ascii="Century Gothic" w:hAnsi="Century Gothic"/>
+          <w:color w:val="808080" w:themeColor="background1" w:themeShade="80"/>
+          <w:lang w:val="en-US"/>
+        </w:rPr>
+        <w:t xml:space="preserve">And it does not take very long time to do. </w:t>
+      </w:r>
+      <w:r>
+        <w:rPr>
+          <w:rFonts w:ascii="Century Gothic" w:hAnsi="Century Gothic"/>
+          <w:color w:val="808080" w:themeColor="background1" w:themeShade="80"/>
+          <w:lang w:val="en-US"/>
+        </w:rPr>
+        <w:t xml:space="preserve">And I rather </w:t>
+      </w:r>
+      <w:r>
+        <w:rPr>
+          <w:rFonts w:ascii="Century Gothic" w:hAnsi="Century Gothic"/>
+          <w:color w:val="808080" w:themeColor="background1" w:themeShade="80"/>
+          <w:lang w:val="en-US"/>
+        </w:rPr>
+        <w:t xml:space="preserve">deciding the structure, layout of the page in XD </w:t>
+      </w:r>
+      <w:r>
+        <w:rPr>
+          <w:rFonts w:ascii="Century Gothic" w:hAnsi="Century Gothic"/>
+          <w:color w:val="808080" w:themeColor="background1" w:themeShade="80"/>
+          <w:lang w:val="en-US"/>
+        </w:rPr>
+        <w:t xml:space="preserve">then straight in my HTML. </w:t>
+      </w:r>
+      <w:r>
+        <w:rPr>
+          <w:rFonts w:ascii="Century Gothic" w:hAnsi="Century Gothic"/>
+          <w:color w:val="808080" w:themeColor="background1" w:themeShade="80"/>
+          <w:lang w:val="en-US"/>
+        </w:rPr>
+        <w:t xml:space="preserve"> </w:t>
+      </w:r>
+      <w:r>
+        <w:rPr>
+          <w:rFonts w:ascii="Century Gothic" w:hAnsi="Century Gothic"/>
+          <w:color w:val="808080" w:themeColor="background1" w:themeShade="80"/>
+          <w:lang w:val="en-US"/>
+        </w:rPr>
+        <w:t xml:space="preserve"> </w:t>
       </w:r>
     </w:p>
     <w:p>
@@ -2472,6 +4210,30 @@
           <w:lang w:val="en-US"/>
         </w:rPr>
       </w:pPr>
+      <w:r>
+        <w:rPr>
+          <w:rFonts w:ascii="Century Gothic" w:hAnsi="Century Gothic"/>
+          <w:b/>
+          <w:bCs/>
+          <w:color w:val="595959" w:themeColor="text1" w:themeTint="A6"/>
+          <w:sz w:val="32"/>
+          <w:szCs w:val="32"/>
+          <w:lang w:val="en-US"/>
+        </w:rPr>
+        <w:t>JavaScript</w:t>
+      </w:r>
+      <w:r>
+        <w:rPr>
+          <w:rFonts w:ascii="Century Gothic" w:hAnsi="Century Gothic"/>
+          <w:b/>
+          <w:bCs/>
+          <w:color w:val="595959" w:themeColor="text1" w:themeTint="A6"/>
+          <w:sz w:val="32"/>
+          <w:szCs w:val="32"/>
+          <w:lang w:val="en-US"/>
+        </w:rPr>
+        <w:t>:</w:t>
+      </w:r>
     </w:p>
     <w:p>
       <w:pPr>
@@ -2489,6 +4251,18 @@
           <w:lang w:val="en-US"/>
         </w:rPr>
       </w:pPr>
+      <w:r>
+        <w:rPr>
+          <w:rFonts w:ascii="Century Gothic" w:hAnsi="Century Gothic"/>
+          <w:b/>
+          <w:bCs/>
+          <w:color w:val="595959" w:themeColor="text1" w:themeTint="A6"/>
+          <w:sz w:val="32"/>
+          <w:szCs w:val="32"/>
+          <w:lang w:val="en-US"/>
+        </w:rPr>
+        <w:t>Implementation/rollout:</w:t>
+      </w:r>
     </w:p>
     <w:p>
       <w:pPr>
@@ -2506,35 +4280,101 @@
           <w:lang w:val="en-US"/>
         </w:rPr>
       </w:pPr>
-    </w:p>
-    <w:p>
-      <w:pPr>
-        <w:pStyle w:val="Overskrift2"/>
-        <w:spacing w:line="360" w:lineRule="auto"/>
-        <w:rPr>
-          <w:rFonts w:ascii="Century Gothic" w:hAnsi="Century Gothic"/>
+      <w:r>
+        <w:rPr>
+          <w:rFonts w:ascii="Century Gothic" w:hAnsi="Century Gothic"/>
+          <w:b/>
+          <w:bCs/>
           <w:color w:val="595959" w:themeColor="text1" w:themeTint="A6"/>
           <w:sz w:val="32"/>
           <w:szCs w:val="32"/>
-        </w:rPr>
-      </w:pPr>
-      <w:bookmarkStart w:id="0" w:name="_Toc25064487"/>
-      <w:r>
-        <w:rPr>
-          <w:rFonts w:ascii="Century Gothic" w:hAnsi="Century Gothic"/>
+          <w:lang w:val="en-US"/>
+        </w:rPr>
+        <w:t>Conclusion:</w:t>
+      </w:r>
+    </w:p>
+    <w:p>
+      <w:pPr>
+        <w:pStyle w:val="listitem"/>
+        <w:shd w:val="clear" w:color="auto" w:fill="FFFFFF"/>
+        <w:spacing w:after="120" w:afterAutospacing="0" w:line="360" w:lineRule="auto"/>
+        <w:ind w:right="480"/>
+        <w:rPr>
+          <w:rFonts w:ascii="Century Gothic" w:hAnsi="Century Gothic"/>
+          <w:b/>
+          <w:bCs/>
           <w:color w:val="595959" w:themeColor="text1" w:themeTint="A6"/>
           <w:sz w:val="32"/>
           <w:szCs w:val="32"/>
-        </w:rPr>
-        <w:t>References</w:t>
-      </w:r>
-      <w:bookmarkEnd w:id="0"/>
-      <w:r>
-        <w:rPr>
-          <w:rFonts w:ascii="Century Gothic" w:hAnsi="Century Gothic"/>
+          <w:lang w:val="en-US"/>
+        </w:rPr>
+      </w:pPr>
+    </w:p>
+    <w:p>
+      <w:pPr>
+        <w:pStyle w:val="listitem"/>
+        <w:shd w:val="clear" w:color="auto" w:fill="FFFFFF"/>
+        <w:spacing w:after="120" w:afterAutospacing="0" w:line="360" w:lineRule="auto"/>
+        <w:ind w:right="480"/>
+        <w:rPr>
+          <w:rFonts w:ascii="Century Gothic" w:hAnsi="Century Gothic"/>
+          <w:b/>
+          <w:bCs/>
           <w:color w:val="595959" w:themeColor="text1" w:themeTint="A6"/>
           <w:sz w:val="32"/>
           <w:szCs w:val="32"/>
+          <w:lang w:val="en-US"/>
+        </w:rPr>
+      </w:pPr>
+    </w:p>
+    <w:p>
+      <w:pPr>
+        <w:pStyle w:val="listitem"/>
+        <w:shd w:val="clear" w:color="auto" w:fill="FFFFFF"/>
+        <w:spacing w:after="120" w:afterAutospacing="0" w:line="360" w:lineRule="auto"/>
+        <w:ind w:right="480"/>
+        <w:rPr>
+          <w:rFonts w:ascii="Century Gothic" w:hAnsi="Century Gothic"/>
+          <w:b/>
+          <w:bCs/>
+          <w:color w:val="595959" w:themeColor="text1" w:themeTint="A6"/>
+          <w:sz w:val="32"/>
+          <w:szCs w:val="32"/>
+          <w:lang w:val="en-US"/>
+        </w:rPr>
+      </w:pPr>
+    </w:p>
+    <w:p>
+      <w:pPr>
+        <w:pStyle w:val="Overskrift2"/>
+        <w:spacing w:line="360" w:lineRule="auto"/>
+        <w:rPr>
+          <w:rFonts w:ascii="Century Gothic" w:hAnsi="Century Gothic"/>
+          <w:color w:val="595959" w:themeColor="text1" w:themeTint="A6"/>
+          <w:sz w:val="32"/>
+          <w:szCs w:val="32"/>
+          <w:lang w:val="en-US"/>
+        </w:rPr>
+      </w:pPr>
+      <w:bookmarkStart w:id="0" w:name="_Toc25064487"/>
+      <w:r>
+        <w:rPr>
+          <w:rFonts w:ascii="Century Gothic" w:hAnsi="Century Gothic"/>
+          <w:color w:val="595959" w:themeColor="text1" w:themeTint="A6"/>
+          <w:sz w:val="32"/>
+          <w:szCs w:val="32"/>
+          <w:lang w:val="en-US"/>
+        </w:rPr>
+        <w:t>References</w:t>
+      </w:r>
+      <w:bookmarkEnd w:id="0"/>
+      <w:r>
+        <w:rPr>
+          <w:rFonts w:ascii="Century Gothic" w:hAnsi="Century Gothic"/>
+          <w:color w:val="595959" w:themeColor="text1" w:themeTint="A6"/>
+          <w:sz w:val="32"/>
+          <w:szCs w:val="32"/>
+          <w:lang w:val="en-US"/>
         </w:rPr>
         <w:t>:</w:t>
       </w:r>
@@ -2564,7 +4404,7 @@
         </w:rPr>
         <w:t xml:space="preserve">Images for my personas: </w:t>
       </w:r>
-      <w:hyperlink r:id="rId11" w:history="1">
+      <w:hyperlink r:id="rId10" w:history="1">
         <w:r>
           <w:rPr>
             <w:rStyle w:val="Hyperkobling"/>
@@ -2641,7 +4481,7 @@
         </w:rPr>
         <w:t xml:space="preserve"> </w:t>
       </w:r>
-      <w:hyperlink r:id="rId12" w:history="1">
+      <w:hyperlink r:id="rId11" w:history="1">
         <w:r>
           <w:rPr>
             <w:rStyle w:val="Hyperkobling"/>
@@ -2701,7 +4541,7 @@
         </w:rPr>
         <w:t xml:space="preserve"> </w:t>
       </w:r>
-      <w:hyperlink r:id="rId13" w:history="1">
+      <w:hyperlink r:id="rId12" w:history="1">
         <w:r>
           <w:rPr>
             <w:rStyle w:val="Hyperkobling"/>
@@ -2759,7 +4599,7 @@
         </w:rPr>
         <w:t xml:space="preserve"> </w:t>
       </w:r>
-      <w:hyperlink r:id="rId14" w:history="1">
+      <w:hyperlink r:id="rId13" w:history="1">
         <w:r>
           <w:rPr>
             <w:rStyle w:val="Hyperkobling"/>
@@ -2856,7 +4696,7 @@
         </w:rPr>
         <w:t xml:space="preserve">a YouTube video: </w:t>
       </w:r>
-      <w:hyperlink r:id="rId15" w:history="1">
+      <w:hyperlink r:id="rId14" w:history="1">
         <w:r>
           <w:rPr>
             <w:rStyle w:val="Hyperkobling"/>
@@ -2891,6 +4731,7 @@
           <w:color w:val="595959" w:themeColor="text1" w:themeTint="A6"/>
           <w:sz w:val="32"/>
           <w:szCs w:val="32"/>
+          <w:lang w:val="en-US"/>
         </w:rPr>
       </w:pPr>
       <w:bookmarkStart w:id="1" w:name="_Toc25064488"/>
@@ -2900,6 +4741,7 @@
           <w:color w:val="595959" w:themeColor="text1" w:themeTint="A6"/>
           <w:sz w:val="32"/>
           <w:szCs w:val="32"/>
+          <w:lang w:val="en-US"/>
         </w:rPr>
         <w:t>Acknowledgements</w:t>
       </w:r>
@@ -2911,6 +4753,7 @@
           <w:color w:val="595959" w:themeColor="text1" w:themeTint="A6"/>
           <w:sz w:val="32"/>
           <w:szCs w:val="32"/>
+          <w:lang w:val="en-US"/>
         </w:rPr>
         <w:t>:</w:t>
       </w:r>
@@ -2924,6 +4767,7 @@
           <w:color w:val="595959" w:themeColor="text1" w:themeTint="A6"/>
           <w:sz w:val="32"/>
           <w:szCs w:val="32"/>
+          <w:lang w:val="en-US"/>
         </w:rPr>
       </w:pPr>
       <w:r>
@@ -2932,6 +4776,7 @@
           <w:color w:val="595959" w:themeColor="text1" w:themeTint="A6"/>
           <w:sz w:val="32"/>
           <w:szCs w:val="32"/>
+          <w:lang w:val="en-US"/>
         </w:rPr>
         <w:t>Appendices</w:t>
       </w:r>
@@ -2942,12 +4787,13 @@
           <w:color w:val="595959" w:themeColor="text1" w:themeTint="A6"/>
           <w:sz w:val="32"/>
           <w:szCs w:val="32"/>
+          <w:lang w:val="en-US"/>
         </w:rPr>
         <w:t>:</w:t>
       </w:r>
     </w:p>
     <w:sectPr>
-      <w:footerReference w:type="default" r:id="rId16"/>
+      <w:footerReference w:type="default" r:id="rId15"/>
       <w:pgSz w:w="11900" w:h="16840"/>
       <w:pgMar w:top="1160" w:right="1440" w:bottom="1440" w:left="1440" w:header="708" w:footer="708" w:gutter="0"/>
       <w:cols w:space="708"/>

</xml_diff>